<commit_message>
TS 3 PP Corrections Sethu - 21/08/2022
</commit_message>
<xml_diff>
--- a/TS-Padam/TS-3.3/TS 3.3 Sanskrit Pada Paatam Corrections.docx
+++ b/TS-Padam/TS-3.3/TS 3.3 Sanskrit Pada Paatam Corrections.docx
@@ -1,6 +1,6 @@
 
 <file path=word/document.xml><?xml version="1.0" encoding="utf-8"?>
-<w:document xmlns:wpc="http://schemas.microsoft.com/office/word/2010/wordprocessingCanvas" xmlns:cx="http://schemas.microsoft.com/office/drawing/2014/chartex" xmlns:cx1="http://schemas.microsoft.com/office/drawing/2015/9/8/chartex" xmlns:cx2="http://schemas.microsoft.com/office/drawing/2015/10/21/chartex" xmlns:cx3="http://schemas.microsoft.com/office/drawing/2016/5/9/chartex" xmlns:cx4="http://schemas.microsoft.com/office/drawing/2016/5/10/chartex" xmlns:cx5="http://schemas.microsoft.com/office/drawing/2016/5/11/chartex" xmlns:cx6="http://schemas.microsoft.com/office/drawing/2016/5/12/chartex" xmlns:cx7="http://schemas.microsoft.com/office/drawing/2016/5/13/chartex" xmlns:cx8="http://schemas.microsoft.com/office/drawing/2016/5/14/chartex" xmlns:mc="http://schemas.openxmlformats.org/markup-compatibility/2006" xmlns:aink="http://schemas.microsoft.com/office/drawing/2016/ink" xmlns:am3d="http://schemas.microsoft.com/office/drawing/2017/model3d" xmlns:o="urn:schemas-microsoft-com:office:office" xmlns:r="http://schemas.openxmlformats.org/officeDocument/2006/relationships" xmlns:m="http://schemas.openxmlformats.org/officeDocument/2006/math" xmlns:v="urn:schemas-microsoft-com:vml" xmlns:wp14="http://schemas.microsoft.com/office/word/2010/wordprocessingDrawing" xmlns:wp="http://schemas.openxmlformats.org/drawingml/2006/wordprocessingDrawing" xmlns:w10="urn:schemas-microsoft-com:office:word" xmlns:w="http://schemas.openxmlformats.org/wordprocessingml/2006/main" xmlns:w14="http://schemas.microsoft.com/office/word/2010/wordml" xmlns:w15="http://schemas.microsoft.com/office/word/2012/wordml" xmlns:w16cex="http://schemas.microsoft.com/office/word/2018/wordml/cex" xmlns:w16cid="http://schemas.microsoft.com/office/word/2016/wordml/cid" xmlns:w16="http://schemas.microsoft.com/office/word/2018/wordml" xmlns:w16sdtdh="http://schemas.microsoft.com/office/word/2020/wordml/sdtdatahash" xmlns:w16se="http://schemas.microsoft.com/office/word/2015/wordml/symex" xmlns:wpg="http://schemas.microsoft.com/office/word/2010/wordprocessingGroup" xmlns:wpi="http://schemas.microsoft.com/office/word/2010/wordprocessingInk" xmlns:wne="http://schemas.microsoft.com/office/word/2006/wordml" xmlns:wps="http://schemas.microsoft.com/office/word/2010/wordprocessingShape" mc:Ignorable="w14 w15 w16se w16cid w16 w16cex w16sdtdh wp14">
+<w:document xmlns:wpc="http://schemas.microsoft.com/office/word/2010/wordprocessingCanvas" xmlns:cx="http://schemas.microsoft.com/office/drawing/2014/chartex" xmlns:cx1="http://schemas.microsoft.com/office/drawing/2015/9/8/chartex" xmlns:cx2="http://schemas.microsoft.com/office/drawing/2015/10/21/chartex" xmlns:cx3="http://schemas.microsoft.com/office/drawing/2016/5/9/chartex" xmlns:cx4="http://schemas.microsoft.com/office/drawing/2016/5/10/chartex" xmlns:cx5="http://schemas.microsoft.com/office/drawing/2016/5/11/chartex" xmlns:cx6="http://schemas.microsoft.com/office/drawing/2016/5/12/chartex" xmlns:cx7="http://schemas.microsoft.com/office/drawing/2016/5/13/chartex" xmlns:cx8="http://schemas.microsoft.com/office/drawing/2016/5/14/chartex" xmlns:mc="http://schemas.openxmlformats.org/markup-compatibility/2006" xmlns:aink="http://schemas.microsoft.com/office/drawing/2016/ink" xmlns:am3d="http://schemas.microsoft.com/office/drawing/2017/model3d" xmlns:o="urn:schemas-microsoft-com:office:office" xmlns:oel="http://schemas.microsoft.com/office/2019/extlst" xmlns:r="http://schemas.openxmlformats.org/officeDocument/2006/relationships" xmlns:m="http://schemas.openxmlformats.org/officeDocument/2006/math" xmlns:v="urn:schemas-microsoft-com:vml" xmlns:wp14="http://schemas.microsoft.com/office/word/2010/wordprocessingDrawing" xmlns:wp="http://schemas.openxmlformats.org/drawingml/2006/wordprocessingDrawing" xmlns:w10="urn:schemas-microsoft-com:office:word" xmlns:w="http://schemas.openxmlformats.org/wordprocessingml/2006/main" xmlns:w14="http://schemas.microsoft.com/office/word/2010/wordml" xmlns:w15="http://schemas.microsoft.com/office/word/2012/wordml" xmlns:w16cex="http://schemas.microsoft.com/office/word/2018/wordml/cex" xmlns:w16cid="http://schemas.microsoft.com/office/word/2016/wordml/cid" xmlns:w16="http://schemas.microsoft.com/office/word/2018/wordml" xmlns:w16sdtdh="http://schemas.microsoft.com/office/word/2020/wordml/sdtdatahash" xmlns:w16se="http://schemas.microsoft.com/office/word/2015/wordml/symex" xmlns:wpg="http://schemas.microsoft.com/office/word/2010/wordprocessingGroup" xmlns:wpi="http://schemas.microsoft.com/office/word/2010/wordprocessingInk" xmlns:wne="http://schemas.microsoft.com/office/word/2006/wordml" xmlns:wps="http://schemas.microsoft.com/office/word/2010/wordprocessingShape" mc:Ignorable="w14 w15 w16se w16cid w16 w16cex w16sdtdh wp14">
   <w:body>
     <w:p>
       <w:pPr>
@@ -278,46 +278,23 @@
               <w:jc w:val="both"/>
               <w:rPr>
                 <w:rFonts w:eastAsia="Times New Roman" w:cs="Arial"/>
-                <w:sz w:val="32"/>
-                <w:szCs w:val="32"/>
+                <w:b/>
+                <w:bCs/>
+                <w:sz w:val="28"/>
+                <w:szCs w:val="28"/>
                 <w:lang w:eastAsia="en-IN" w:bidi="ml-IN"/>
               </w:rPr>
             </w:pPr>
             <w:r>
               <w:rPr>
                 <w:rFonts w:eastAsia="Times New Roman" w:cs="Arial"/>
-                <w:sz w:val="32"/>
-                <w:szCs w:val="32"/>
-                <w:lang w:eastAsia="en-IN" w:bidi="ml-IN"/>
-              </w:rPr>
-              <w:t>TS 3.3.3.</w:t>
-            </w:r>
-            <w:r>
-              <w:rPr>
-                <w:rFonts w:eastAsia="Times New Roman" w:cs="Arial"/>
-                <w:sz w:val="32"/>
-                <w:szCs w:val="32"/>
-                <w:lang w:eastAsia="en-IN" w:bidi="ml-IN"/>
-              </w:rPr>
-              <w:t xml:space="preserve">3 </w:t>
-            </w:r>
-            <w:r>
-              <w:rPr>
-                <w:rFonts w:eastAsia="Times New Roman" w:cs="Arial"/>
-                <w:sz w:val="32"/>
-                <w:szCs w:val="32"/>
-                <w:lang w:eastAsia="en-IN" w:bidi="ml-IN"/>
-              </w:rPr>
-              <w:t>-</w:t>
-            </w:r>
-            <w:r>
-              <w:rPr>
-                <w:rFonts w:eastAsia="Times New Roman" w:cs="Arial"/>
-                <w:sz w:val="32"/>
-                <w:szCs w:val="32"/>
-                <w:lang w:eastAsia="en-IN" w:bidi="ml-IN"/>
-              </w:rPr>
-              <w:t xml:space="preserve"> Padam</w:t>
+                <w:b/>
+                <w:bCs/>
+                <w:sz w:val="28"/>
+                <w:szCs w:val="28"/>
+                <w:lang w:eastAsia="en-IN" w:bidi="ml-IN"/>
+              </w:rPr>
+              <w:t>TS 3.3.3.3 - Padam</w:t>
             </w:r>
           </w:p>
           <w:p>
@@ -331,16 +308,20 @@
               <w:jc w:val="both"/>
               <w:rPr>
                 <w:rFonts w:eastAsia="Times New Roman" w:cs="Arial"/>
-                <w:sz w:val="32"/>
-                <w:szCs w:val="32"/>
+                <w:b/>
+                <w:bCs/>
+                <w:sz w:val="28"/>
+                <w:szCs w:val="28"/>
                 <w:lang w:eastAsia="en-IN" w:bidi="ml-IN"/>
               </w:rPr>
             </w:pPr>
             <w:r>
               <w:rPr>
                 <w:rFonts w:eastAsia="Times New Roman" w:cs="Arial"/>
-                <w:sz w:val="32"/>
-                <w:szCs w:val="32"/>
+                <w:b/>
+                <w:bCs/>
+                <w:sz w:val="28"/>
+                <w:szCs w:val="28"/>
                 <w:lang w:eastAsia="en-IN" w:bidi="ml-IN"/>
               </w:rPr>
               <w:t>Padam No. - 42</w:t>
@@ -357,6 +338,8 @@
               <w:jc w:val="both"/>
               <w:rPr>
                 <w:rFonts w:cs="Latha"/>
+                <w:b/>
+                <w:bCs/>
                 <w:sz w:val="28"/>
                 <w:szCs w:val="28"/>
                 <w:cs/>
@@ -366,8 +349,10 @@
             <w:r>
               <w:rPr>
                 <w:rFonts w:eastAsia="Times New Roman" w:cs="Arial"/>
-                <w:sz w:val="32"/>
-                <w:szCs w:val="32"/>
+                <w:b/>
+                <w:bCs/>
+                <w:sz w:val="28"/>
+                <w:szCs w:val="28"/>
                 <w:lang w:eastAsia="en-IN" w:bidi="ml-IN"/>
               </w:rPr>
               <w:t>Panchaati No.- 7</w:t>
@@ -732,16 +717,20 @@
               <w:jc w:val="both"/>
               <w:rPr>
                 <w:rFonts w:eastAsia="Times New Roman" w:cs="Arial"/>
-                <w:sz w:val="32"/>
-                <w:szCs w:val="32"/>
+                <w:b/>
+                <w:bCs/>
+                <w:sz w:val="28"/>
+                <w:szCs w:val="28"/>
                 <w:lang w:eastAsia="en-IN" w:bidi="ml-IN"/>
               </w:rPr>
             </w:pPr>
             <w:r>
               <w:rPr>
                 <w:rFonts w:eastAsia="Times New Roman" w:cs="Arial"/>
-                <w:sz w:val="32"/>
-                <w:szCs w:val="32"/>
+                <w:b/>
+                <w:bCs/>
+                <w:sz w:val="28"/>
+                <w:szCs w:val="28"/>
                 <w:lang w:eastAsia="en-IN" w:bidi="ml-IN"/>
               </w:rPr>
               <w:t>TS 3.3.</w:t>
@@ -749,8 +738,10 @@
             <w:r>
               <w:rPr>
                 <w:rFonts w:eastAsia="Times New Roman" w:cs="Arial"/>
-                <w:sz w:val="32"/>
-                <w:szCs w:val="32"/>
+                <w:b/>
+                <w:bCs/>
+                <w:sz w:val="28"/>
+                <w:szCs w:val="28"/>
                 <w:lang w:eastAsia="en-IN" w:bidi="ml-IN"/>
               </w:rPr>
               <w:t>5.1</w:t>
@@ -758,29 +749,13 @@
             <w:r>
               <w:rPr>
                 <w:rFonts w:eastAsia="Times New Roman" w:cs="Arial"/>
-                <w:sz w:val="32"/>
-                <w:szCs w:val="32"/>
-                <w:lang w:eastAsia="en-IN" w:bidi="ml-IN"/>
-              </w:rPr>
-              <w:t xml:space="preserve"> </w:t>
-            </w:r>
-            <w:r>
-              <w:rPr>
-                <w:rFonts w:eastAsia="Times New Roman" w:cs="Arial"/>
-                <w:sz w:val="32"/>
-                <w:szCs w:val="32"/>
-                <w:lang w:eastAsia="en-IN" w:bidi="ml-IN"/>
-              </w:rPr>
-              <w:t>-</w:t>
-            </w:r>
-            <w:r>
-              <w:rPr>
-                <w:rFonts w:eastAsia="Times New Roman" w:cs="Arial"/>
-                <w:sz w:val="32"/>
-                <w:szCs w:val="32"/>
-                <w:lang w:eastAsia="en-IN" w:bidi="ml-IN"/>
-              </w:rPr>
-              <w:t xml:space="preserve"> Vaakyam</w:t>
+                <w:b/>
+                <w:bCs/>
+                <w:sz w:val="28"/>
+                <w:szCs w:val="28"/>
+                <w:lang w:eastAsia="en-IN" w:bidi="ml-IN"/>
+              </w:rPr>
+              <w:t xml:space="preserve"> - Vaakyam</w:t>
             </w:r>
           </w:p>
           <w:p>
@@ -794,16 +769,20 @@
               <w:jc w:val="both"/>
               <w:rPr>
                 <w:rFonts w:eastAsia="Times New Roman" w:cs="Arial"/>
-                <w:sz w:val="32"/>
-                <w:szCs w:val="32"/>
+                <w:b/>
+                <w:bCs/>
+                <w:sz w:val="28"/>
+                <w:szCs w:val="28"/>
                 <w:lang w:eastAsia="en-IN" w:bidi="ml-IN"/>
               </w:rPr>
             </w:pPr>
             <w:r>
               <w:rPr>
                 <w:rFonts w:eastAsia="Times New Roman" w:cs="Arial"/>
-                <w:sz w:val="32"/>
-                <w:szCs w:val="32"/>
+                <w:b/>
+                <w:bCs/>
+                <w:sz w:val="28"/>
+                <w:szCs w:val="28"/>
                 <w:lang w:eastAsia="en-IN" w:bidi="ml-IN"/>
               </w:rPr>
               <w:t>Line No. - 1</w:t>
@@ -820,8 +799,10 @@
               <w:jc w:val="both"/>
               <w:rPr>
                 <w:rFonts w:eastAsia="Times New Roman" w:cs="Arial"/>
-                <w:sz w:val="32"/>
-                <w:szCs w:val="32"/>
+                <w:b/>
+                <w:bCs/>
+                <w:sz w:val="28"/>
+                <w:szCs w:val="28"/>
                 <w:cs/>
                 <w:lang w:eastAsia="en-IN" w:bidi="ml-IN"/>
               </w:rPr>
@@ -829,8 +810,10 @@
             <w:r>
               <w:rPr>
                 <w:rFonts w:eastAsia="Times New Roman" w:cs="Arial"/>
-                <w:sz w:val="32"/>
-                <w:szCs w:val="32"/>
+                <w:b/>
+                <w:bCs/>
+                <w:sz w:val="28"/>
+                <w:szCs w:val="28"/>
                 <w:lang w:eastAsia="en-IN" w:bidi="ml-IN"/>
               </w:rPr>
               <w:t>Panchaati No.- 11</w:t>
@@ -1063,64 +1046,23 @@
               <w:jc w:val="both"/>
               <w:rPr>
                 <w:rFonts w:eastAsia="Times New Roman" w:cs="Arial"/>
-                <w:sz w:val="32"/>
-                <w:szCs w:val="32"/>
+                <w:b/>
+                <w:bCs/>
+                <w:sz w:val="28"/>
+                <w:szCs w:val="28"/>
                 <w:lang w:eastAsia="en-IN" w:bidi="ml-IN"/>
               </w:rPr>
             </w:pPr>
             <w:r>
               <w:rPr>
                 <w:rFonts w:eastAsia="Times New Roman" w:cs="Arial"/>
-                <w:sz w:val="32"/>
-                <w:szCs w:val="32"/>
-                <w:lang w:eastAsia="en-IN" w:bidi="ml-IN"/>
-              </w:rPr>
-              <w:t>TS 3.3.</w:t>
-            </w:r>
-            <w:r>
-              <w:rPr>
-                <w:rFonts w:eastAsia="Times New Roman" w:cs="Arial"/>
-                <w:sz w:val="32"/>
-                <w:szCs w:val="32"/>
-                <w:lang w:eastAsia="en-IN" w:bidi="ml-IN"/>
-              </w:rPr>
-              <w:t>5</w:t>
-            </w:r>
-            <w:r>
-              <w:rPr>
-                <w:rFonts w:eastAsia="Times New Roman" w:cs="Arial"/>
-                <w:sz w:val="32"/>
-                <w:szCs w:val="32"/>
-                <w:lang w:eastAsia="en-IN" w:bidi="ml-IN"/>
-              </w:rPr>
-              <w:t>.</w:t>
-            </w:r>
-            <w:r>
-              <w:rPr>
-                <w:rFonts w:eastAsia="Times New Roman" w:cs="Arial"/>
-                <w:sz w:val="32"/>
-                <w:szCs w:val="32"/>
-                <w:lang w:eastAsia="en-IN" w:bidi="ml-IN"/>
-              </w:rPr>
-              <w:t xml:space="preserve">5 </w:t>
-            </w:r>
-            <w:r>
-              <w:rPr>
-                <w:rFonts w:eastAsia="Times New Roman" w:cs="Arial"/>
-                <w:sz w:val="32"/>
-                <w:szCs w:val="32"/>
-                <w:lang w:eastAsia="en-IN" w:bidi="ml-IN"/>
-              </w:rPr>
-              <w:t>-</w:t>
-            </w:r>
-            <w:r>
-              <w:rPr>
-                <w:rFonts w:eastAsia="Times New Roman" w:cs="Arial"/>
-                <w:sz w:val="32"/>
-                <w:szCs w:val="32"/>
-                <w:lang w:eastAsia="en-IN" w:bidi="ml-IN"/>
-              </w:rPr>
-              <w:t xml:space="preserve"> Padam</w:t>
+                <w:b/>
+                <w:bCs/>
+                <w:sz w:val="28"/>
+                <w:szCs w:val="28"/>
+                <w:lang w:eastAsia="en-IN" w:bidi="ml-IN"/>
+              </w:rPr>
+              <w:t>TS 3.3.5.5 - Padam</w:t>
             </w:r>
           </w:p>
           <w:p>
@@ -1134,16 +1076,20 @@
               <w:jc w:val="both"/>
               <w:rPr>
                 <w:rFonts w:eastAsia="Times New Roman" w:cs="Arial"/>
-                <w:sz w:val="32"/>
-                <w:szCs w:val="32"/>
+                <w:b/>
+                <w:bCs/>
+                <w:sz w:val="28"/>
+                <w:szCs w:val="28"/>
                 <w:lang w:eastAsia="en-IN" w:bidi="ml-IN"/>
               </w:rPr>
             </w:pPr>
             <w:r>
               <w:rPr>
                 <w:rFonts w:eastAsia="Times New Roman" w:cs="Arial"/>
-                <w:sz w:val="32"/>
-                <w:szCs w:val="32"/>
+                <w:b/>
+                <w:bCs/>
+                <w:sz w:val="28"/>
+                <w:szCs w:val="28"/>
                 <w:lang w:eastAsia="en-IN" w:bidi="ml-IN"/>
               </w:rPr>
               <w:t>Padam No. - 38</w:t>
@@ -1160,8 +1106,10 @@
               <w:jc w:val="both"/>
               <w:rPr>
                 <w:rFonts w:eastAsia="Times New Roman" w:cs="Arial"/>
-                <w:sz w:val="32"/>
-                <w:szCs w:val="32"/>
+                <w:b/>
+                <w:bCs/>
+                <w:sz w:val="28"/>
+                <w:szCs w:val="28"/>
                 <w:cs/>
                 <w:lang w:eastAsia="en-IN" w:bidi="ml-IN"/>
               </w:rPr>
@@ -1169,8 +1117,10 @@
             <w:r>
               <w:rPr>
                 <w:rFonts w:eastAsia="Times New Roman" w:cs="Arial"/>
-                <w:sz w:val="32"/>
-                <w:szCs w:val="32"/>
+                <w:b/>
+                <w:bCs/>
+                <w:sz w:val="28"/>
+                <w:szCs w:val="28"/>
                 <w:lang w:eastAsia="en-IN" w:bidi="ml-IN"/>
               </w:rPr>
               <w:t>Panchaati No.- 15</w:t>
@@ -1636,64 +1586,23 @@
               <w:jc w:val="both"/>
               <w:rPr>
                 <w:rFonts w:eastAsia="Times New Roman" w:cs="Arial"/>
-                <w:sz w:val="32"/>
-                <w:szCs w:val="32"/>
+                <w:b/>
+                <w:bCs/>
+                <w:sz w:val="28"/>
+                <w:szCs w:val="28"/>
                 <w:lang w:eastAsia="en-IN" w:bidi="ml-IN"/>
               </w:rPr>
             </w:pPr>
             <w:r>
               <w:rPr>
                 <w:rFonts w:eastAsia="Times New Roman" w:cs="Arial"/>
-                <w:sz w:val="32"/>
-                <w:szCs w:val="32"/>
-                <w:lang w:eastAsia="en-IN" w:bidi="ml-IN"/>
-              </w:rPr>
-              <w:t>TS 3.3.</w:t>
-            </w:r>
-            <w:r>
-              <w:rPr>
-                <w:rFonts w:eastAsia="Times New Roman" w:cs="Arial"/>
-                <w:sz w:val="32"/>
-                <w:szCs w:val="32"/>
-                <w:lang w:eastAsia="en-IN" w:bidi="ml-IN"/>
-              </w:rPr>
-              <w:t>10</w:t>
-            </w:r>
-            <w:r>
-              <w:rPr>
-                <w:rFonts w:eastAsia="Times New Roman" w:cs="Arial"/>
-                <w:sz w:val="32"/>
-                <w:szCs w:val="32"/>
-                <w:lang w:eastAsia="en-IN" w:bidi="ml-IN"/>
-              </w:rPr>
-              <w:t>.</w:t>
-            </w:r>
-            <w:r>
-              <w:rPr>
-                <w:rFonts w:eastAsia="Times New Roman" w:cs="Arial"/>
-                <w:sz w:val="32"/>
-                <w:szCs w:val="32"/>
-                <w:lang w:eastAsia="en-IN" w:bidi="ml-IN"/>
-              </w:rPr>
-              <w:t xml:space="preserve">1 </w:t>
-            </w:r>
-            <w:r>
-              <w:rPr>
-                <w:rFonts w:eastAsia="Times New Roman" w:cs="Arial"/>
-                <w:sz w:val="32"/>
-                <w:szCs w:val="32"/>
-                <w:lang w:eastAsia="en-IN" w:bidi="ml-IN"/>
-              </w:rPr>
-              <w:t>-</w:t>
-            </w:r>
-            <w:r>
-              <w:rPr>
-                <w:rFonts w:eastAsia="Times New Roman" w:cs="Arial"/>
-                <w:sz w:val="32"/>
-                <w:szCs w:val="32"/>
-                <w:lang w:eastAsia="en-IN" w:bidi="ml-IN"/>
-              </w:rPr>
-              <w:t xml:space="preserve"> Padam</w:t>
+                <w:b/>
+                <w:bCs/>
+                <w:sz w:val="28"/>
+                <w:szCs w:val="28"/>
+                <w:lang w:eastAsia="en-IN" w:bidi="ml-IN"/>
+              </w:rPr>
+              <w:t>TS 3.3.10.1 - Padam</w:t>
             </w:r>
           </w:p>
           <w:p>
@@ -1707,16 +1616,20 @@
               <w:jc w:val="both"/>
               <w:rPr>
                 <w:rFonts w:eastAsia="Times New Roman" w:cs="Arial"/>
-                <w:sz w:val="32"/>
-                <w:szCs w:val="32"/>
+                <w:b/>
+                <w:bCs/>
+                <w:sz w:val="28"/>
+                <w:szCs w:val="28"/>
                 <w:lang w:eastAsia="en-IN" w:bidi="ml-IN"/>
               </w:rPr>
             </w:pPr>
             <w:r>
               <w:rPr>
                 <w:rFonts w:eastAsia="Times New Roman" w:cs="Arial"/>
-                <w:sz w:val="32"/>
-                <w:szCs w:val="32"/>
+                <w:b/>
+                <w:bCs/>
+                <w:sz w:val="28"/>
+                <w:szCs w:val="28"/>
                 <w:lang w:eastAsia="en-IN" w:bidi="ml-IN"/>
               </w:rPr>
               <w:t>Padam No. - 10</w:t>
@@ -1733,8 +1646,10 @@
               <w:jc w:val="both"/>
               <w:rPr>
                 <w:rFonts w:eastAsia="Times New Roman" w:cs="Arial"/>
-                <w:sz w:val="32"/>
-                <w:szCs w:val="32"/>
+                <w:b/>
+                <w:bCs/>
+                <w:sz w:val="28"/>
+                <w:szCs w:val="28"/>
                 <w:cs/>
                 <w:lang w:eastAsia="en-IN" w:bidi="ml-IN"/>
               </w:rPr>
@@ -1742,8 +1657,10 @@
             <w:r>
               <w:rPr>
                 <w:rFonts w:eastAsia="Times New Roman" w:cs="Arial"/>
-                <w:sz w:val="32"/>
-                <w:szCs w:val="32"/>
+                <w:b/>
+                <w:bCs/>
+                <w:sz w:val="28"/>
+                <w:szCs w:val="28"/>
                 <w:lang w:eastAsia="en-IN" w:bidi="ml-IN"/>
               </w:rPr>
               <w:t>Panchaati No.- 30</w:t>
@@ -2466,12 +2383,16 @@
               <w:spacing w:before="0" w:line="240" w:lineRule="auto"/>
               <w:jc w:val="center"/>
               <w:rPr>
+                <w:b/>
+                <w:bCs/>
                 <w:sz w:val="32"/>
                 <w:szCs w:val="32"/>
               </w:rPr>
             </w:pPr>
             <w:r>
               <w:rPr>
+                <w:b/>
+                <w:bCs/>
                 <w:sz w:val="32"/>
                 <w:szCs w:val="32"/>
               </w:rPr>
@@ -2483,12 +2404,16 @@
               <w:spacing w:before="0" w:line="240" w:lineRule="auto"/>
               <w:jc w:val="center"/>
               <w:rPr>
+                <w:b/>
+                <w:bCs/>
                 <w:sz w:val="32"/>
                 <w:szCs w:val="32"/>
               </w:rPr>
             </w:pPr>
             <w:r>
               <w:rPr>
+                <w:b/>
+                <w:bCs/>
                 <w:sz w:val="32"/>
                 <w:szCs w:val="32"/>
               </w:rPr>
@@ -2505,12 +2430,16 @@
               <w:spacing w:before="0" w:line="240" w:lineRule="auto"/>
               <w:jc w:val="center"/>
               <w:rPr>
+                <w:b/>
+                <w:bCs/>
                 <w:sz w:val="32"/>
                 <w:szCs w:val="32"/>
               </w:rPr>
             </w:pPr>
             <w:r>
               <w:rPr>
+                <w:b/>
+                <w:bCs/>
                 <w:sz w:val="32"/>
                 <w:szCs w:val="32"/>
               </w:rPr>
@@ -2528,12 +2457,16 @@
               <w:ind w:right="-18"/>
               <w:jc w:val="center"/>
               <w:rPr>
+                <w:b/>
+                <w:bCs/>
                 <w:sz w:val="32"/>
                 <w:szCs w:val="32"/>
               </w:rPr>
             </w:pPr>
             <w:r>
               <w:rPr>
+                <w:b/>
+                <w:bCs/>
                 <w:sz w:val="32"/>
                 <w:szCs w:val="32"/>
               </w:rPr>
@@ -2561,16 +2494,20 @@
               <w:jc w:val="both"/>
               <w:rPr>
                 <w:rFonts w:eastAsia="Times New Roman" w:cs="Arial"/>
-                <w:sz w:val="32"/>
-                <w:szCs w:val="32"/>
+                <w:b/>
+                <w:bCs/>
+                <w:sz w:val="28"/>
+                <w:szCs w:val="28"/>
                 <w:lang w:eastAsia="en-IN" w:bidi="ml-IN"/>
               </w:rPr>
             </w:pPr>
             <w:r>
               <w:rPr>
                 <w:rFonts w:eastAsia="Times New Roman" w:cs="Arial"/>
-                <w:sz w:val="32"/>
-                <w:szCs w:val="32"/>
+                <w:b/>
+                <w:bCs/>
+                <w:sz w:val="28"/>
+                <w:szCs w:val="28"/>
                 <w:lang w:eastAsia="en-IN" w:bidi="ml-IN"/>
               </w:rPr>
               <w:t>TS 3.3.3.1-Vaakyam</w:t>
@@ -2587,6 +2524,8 @@
               <w:jc w:val="both"/>
               <w:rPr>
                 <w:rFonts w:cs="Latha"/>
+                <w:b/>
+                <w:bCs/>
                 <w:sz w:val="28"/>
                 <w:szCs w:val="28"/>
                 <w:cs/>
@@ -2596,8 +2535,10 @@
             <w:r>
               <w:rPr>
                 <w:rFonts w:eastAsia="Times New Roman" w:cs="Arial"/>
-                <w:sz w:val="32"/>
-                <w:szCs w:val="32"/>
+                <w:b/>
+                <w:bCs/>
+                <w:sz w:val="28"/>
+                <w:szCs w:val="28"/>
                 <w:lang w:eastAsia="en-IN" w:bidi="ml-IN"/>
               </w:rPr>
               <w:t>5th Panchaati</w:t>
@@ -2855,37 +2796,23 @@
               <w:jc w:val="both"/>
               <w:rPr>
                 <w:rFonts w:eastAsia="Times New Roman" w:cs="Arial"/>
-                <w:sz w:val="32"/>
-                <w:szCs w:val="32"/>
+                <w:b/>
+                <w:bCs/>
+                <w:sz w:val="28"/>
+                <w:szCs w:val="28"/>
                 <w:lang w:eastAsia="en-IN" w:bidi="ml-IN"/>
               </w:rPr>
             </w:pPr>
             <w:r>
               <w:rPr>
                 <w:rFonts w:eastAsia="Times New Roman" w:cs="Arial"/>
-                <w:sz w:val="32"/>
-                <w:szCs w:val="32"/>
-                <w:lang w:eastAsia="en-IN" w:bidi="ml-IN"/>
-              </w:rPr>
-              <w:t>TS 3.3.5</w:t>
-            </w:r>
-            <w:r>
-              <w:rPr>
-                <w:rFonts w:eastAsia="Times New Roman" w:cs="Arial"/>
-                <w:sz w:val="32"/>
-                <w:szCs w:val="32"/>
-                <w:lang w:eastAsia="en-IN" w:bidi="ml-IN"/>
-              </w:rPr>
-              <w:t>.1-</w:t>
-            </w:r>
-            <w:r>
-              <w:rPr>
-                <w:rFonts w:eastAsia="Times New Roman" w:cs="Arial"/>
-                <w:sz w:val="32"/>
-                <w:szCs w:val="32"/>
-                <w:lang w:eastAsia="en-IN" w:bidi="ml-IN"/>
-              </w:rPr>
-              <w:t>Padam</w:t>
+                <w:b/>
+                <w:bCs/>
+                <w:sz w:val="28"/>
+                <w:szCs w:val="28"/>
+                <w:lang w:eastAsia="en-IN" w:bidi="ml-IN"/>
+              </w:rPr>
+              <w:t>TS 3.3.5.1-Padam</w:t>
             </w:r>
           </w:p>
           <w:p>
@@ -2899,16 +2826,20 @@
               <w:jc w:val="both"/>
               <w:rPr>
                 <w:rFonts w:eastAsia="Times New Roman" w:cs="Arial"/>
-                <w:sz w:val="32"/>
-                <w:szCs w:val="32"/>
+                <w:b/>
+                <w:bCs/>
+                <w:sz w:val="28"/>
+                <w:szCs w:val="28"/>
                 <w:lang w:eastAsia="en-IN" w:bidi="ml-IN"/>
               </w:rPr>
             </w:pPr>
             <w:r>
               <w:rPr>
                 <w:rFonts w:eastAsia="Times New Roman" w:cs="Arial"/>
-                <w:sz w:val="32"/>
-                <w:szCs w:val="32"/>
+                <w:b/>
+                <w:bCs/>
+                <w:sz w:val="28"/>
+                <w:szCs w:val="28"/>
                 <w:lang w:eastAsia="en-IN" w:bidi="ml-IN"/>
               </w:rPr>
               <w:t>11th Panchaati</w:t>
@@ -3262,37 +3193,23 @@
               <w:jc w:val="both"/>
               <w:rPr>
                 <w:rFonts w:eastAsia="Times New Roman" w:cs="Arial"/>
-                <w:sz w:val="32"/>
-                <w:szCs w:val="32"/>
+                <w:b/>
+                <w:bCs/>
+                <w:sz w:val="28"/>
+                <w:szCs w:val="28"/>
                 <w:lang w:eastAsia="en-IN" w:bidi="ml-IN"/>
               </w:rPr>
             </w:pPr>
             <w:r>
               <w:rPr>
                 <w:rFonts w:eastAsia="Times New Roman" w:cs="Arial"/>
-                <w:sz w:val="32"/>
-                <w:szCs w:val="32"/>
-                <w:lang w:eastAsia="en-IN" w:bidi="ml-IN"/>
-              </w:rPr>
-              <w:t>TS 3.3.</w:t>
-            </w:r>
-            <w:r>
-              <w:rPr>
-                <w:rFonts w:eastAsia="Times New Roman" w:cs="Arial"/>
-                <w:sz w:val="32"/>
-                <w:szCs w:val="32"/>
-                <w:lang w:eastAsia="en-IN" w:bidi="ml-IN"/>
-              </w:rPr>
-              <w:t>7.1</w:t>
-            </w:r>
-            <w:r>
-              <w:rPr>
-                <w:rFonts w:eastAsia="Times New Roman" w:cs="Arial"/>
-                <w:sz w:val="32"/>
-                <w:szCs w:val="32"/>
-                <w:lang w:eastAsia="en-IN" w:bidi="ml-IN"/>
-              </w:rPr>
-              <w:t>-Vaakyam</w:t>
+                <w:b/>
+                <w:bCs/>
+                <w:sz w:val="28"/>
+                <w:szCs w:val="28"/>
+                <w:lang w:eastAsia="en-IN" w:bidi="ml-IN"/>
+              </w:rPr>
+              <w:t>TS 3.3.7.1-Vaakyam</w:t>
             </w:r>
           </w:p>
           <w:p>
@@ -3306,6 +3223,8 @@
               <w:jc w:val="both"/>
               <w:rPr>
                 <w:rFonts w:cs="Latha"/>
+                <w:b/>
+                <w:bCs/>
                 <w:sz w:val="28"/>
                 <w:szCs w:val="28"/>
                 <w:cs/>
@@ -3315,8 +3234,10 @@
             <w:r>
               <w:rPr>
                 <w:rFonts w:eastAsia="Times New Roman" w:cs="Arial"/>
-                <w:sz w:val="32"/>
-                <w:szCs w:val="32"/>
+                <w:b/>
+                <w:bCs/>
+                <w:sz w:val="28"/>
+                <w:szCs w:val="28"/>
                 <w:lang w:eastAsia="en-IN" w:bidi="ml-IN"/>
               </w:rPr>
               <w:t>19th Panchaati</w:t>
@@ -3575,52 +3496,42 @@
               <w:jc w:val="both"/>
               <w:rPr>
                 <w:rFonts w:eastAsia="Times New Roman" w:cs="Arial"/>
-                <w:sz w:val="32"/>
-                <w:szCs w:val="32"/>
-                <w:lang w:eastAsia="en-IN" w:bidi="ml-IN"/>
-              </w:rPr>
-            </w:pPr>
-            <w:r>
-              <w:rPr>
-                <w:rFonts w:eastAsia="Times New Roman" w:cs="Arial"/>
-                <w:sz w:val="32"/>
-                <w:szCs w:val="32"/>
-                <w:lang w:eastAsia="en-IN" w:bidi="ml-IN"/>
-              </w:rPr>
-              <w:t>TS 3.3.</w:t>
-            </w:r>
-            <w:r>
-              <w:rPr>
-                <w:rFonts w:eastAsia="Times New Roman" w:cs="Arial"/>
-                <w:sz w:val="32"/>
-                <w:szCs w:val="32"/>
-                <w:lang w:eastAsia="en-IN" w:bidi="ml-IN"/>
-              </w:rPr>
-              <w:t>8.1</w:t>
-            </w:r>
-            <w:r>
-              <w:rPr>
-                <w:rFonts w:eastAsia="Times New Roman" w:cs="Arial"/>
-                <w:sz w:val="32"/>
-                <w:szCs w:val="32"/>
-                <w:lang w:eastAsia="en-IN" w:bidi="ml-IN"/>
-              </w:rPr>
-              <w:t>-Vaakyam</w:t>
-            </w:r>
-          </w:p>
-          <w:p>
-            <w:pPr>
-              <w:spacing w:before="0" w:line="240" w:lineRule="auto"/>
-              <w:rPr>
+                <w:b/>
+                <w:bCs/>
                 <w:sz w:val="28"/>
                 <w:szCs w:val="28"/>
+                <w:lang w:eastAsia="en-IN" w:bidi="ml-IN"/>
               </w:rPr>
             </w:pPr>
             <w:r>
               <w:rPr>
                 <w:rFonts w:eastAsia="Times New Roman" w:cs="Arial"/>
-                <w:sz w:val="32"/>
-                <w:szCs w:val="32"/>
+                <w:b/>
+                <w:bCs/>
+                <w:sz w:val="28"/>
+                <w:szCs w:val="28"/>
+                <w:lang w:eastAsia="en-IN" w:bidi="ml-IN"/>
+              </w:rPr>
+              <w:t>TS 3.3.8.1-Vaakyam</w:t>
+            </w:r>
+          </w:p>
+          <w:p>
+            <w:pPr>
+              <w:spacing w:before="0" w:line="240" w:lineRule="auto"/>
+              <w:rPr>
+                <w:b/>
+                <w:bCs/>
+                <w:sz w:val="28"/>
+                <w:szCs w:val="28"/>
+              </w:rPr>
+            </w:pPr>
+            <w:r>
+              <w:rPr>
+                <w:rFonts w:eastAsia="Times New Roman" w:cs="Arial"/>
+                <w:b/>
+                <w:bCs/>
+                <w:sz w:val="28"/>
+                <w:szCs w:val="28"/>
                 <w:lang w:eastAsia="en-IN" w:bidi="ml-IN"/>
               </w:rPr>
               <w:t>22nd Panchaati</w:t>
@@ -3670,8 +3581,19 @@
                 <w:szCs w:val="40"/>
                 <w:lang w:eastAsia="en-IN" w:bidi="ml-IN"/>
               </w:rPr>
-              <w:t>Ç M×üirÉÉjÉÉ</w:t>
-            </w:r>
+              <w:t xml:space="preserve">Ç </w:t>
+            </w:r>
+            <w:proofErr w:type="spellStart"/>
+            <w:r>
+              <w:rPr>
+                <w:rFonts w:ascii="BRH Devanagari Extra" w:eastAsia="Times New Roman" w:hAnsi="BRH Devanagari Extra" w:cs="BRH Devanagari Extra"/>
+                <w:sz w:val="40"/>
+                <w:szCs w:val="40"/>
+                <w:lang w:eastAsia="en-IN" w:bidi="ml-IN"/>
+              </w:rPr>
+              <w:t>M×üirÉÉjÉÉ</w:t>
+            </w:r>
+            <w:proofErr w:type="spellEnd"/>
             <w:r>
               <w:rPr>
                 <w:rFonts w:ascii="BRH Malayalam Extra" w:eastAsia="Times New Roman" w:hAnsi="BRH Malayalam Extra" w:cs="BRH Devanagari Extra"/>
@@ -3756,8 +3678,19 @@
                 <w:szCs w:val="40"/>
                 <w:lang w:eastAsia="en-IN" w:bidi="ml-IN"/>
               </w:rPr>
-              <w:t>Ç M×üirÉÉjÉÉ</w:t>
-            </w:r>
+              <w:t xml:space="preserve">Ç </w:t>
+            </w:r>
+            <w:proofErr w:type="spellStart"/>
+            <w:r>
+              <w:rPr>
+                <w:rFonts w:ascii="BRH Devanagari Extra" w:eastAsia="Times New Roman" w:hAnsi="BRH Devanagari Extra" w:cs="BRH Devanagari Extra"/>
+                <w:sz w:val="40"/>
+                <w:szCs w:val="40"/>
+                <w:lang w:eastAsia="en-IN" w:bidi="ml-IN"/>
+              </w:rPr>
+              <w:t>M×üirÉÉjÉÉ</w:t>
+            </w:r>
+            <w:proofErr w:type="spellEnd"/>
             <w:r>
               <w:rPr>
                 <w:rFonts w:ascii="BRH Malayalam Extra" w:eastAsia="Times New Roman" w:hAnsi="BRH Malayalam Extra" w:cs="BRH Devanagari Extra"/>
@@ -3807,37 +3740,23 @@
               <w:jc w:val="both"/>
               <w:rPr>
                 <w:rFonts w:eastAsia="Times New Roman" w:cs="Arial"/>
-                <w:sz w:val="32"/>
-                <w:szCs w:val="32"/>
+                <w:b/>
+                <w:bCs/>
+                <w:sz w:val="28"/>
+                <w:szCs w:val="28"/>
                 <w:lang w:eastAsia="en-IN" w:bidi="ml-IN"/>
               </w:rPr>
             </w:pPr>
             <w:r>
               <w:rPr>
                 <w:rFonts w:eastAsia="Times New Roman" w:cs="Arial"/>
-                <w:sz w:val="32"/>
-                <w:szCs w:val="32"/>
-                <w:lang w:eastAsia="en-IN" w:bidi="ml-IN"/>
-              </w:rPr>
-              <w:t>TS 3.3.</w:t>
-            </w:r>
-            <w:r>
-              <w:rPr>
-                <w:rFonts w:eastAsia="Times New Roman" w:cs="Arial"/>
-                <w:sz w:val="32"/>
-                <w:szCs w:val="32"/>
-                <w:lang w:eastAsia="en-IN" w:bidi="ml-IN"/>
-              </w:rPr>
-              <w:t>8.1</w:t>
-            </w:r>
-            <w:r>
-              <w:rPr>
-                <w:rFonts w:eastAsia="Times New Roman" w:cs="Arial"/>
-                <w:sz w:val="32"/>
-                <w:szCs w:val="32"/>
-                <w:lang w:eastAsia="en-IN" w:bidi="ml-IN"/>
-              </w:rPr>
-              <w:t>-Vaakyam</w:t>
+                <w:b/>
+                <w:bCs/>
+                <w:sz w:val="28"/>
+                <w:szCs w:val="28"/>
+                <w:lang w:eastAsia="en-IN" w:bidi="ml-IN"/>
+              </w:rPr>
+              <w:t>TS 3.3.8.1-Vaakyam</w:t>
             </w:r>
           </w:p>
           <w:p>
@@ -3851,16 +3770,20 @@
               <w:jc w:val="both"/>
               <w:rPr>
                 <w:rFonts w:eastAsia="Times New Roman" w:cs="Arial"/>
-                <w:sz w:val="32"/>
-                <w:szCs w:val="32"/>
+                <w:b/>
+                <w:bCs/>
+                <w:sz w:val="28"/>
+                <w:szCs w:val="28"/>
                 <w:lang w:eastAsia="en-IN" w:bidi="ml-IN"/>
               </w:rPr>
             </w:pPr>
             <w:r>
               <w:rPr>
                 <w:rFonts w:eastAsia="Times New Roman" w:cs="Arial"/>
-                <w:sz w:val="32"/>
-                <w:szCs w:val="32"/>
+                <w:b/>
+                <w:bCs/>
+                <w:sz w:val="28"/>
+                <w:szCs w:val="28"/>
                 <w:lang w:eastAsia="en-IN" w:bidi="ml-IN"/>
               </w:rPr>
               <w:t>22nd Panchaati</w:t>
@@ -4153,46 +4076,23 @@
               <w:jc w:val="both"/>
               <w:rPr>
                 <w:rFonts w:eastAsia="Times New Roman" w:cs="Arial"/>
-                <w:sz w:val="32"/>
-                <w:szCs w:val="32"/>
+                <w:b/>
+                <w:bCs/>
+                <w:sz w:val="28"/>
+                <w:szCs w:val="28"/>
                 <w:lang w:eastAsia="en-IN" w:bidi="ml-IN"/>
               </w:rPr>
             </w:pPr>
             <w:r>
               <w:rPr>
                 <w:rFonts w:eastAsia="Times New Roman" w:cs="Arial"/>
-                <w:sz w:val="32"/>
-                <w:szCs w:val="32"/>
-                <w:lang w:eastAsia="en-IN" w:bidi="ml-IN"/>
-              </w:rPr>
-              <w:t>TS 3.3.</w:t>
-            </w:r>
-            <w:r>
-              <w:rPr>
-                <w:rFonts w:eastAsia="Times New Roman" w:cs="Arial"/>
-                <w:sz w:val="32"/>
-                <w:szCs w:val="32"/>
-                <w:lang w:eastAsia="en-IN" w:bidi="ml-IN"/>
-              </w:rPr>
-              <w:t>8.2</w:t>
-            </w:r>
-            <w:r>
-              <w:rPr>
-                <w:rFonts w:eastAsia="Times New Roman" w:cs="Arial"/>
-                <w:sz w:val="32"/>
-                <w:szCs w:val="32"/>
-                <w:lang w:eastAsia="en-IN" w:bidi="ml-IN"/>
-              </w:rPr>
-              <w:t>-</w:t>
-            </w:r>
-            <w:r>
-              <w:rPr>
-                <w:rFonts w:eastAsia="Times New Roman" w:cs="Arial"/>
-                <w:sz w:val="32"/>
-                <w:szCs w:val="32"/>
-                <w:lang w:eastAsia="en-IN" w:bidi="ml-IN"/>
-              </w:rPr>
-              <w:t>Padam</w:t>
+                <w:b/>
+                <w:bCs/>
+                <w:sz w:val="28"/>
+                <w:szCs w:val="28"/>
+                <w:lang w:eastAsia="en-IN" w:bidi="ml-IN"/>
+              </w:rPr>
+              <w:t>TS 3.3.8.2-Padam</w:t>
             </w:r>
           </w:p>
           <w:p>
@@ -4206,16 +4106,20 @@
               <w:jc w:val="both"/>
               <w:rPr>
                 <w:rFonts w:eastAsia="Times New Roman" w:cs="Arial"/>
-                <w:sz w:val="32"/>
-                <w:szCs w:val="32"/>
+                <w:b/>
+                <w:bCs/>
+                <w:sz w:val="28"/>
+                <w:szCs w:val="28"/>
                 <w:lang w:eastAsia="en-IN" w:bidi="ml-IN"/>
               </w:rPr>
             </w:pPr>
             <w:r>
               <w:rPr>
                 <w:rFonts w:eastAsia="Times New Roman" w:cs="Arial"/>
-                <w:sz w:val="32"/>
-                <w:szCs w:val="32"/>
+                <w:b/>
+                <w:bCs/>
+                <w:sz w:val="28"/>
+                <w:szCs w:val="28"/>
                 <w:lang w:eastAsia="en-IN" w:bidi="ml-IN"/>
               </w:rPr>
               <w:t>23rd Panchaati</w:t>
@@ -4232,16 +4136,20 @@
               <w:jc w:val="both"/>
               <w:rPr>
                 <w:rFonts w:eastAsia="Times New Roman" w:cs="Arial"/>
-                <w:sz w:val="32"/>
-                <w:szCs w:val="32"/>
+                <w:b/>
+                <w:bCs/>
+                <w:sz w:val="28"/>
+                <w:szCs w:val="28"/>
                 <w:lang w:eastAsia="en-IN" w:bidi="ml-IN"/>
               </w:rPr>
             </w:pPr>
             <w:r>
               <w:rPr>
                 <w:rFonts w:eastAsia="Times New Roman" w:cs="Arial"/>
-                <w:sz w:val="32"/>
-                <w:szCs w:val="32"/>
+                <w:b/>
+                <w:bCs/>
+                <w:sz w:val="28"/>
+                <w:szCs w:val="28"/>
                 <w:lang w:eastAsia="en-IN" w:bidi="ml-IN"/>
               </w:rPr>
               <w:t>(</w:t>
@@ -4250,8 +4158,10 @@
             <w:r>
               <w:rPr>
                 <w:rFonts w:eastAsia="Times New Roman" w:cs="Arial"/>
-                <w:sz w:val="32"/>
-                <w:szCs w:val="32"/>
+                <w:b/>
+                <w:bCs/>
+                <w:sz w:val="28"/>
+                <w:szCs w:val="28"/>
                 <w:lang w:eastAsia="en-IN" w:bidi="ml-IN"/>
               </w:rPr>
               <w:t>first</w:t>
@@ -4260,8 +4170,10 @@
             <w:r>
               <w:rPr>
                 <w:rFonts w:eastAsia="Times New Roman" w:cs="Arial"/>
-                <w:sz w:val="32"/>
-                <w:szCs w:val="32"/>
+                <w:b/>
+                <w:bCs/>
+                <w:sz w:val="28"/>
+                <w:szCs w:val="28"/>
                 <w:lang w:eastAsia="en-IN" w:bidi="ml-IN"/>
               </w:rPr>
               <w:t xml:space="preserve"> padam)</w:t>
@@ -4627,38 +4539,24 @@
               <w:jc w:val="both"/>
               <w:rPr>
                 <w:rFonts w:eastAsia="Times New Roman" w:cs="Arial"/>
-                <w:sz w:val="32"/>
-                <w:szCs w:val="32"/>
+                <w:b/>
+                <w:bCs/>
+                <w:sz w:val="28"/>
+                <w:szCs w:val="28"/>
                 <w:lang w:eastAsia="en-IN" w:bidi="ml-IN"/>
               </w:rPr>
             </w:pPr>
             <w:r>
               <w:rPr>
                 <w:rFonts w:eastAsia="Times New Roman" w:cs="Arial"/>
-                <w:sz w:val="32"/>
-                <w:szCs w:val="32"/>
+                <w:b/>
+                <w:bCs/>
+                <w:sz w:val="28"/>
+                <w:szCs w:val="28"/>
                 <w:lang w:eastAsia="en-IN" w:bidi="ml-IN"/>
               </w:rPr>
               <w:lastRenderedPageBreak/>
-              <w:t>TS 3.3.8.3</w:t>
-            </w:r>
-            <w:r>
-              <w:rPr>
-                <w:rFonts w:eastAsia="Times New Roman" w:cs="Arial"/>
-                <w:sz w:val="32"/>
-                <w:szCs w:val="32"/>
-                <w:lang w:eastAsia="en-IN" w:bidi="ml-IN"/>
-              </w:rPr>
-              <w:t>-</w:t>
-            </w:r>
-            <w:r>
-              <w:rPr>
-                <w:rFonts w:eastAsia="Times New Roman" w:cs="Arial"/>
-                <w:sz w:val="32"/>
-                <w:szCs w:val="32"/>
-                <w:lang w:eastAsia="en-IN" w:bidi="ml-IN"/>
-              </w:rPr>
-              <w:t>Padam</w:t>
+              <w:t>TS 3.3.8.3-Padam</w:t>
             </w:r>
           </w:p>
           <w:p>
@@ -4672,16 +4570,20 @@
               <w:jc w:val="both"/>
               <w:rPr>
                 <w:rFonts w:eastAsia="Times New Roman" w:cs="Arial"/>
-                <w:sz w:val="32"/>
-                <w:szCs w:val="32"/>
+                <w:b/>
+                <w:bCs/>
+                <w:sz w:val="28"/>
+                <w:szCs w:val="28"/>
                 <w:lang w:eastAsia="en-IN" w:bidi="ml-IN"/>
               </w:rPr>
             </w:pPr>
             <w:r>
               <w:rPr>
                 <w:rFonts w:eastAsia="Times New Roman" w:cs="Arial"/>
-                <w:sz w:val="32"/>
-                <w:szCs w:val="32"/>
+                <w:b/>
+                <w:bCs/>
+                <w:sz w:val="28"/>
+                <w:szCs w:val="28"/>
                 <w:lang w:eastAsia="en-IN" w:bidi="ml-IN"/>
               </w:rPr>
               <w:t>24th Panchaati</w:t>
@@ -5191,46 +5093,23 @@
               <w:jc w:val="both"/>
               <w:rPr>
                 <w:rFonts w:eastAsia="Times New Roman" w:cs="Arial"/>
-                <w:sz w:val="32"/>
-                <w:szCs w:val="32"/>
+                <w:b/>
+                <w:bCs/>
+                <w:sz w:val="28"/>
+                <w:szCs w:val="28"/>
                 <w:lang w:eastAsia="en-IN" w:bidi="ml-IN"/>
               </w:rPr>
             </w:pPr>
             <w:r>
               <w:rPr>
                 <w:rFonts w:eastAsia="Times New Roman" w:cs="Arial"/>
-                <w:sz w:val="32"/>
-                <w:szCs w:val="32"/>
-                <w:lang w:eastAsia="en-IN" w:bidi="ml-IN"/>
-              </w:rPr>
-              <w:t>TS 3.3.</w:t>
-            </w:r>
-            <w:r>
-              <w:rPr>
-                <w:rFonts w:eastAsia="Times New Roman" w:cs="Arial"/>
-                <w:sz w:val="32"/>
-                <w:szCs w:val="32"/>
-                <w:lang w:eastAsia="en-IN" w:bidi="ml-IN"/>
-              </w:rPr>
-              <w:t>11.5</w:t>
-            </w:r>
-            <w:r>
-              <w:rPr>
-                <w:rFonts w:eastAsia="Times New Roman" w:cs="Arial"/>
-                <w:sz w:val="32"/>
-                <w:szCs w:val="32"/>
-                <w:lang w:eastAsia="en-IN" w:bidi="ml-IN"/>
-              </w:rPr>
-              <w:t>-</w:t>
-            </w:r>
-            <w:r>
-              <w:rPr>
-                <w:rFonts w:eastAsia="Times New Roman" w:cs="Arial"/>
-                <w:sz w:val="32"/>
-                <w:szCs w:val="32"/>
-                <w:lang w:eastAsia="en-IN" w:bidi="ml-IN"/>
-              </w:rPr>
-              <w:t>Padam</w:t>
+                <w:b/>
+                <w:bCs/>
+                <w:sz w:val="28"/>
+                <w:szCs w:val="28"/>
+                <w:lang w:eastAsia="en-IN" w:bidi="ml-IN"/>
+              </w:rPr>
+              <w:t>TS 3.3.11.5-Padam</w:t>
             </w:r>
           </w:p>
           <w:p>
@@ -5244,16 +5123,20 @@
               <w:jc w:val="both"/>
               <w:rPr>
                 <w:rFonts w:eastAsia="Times New Roman" w:cs="Arial"/>
-                <w:sz w:val="32"/>
-                <w:szCs w:val="32"/>
+                <w:b/>
+                <w:bCs/>
+                <w:sz w:val="28"/>
+                <w:szCs w:val="28"/>
                 <w:lang w:eastAsia="en-IN" w:bidi="ml-IN"/>
               </w:rPr>
             </w:pPr>
             <w:r>
               <w:rPr>
                 <w:rFonts w:eastAsia="Times New Roman" w:cs="Arial"/>
-                <w:sz w:val="32"/>
-                <w:szCs w:val="32"/>
+                <w:b/>
+                <w:bCs/>
+                <w:sz w:val="28"/>
+                <w:szCs w:val="28"/>
                 <w:lang w:eastAsia="en-IN" w:bidi="ml-IN"/>
               </w:rPr>
               <w:t>36th Panchaati</w:t>
@@ -5494,7 +5377,7 @@
 </file>
 
 <file path=word/endnotes.xml><?xml version="1.0" encoding="utf-8"?>
-<w:endnotes xmlns:wpc="http://schemas.microsoft.com/office/word/2010/wordprocessingCanvas" xmlns:cx="http://schemas.microsoft.com/office/drawing/2014/chartex" xmlns:cx1="http://schemas.microsoft.com/office/drawing/2015/9/8/chartex" xmlns:cx2="http://schemas.microsoft.com/office/drawing/2015/10/21/chartex" xmlns:cx3="http://schemas.microsoft.com/office/drawing/2016/5/9/chartex" xmlns:cx4="http://schemas.microsoft.com/office/drawing/2016/5/10/chartex" xmlns:cx5="http://schemas.microsoft.com/office/drawing/2016/5/11/chartex" xmlns:cx6="http://schemas.microsoft.com/office/drawing/2016/5/12/chartex" xmlns:cx7="http://schemas.microsoft.com/office/drawing/2016/5/13/chartex" xmlns:cx8="http://schemas.microsoft.com/office/drawing/2016/5/14/chartex" xmlns:mc="http://schemas.openxmlformats.org/markup-compatibility/2006" xmlns:aink="http://schemas.microsoft.com/office/drawing/2016/ink" xmlns:am3d="http://schemas.microsoft.com/office/drawing/2017/model3d" xmlns:o="urn:schemas-microsoft-com:office:office" xmlns:r="http://schemas.openxmlformats.org/officeDocument/2006/relationships" xmlns:m="http://schemas.openxmlformats.org/officeDocument/2006/math" xmlns:v="urn:schemas-microsoft-com:vml" xmlns:wp14="http://schemas.microsoft.com/office/word/2010/wordprocessingDrawing" xmlns:wp="http://schemas.openxmlformats.org/drawingml/2006/wordprocessingDrawing" xmlns:w10="urn:schemas-microsoft-com:office:word" xmlns:w="http://schemas.openxmlformats.org/wordprocessingml/2006/main" xmlns:w14="http://schemas.microsoft.com/office/word/2010/wordml" xmlns:w15="http://schemas.microsoft.com/office/word/2012/wordml" xmlns:w16cex="http://schemas.microsoft.com/office/word/2018/wordml/cex" xmlns:w16cid="http://schemas.microsoft.com/office/word/2016/wordml/cid" xmlns:w16="http://schemas.microsoft.com/office/word/2018/wordml" xmlns:w16sdtdh="http://schemas.microsoft.com/office/word/2020/wordml/sdtdatahash" xmlns:w16se="http://schemas.microsoft.com/office/word/2015/wordml/symex" xmlns:wpg="http://schemas.microsoft.com/office/word/2010/wordprocessingGroup" xmlns:wpi="http://schemas.microsoft.com/office/word/2010/wordprocessingInk" xmlns:wne="http://schemas.microsoft.com/office/word/2006/wordml" xmlns:wps="http://schemas.microsoft.com/office/word/2010/wordprocessingShape" mc:Ignorable="w14 w15 w16se w16cid w16 w16cex w16sdtdh wp14">
+<w:endnotes xmlns:wpc="http://schemas.microsoft.com/office/word/2010/wordprocessingCanvas" xmlns:cx="http://schemas.microsoft.com/office/drawing/2014/chartex" xmlns:cx1="http://schemas.microsoft.com/office/drawing/2015/9/8/chartex" xmlns:cx2="http://schemas.microsoft.com/office/drawing/2015/10/21/chartex" xmlns:cx3="http://schemas.microsoft.com/office/drawing/2016/5/9/chartex" xmlns:cx4="http://schemas.microsoft.com/office/drawing/2016/5/10/chartex" xmlns:cx5="http://schemas.microsoft.com/office/drawing/2016/5/11/chartex" xmlns:cx6="http://schemas.microsoft.com/office/drawing/2016/5/12/chartex" xmlns:cx7="http://schemas.microsoft.com/office/drawing/2016/5/13/chartex" xmlns:cx8="http://schemas.microsoft.com/office/drawing/2016/5/14/chartex" xmlns:mc="http://schemas.openxmlformats.org/markup-compatibility/2006" xmlns:aink="http://schemas.microsoft.com/office/drawing/2016/ink" xmlns:am3d="http://schemas.microsoft.com/office/drawing/2017/model3d" xmlns:o="urn:schemas-microsoft-com:office:office" xmlns:oel="http://schemas.microsoft.com/office/2019/extlst" xmlns:r="http://schemas.openxmlformats.org/officeDocument/2006/relationships" xmlns:m="http://schemas.openxmlformats.org/officeDocument/2006/math" xmlns:v="urn:schemas-microsoft-com:vml" xmlns:wp14="http://schemas.microsoft.com/office/word/2010/wordprocessingDrawing" xmlns:wp="http://schemas.openxmlformats.org/drawingml/2006/wordprocessingDrawing" xmlns:w10="urn:schemas-microsoft-com:office:word" xmlns:w="http://schemas.openxmlformats.org/wordprocessingml/2006/main" xmlns:w14="http://schemas.microsoft.com/office/word/2010/wordml" xmlns:w15="http://schemas.microsoft.com/office/word/2012/wordml" xmlns:w16cex="http://schemas.microsoft.com/office/word/2018/wordml/cex" xmlns:w16cid="http://schemas.microsoft.com/office/word/2016/wordml/cid" xmlns:w16="http://schemas.microsoft.com/office/word/2018/wordml" xmlns:w16sdtdh="http://schemas.microsoft.com/office/word/2020/wordml/sdtdatahash" xmlns:w16se="http://schemas.microsoft.com/office/word/2015/wordml/symex" xmlns:wpg="http://schemas.microsoft.com/office/word/2010/wordprocessingGroup" xmlns:wpi="http://schemas.microsoft.com/office/word/2010/wordprocessingInk" xmlns:wne="http://schemas.microsoft.com/office/word/2006/wordml" xmlns:wps="http://schemas.microsoft.com/office/word/2010/wordprocessingShape" mc:Ignorable="w14 w15 w16se w16cid w16 w16cex w16sdtdh wp14">
   <w:endnote w:type="separator" w:id="-1">
     <w:p>
       <w:pPr>
@@ -5519,7 +5402,7 @@
 </file>
 
 <file path=word/footer1.xml><?xml version="1.0" encoding="utf-8"?>
-<w:ftr xmlns:wpc="http://schemas.microsoft.com/office/word/2010/wordprocessingCanvas" xmlns:cx="http://schemas.microsoft.com/office/drawing/2014/chartex" xmlns:cx1="http://schemas.microsoft.com/office/drawing/2015/9/8/chartex" xmlns:cx2="http://schemas.microsoft.com/office/drawing/2015/10/21/chartex" xmlns:cx3="http://schemas.microsoft.com/office/drawing/2016/5/9/chartex" xmlns:cx4="http://schemas.microsoft.com/office/drawing/2016/5/10/chartex" xmlns:cx5="http://schemas.microsoft.com/office/drawing/2016/5/11/chartex" xmlns:cx6="http://schemas.microsoft.com/office/drawing/2016/5/12/chartex" xmlns:cx7="http://schemas.microsoft.com/office/drawing/2016/5/13/chartex" xmlns:cx8="http://schemas.microsoft.com/office/drawing/2016/5/14/chartex" xmlns:mc="http://schemas.openxmlformats.org/markup-compatibility/2006" xmlns:aink="http://schemas.microsoft.com/office/drawing/2016/ink" xmlns:am3d="http://schemas.microsoft.com/office/drawing/2017/model3d" xmlns:o="urn:schemas-microsoft-com:office:office" xmlns:r="http://schemas.openxmlformats.org/officeDocument/2006/relationships" xmlns:m="http://schemas.openxmlformats.org/officeDocument/2006/math" xmlns:v="urn:schemas-microsoft-com:vml" xmlns:wp14="http://schemas.microsoft.com/office/word/2010/wordprocessingDrawing" xmlns:wp="http://schemas.openxmlformats.org/drawingml/2006/wordprocessingDrawing" xmlns:w10="urn:schemas-microsoft-com:office:word" xmlns:w="http://schemas.openxmlformats.org/wordprocessingml/2006/main" xmlns:w14="http://schemas.microsoft.com/office/word/2010/wordml" xmlns:w15="http://schemas.microsoft.com/office/word/2012/wordml" xmlns:w16cex="http://schemas.microsoft.com/office/word/2018/wordml/cex" xmlns:w16cid="http://schemas.microsoft.com/office/word/2016/wordml/cid" xmlns:w16="http://schemas.microsoft.com/office/word/2018/wordml" xmlns:w16sdtdh="http://schemas.microsoft.com/office/word/2020/wordml/sdtdatahash" xmlns:w16se="http://schemas.microsoft.com/office/word/2015/wordml/symex" xmlns:wpg="http://schemas.microsoft.com/office/word/2010/wordprocessingGroup" xmlns:wpi="http://schemas.microsoft.com/office/word/2010/wordprocessingInk" xmlns:wne="http://schemas.microsoft.com/office/word/2006/wordml" xmlns:wps="http://schemas.microsoft.com/office/word/2010/wordprocessingShape" mc:Ignorable="w14 w15 w16se w16cid w16 w16cex w16sdtdh wp14">
+<w:ftr xmlns:wpc="http://schemas.microsoft.com/office/word/2010/wordprocessingCanvas" xmlns:cx="http://schemas.microsoft.com/office/drawing/2014/chartex" xmlns:cx1="http://schemas.microsoft.com/office/drawing/2015/9/8/chartex" xmlns:cx2="http://schemas.microsoft.com/office/drawing/2015/10/21/chartex" xmlns:cx3="http://schemas.microsoft.com/office/drawing/2016/5/9/chartex" xmlns:cx4="http://schemas.microsoft.com/office/drawing/2016/5/10/chartex" xmlns:cx5="http://schemas.microsoft.com/office/drawing/2016/5/11/chartex" xmlns:cx6="http://schemas.microsoft.com/office/drawing/2016/5/12/chartex" xmlns:cx7="http://schemas.microsoft.com/office/drawing/2016/5/13/chartex" xmlns:cx8="http://schemas.microsoft.com/office/drawing/2016/5/14/chartex" xmlns:mc="http://schemas.openxmlformats.org/markup-compatibility/2006" xmlns:aink="http://schemas.microsoft.com/office/drawing/2016/ink" xmlns:am3d="http://schemas.microsoft.com/office/drawing/2017/model3d" xmlns:o="urn:schemas-microsoft-com:office:office" xmlns:oel="http://schemas.microsoft.com/office/2019/extlst" xmlns:r="http://schemas.openxmlformats.org/officeDocument/2006/relationships" xmlns:m="http://schemas.openxmlformats.org/officeDocument/2006/math" xmlns:v="urn:schemas-microsoft-com:vml" xmlns:wp14="http://schemas.microsoft.com/office/word/2010/wordprocessingDrawing" xmlns:wp="http://schemas.openxmlformats.org/drawingml/2006/wordprocessingDrawing" xmlns:w10="urn:schemas-microsoft-com:office:word" xmlns:w="http://schemas.openxmlformats.org/wordprocessingml/2006/main" xmlns:w14="http://schemas.microsoft.com/office/word/2010/wordml" xmlns:w15="http://schemas.microsoft.com/office/word/2012/wordml" xmlns:w16cex="http://schemas.microsoft.com/office/word/2018/wordml/cex" xmlns:w16cid="http://schemas.microsoft.com/office/word/2016/wordml/cid" xmlns:w16="http://schemas.microsoft.com/office/word/2018/wordml" xmlns:w16sdtdh="http://schemas.microsoft.com/office/word/2020/wordml/sdtdatahash" xmlns:w16se="http://schemas.microsoft.com/office/word/2015/wordml/symex" xmlns:wpg="http://schemas.microsoft.com/office/word/2010/wordprocessingGroup" xmlns:wpi="http://schemas.microsoft.com/office/word/2010/wordprocessingInk" xmlns:wne="http://schemas.microsoft.com/office/word/2006/wordml" xmlns:wps="http://schemas.microsoft.com/office/word/2010/wordprocessingShape" mc:Ignorable="w14 w15 w16se w16cid w16 w16cex w16sdtdh wp14">
   <w:p>
     <w:pPr>
       <w:pStyle w:val="Footer"/>
@@ -5640,7 +5523,7 @@
 </file>
 
 <file path=word/footer2.xml><?xml version="1.0" encoding="utf-8"?>
-<w:ftr xmlns:wpc="http://schemas.microsoft.com/office/word/2010/wordprocessingCanvas" xmlns:cx="http://schemas.microsoft.com/office/drawing/2014/chartex" xmlns:cx1="http://schemas.microsoft.com/office/drawing/2015/9/8/chartex" xmlns:cx2="http://schemas.microsoft.com/office/drawing/2015/10/21/chartex" xmlns:cx3="http://schemas.microsoft.com/office/drawing/2016/5/9/chartex" xmlns:cx4="http://schemas.microsoft.com/office/drawing/2016/5/10/chartex" xmlns:cx5="http://schemas.microsoft.com/office/drawing/2016/5/11/chartex" xmlns:cx6="http://schemas.microsoft.com/office/drawing/2016/5/12/chartex" xmlns:cx7="http://schemas.microsoft.com/office/drawing/2016/5/13/chartex" xmlns:cx8="http://schemas.microsoft.com/office/drawing/2016/5/14/chartex" xmlns:mc="http://schemas.openxmlformats.org/markup-compatibility/2006" xmlns:aink="http://schemas.microsoft.com/office/drawing/2016/ink" xmlns:am3d="http://schemas.microsoft.com/office/drawing/2017/model3d" xmlns:o="urn:schemas-microsoft-com:office:office" xmlns:r="http://schemas.openxmlformats.org/officeDocument/2006/relationships" xmlns:m="http://schemas.openxmlformats.org/officeDocument/2006/math" xmlns:v="urn:schemas-microsoft-com:vml" xmlns:wp14="http://schemas.microsoft.com/office/word/2010/wordprocessingDrawing" xmlns:wp="http://schemas.openxmlformats.org/drawingml/2006/wordprocessingDrawing" xmlns:w10="urn:schemas-microsoft-com:office:word" xmlns:w="http://schemas.openxmlformats.org/wordprocessingml/2006/main" xmlns:w14="http://schemas.microsoft.com/office/word/2010/wordml" xmlns:w15="http://schemas.microsoft.com/office/word/2012/wordml" xmlns:w16cex="http://schemas.microsoft.com/office/word/2018/wordml/cex" xmlns:w16cid="http://schemas.microsoft.com/office/word/2016/wordml/cid" xmlns:w16="http://schemas.microsoft.com/office/word/2018/wordml" xmlns:w16sdtdh="http://schemas.microsoft.com/office/word/2020/wordml/sdtdatahash" xmlns:w16se="http://schemas.microsoft.com/office/word/2015/wordml/symex" xmlns:wpg="http://schemas.microsoft.com/office/word/2010/wordprocessingGroup" xmlns:wpi="http://schemas.microsoft.com/office/word/2010/wordprocessingInk" xmlns:wne="http://schemas.microsoft.com/office/word/2006/wordml" xmlns:wps="http://schemas.microsoft.com/office/word/2010/wordprocessingShape" mc:Ignorable="w14 w15 w16se w16cid w16 w16cex w16sdtdh wp14">
+<w:ftr xmlns:wpc="http://schemas.microsoft.com/office/word/2010/wordprocessingCanvas" xmlns:cx="http://schemas.microsoft.com/office/drawing/2014/chartex" xmlns:cx1="http://schemas.microsoft.com/office/drawing/2015/9/8/chartex" xmlns:cx2="http://schemas.microsoft.com/office/drawing/2015/10/21/chartex" xmlns:cx3="http://schemas.microsoft.com/office/drawing/2016/5/9/chartex" xmlns:cx4="http://schemas.microsoft.com/office/drawing/2016/5/10/chartex" xmlns:cx5="http://schemas.microsoft.com/office/drawing/2016/5/11/chartex" xmlns:cx6="http://schemas.microsoft.com/office/drawing/2016/5/12/chartex" xmlns:cx7="http://schemas.microsoft.com/office/drawing/2016/5/13/chartex" xmlns:cx8="http://schemas.microsoft.com/office/drawing/2016/5/14/chartex" xmlns:mc="http://schemas.openxmlformats.org/markup-compatibility/2006" xmlns:aink="http://schemas.microsoft.com/office/drawing/2016/ink" xmlns:am3d="http://schemas.microsoft.com/office/drawing/2017/model3d" xmlns:o="urn:schemas-microsoft-com:office:office" xmlns:oel="http://schemas.microsoft.com/office/2019/extlst" xmlns:r="http://schemas.openxmlformats.org/officeDocument/2006/relationships" xmlns:m="http://schemas.openxmlformats.org/officeDocument/2006/math" xmlns:v="urn:schemas-microsoft-com:vml" xmlns:wp14="http://schemas.microsoft.com/office/word/2010/wordprocessingDrawing" xmlns:wp="http://schemas.openxmlformats.org/drawingml/2006/wordprocessingDrawing" xmlns:w10="urn:schemas-microsoft-com:office:word" xmlns:w="http://schemas.openxmlformats.org/wordprocessingml/2006/main" xmlns:w14="http://schemas.microsoft.com/office/word/2010/wordml" xmlns:w15="http://schemas.microsoft.com/office/word/2012/wordml" xmlns:w16cex="http://schemas.microsoft.com/office/word/2018/wordml/cex" xmlns:w16cid="http://schemas.microsoft.com/office/word/2016/wordml/cid" xmlns:w16="http://schemas.microsoft.com/office/word/2018/wordml" xmlns:w16sdtdh="http://schemas.microsoft.com/office/word/2020/wordml/sdtdatahash" xmlns:w16se="http://schemas.microsoft.com/office/word/2015/wordml/symex" xmlns:wpg="http://schemas.microsoft.com/office/word/2010/wordprocessingGroup" xmlns:wpi="http://schemas.microsoft.com/office/word/2010/wordprocessingInk" xmlns:wne="http://schemas.microsoft.com/office/word/2006/wordml" xmlns:wps="http://schemas.microsoft.com/office/word/2010/wordprocessingShape" mc:Ignorable="w14 w15 w16se w16cid w16 w16cex w16sdtdh wp14">
   <w:p>
     <w:pPr>
       <w:pBdr>
@@ -5843,7 +5726,7 @@
 </file>
 
 <file path=word/footnotes.xml><?xml version="1.0" encoding="utf-8"?>
-<w:footnotes xmlns:wpc="http://schemas.microsoft.com/office/word/2010/wordprocessingCanvas" xmlns:cx="http://schemas.microsoft.com/office/drawing/2014/chartex" xmlns:cx1="http://schemas.microsoft.com/office/drawing/2015/9/8/chartex" xmlns:cx2="http://schemas.microsoft.com/office/drawing/2015/10/21/chartex" xmlns:cx3="http://schemas.microsoft.com/office/drawing/2016/5/9/chartex" xmlns:cx4="http://schemas.microsoft.com/office/drawing/2016/5/10/chartex" xmlns:cx5="http://schemas.microsoft.com/office/drawing/2016/5/11/chartex" xmlns:cx6="http://schemas.microsoft.com/office/drawing/2016/5/12/chartex" xmlns:cx7="http://schemas.microsoft.com/office/drawing/2016/5/13/chartex" xmlns:cx8="http://schemas.microsoft.com/office/drawing/2016/5/14/chartex" xmlns:mc="http://schemas.openxmlformats.org/markup-compatibility/2006" xmlns:aink="http://schemas.microsoft.com/office/drawing/2016/ink" xmlns:am3d="http://schemas.microsoft.com/office/drawing/2017/model3d" xmlns:o="urn:schemas-microsoft-com:office:office" xmlns:r="http://schemas.openxmlformats.org/officeDocument/2006/relationships" xmlns:m="http://schemas.openxmlformats.org/officeDocument/2006/math" xmlns:v="urn:schemas-microsoft-com:vml" xmlns:wp14="http://schemas.microsoft.com/office/word/2010/wordprocessingDrawing" xmlns:wp="http://schemas.openxmlformats.org/drawingml/2006/wordprocessingDrawing" xmlns:w10="urn:schemas-microsoft-com:office:word" xmlns:w="http://schemas.openxmlformats.org/wordprocessingml/2006/main" xmlns:w14="http://schemas.microsoft.com/office/word/2010/wordml" xmlns:w15="http://schemas.microsoft.com/office/word/2012/wordml" xmlns:w16cex="http://schemas.microsoft.com/office/word/2018/wordml/cex" xmlns:w16cid="http://schemas.microsoft.com/office/word/2016/wordml/cid" xmlns:w16="http://schemas.microsoft.com/office/word/2018/wordml" xmlns:w16sdtdh="http://schemas.microsoft.com/office/word/2020/wordml/sdtdatahash" xmlns:w16se="http://schemas.microsoft.com/office/word/2015/wordml/symex" xmlns:wpg="http://schemas.microsoft.com/office/word/2010/wordprocessingGroup" xmlns:wpi="http://schemas.microsoft.com/office/word/2010/wordprocessingInk" xmlns:wne="http://schemas.microsoft.com/office/word/2006/wordml" xmlns:wps="http://schemas.microsoft.com/office/word/2010/wordprocessingShape" mc:Ignorable="w14 w15 w16se w16cid w16 w16cex w16sdtdh wp14">
+<w:footnotes xmlns:wpc="http://schemas.microsoft.com/office/word/2010/wordprocessingCanvas" xmlns:cx="http://schemas.microsoft.com/office/drawing/2014/chartex" xmlns:cx1="http://schemas.microsoft.com/office/drawing/2015/9/8/chartex" xmlns:cx2="http://schemas.microsoft.com/office/drawing/2015/10/21/chartex" xmlns:cx3="http://schemas.microsoft.com/office/drawing/2016/5/9/chartex" xmlns:cx4="http://schemas.microsoft.com/office/drawing/2016/5/10/chartex" xmlns:cx5="http://schemas.microsoft.com/office/drawing/2016/5/11/chartex" xmlns:cx6="http://schemas.microsoft.com/office/drawing/2016/5/12/chartex" xmlns:cx7="http://schemas.microsoft.com/office/drawing/2016/5/13/chartex" xmlns:cx8="http://schemas.microsoft.com/office/drawing/2016/5/14/chartex" xmlns:mc="http://schemas.openxmlformats.org/markup-compatibility/2006" xmlns:aink="http://schemas.microsoft.com/office/drawing/2016/ink" xmlns:am3d="http://schemas.microsoft.com/office/drawing/2017/model3d" xmlns:o="urn:schemas-microsoft-com:office:office" xmlns:oel="http://schemas.microsoft.com/office/2019/extlst" xmlns:r="http://schemas.openxmlformats.org/officeDocument/2006/relationships" xmlns:m="http://schemas.openxmlformats.org/officeDocument/2006/math" xmlns:v="urn:schemas-microsoft-com:vml" xmlns:wp14="http://schemas.microsoft.com/office/word/2010/wordprocessingDrawing" xmlns:wp="http://schemas.openxmlformats.org/drawingml/2006/wordprocessingDrawing" xmlns:w10="urn:schemas-microsoft-com:office:word" xmlns:w="http://schemas.openxmlformats.org/wordprocessingml/2006/main" xmlns:w14="http://schemas.microsoft.com/office/word/2010/wordml" xmlns:w15="http://schemas.microsoft.com/office/word/2012/wordml" xmlns:w16cex="http://schemas.microsoft.com/office/word/2018/wordml/cex" xmlns:w16cid="http://schemas.microsoft.com/office/word/2016/wordml/cid" xmlns:w16="http://schemas.microsoft.com/office/word/2018/wordml" xmlns:w16sdtdh="http://schemas.microsoft.com/office/word/2020/wordml/sdtdatahash" xmlns:w16se="http://schemas.microsoft.com/office/word/2015/wordml/symex" xmlns:wpg="http://schemas.microsoft.com/office/word/2010/wordprocessingGroup" xmlns:wpi="http://schemas.microsoft.com/office/word/2010/wordprocessingInk" xmlns:wne="http://schemas.microsoft.com/office/word/2006/wordml" xmlns:wps="http://schemas.microsoft.com/office/word/2010/wordprocessingShape" mc:Ignorable="w14 w15 w16se w16cid w16 w16cex w16sdtdh wp14">
   <w:footnote w:type="separator" w:id="-1">
     <w:p>
       <w:pPr>
@@ -5868,7 +5751,7 @@
 </file>
 
 <file path=word/header1.xml><?xml version="1.0" encoding="utf-8"?>
-<w:hdr xmlns:wpc="http://schemas.microsoft.com/office/word/2010/wordprocessingCanvas" xmlns:cx="http://schemas.microsoft.com/office/drawing/2014/chartex" xmlns:cx1="http://schemas.microsoft.com/office/drawing/2015/9/8/chartex" xmlns:cx2="http://schemas.microsoft.com/office/drawing/2015/10/21/chartex" xmlns:cx3="http://schemas.microsoft.com/office/drawing/2016/5/9/chartex" xmlns:cx4="http://schemas.microsoft.com/office/drawing/2016/5/10/chartex" xmlns:cx5="http://schemas.microsoft.com/office/drawing/2016/5/11/chartex" xmlns:cx6="http://schemas.microsoft.com/office/drawing/2016/5/12/chartex" xmlns:cx7="http://schemas.microsoft.com/office/drawing/2016/5/13/chartex" xmlns:cx8="http://schemas.microsoft.com/office/drawing/2016/5/14/chartex" xmlns:mc="http://schemas.openxmlformats.org/markup-compatibility/2006" xmlns:aink="http://schemas.microsoft.com/office/drawing/2016/ink" xmlns:am3d="http://schemas.microsoft.com/office/drawing/2017/model3d" xmlns:o="urn:schemas-microsoft-com:office:office" xmlns:r="http://schemas.openxmlformats.org/officeDocument/2006/relationships" xmlns:m="http://schemas.openxmlformats.org/officeDocument/2006/math" xmlns:v="urn:schemas-microsoft-com:vml" xmlns:wp14="http://schemas.microsoft.com/office/word/2010/wordprocessingDrawing" xmlns:wp="http://schemas.openxmlformats.org/drawingml/2006/wordprocessingDrawing" xmlns:w10="urn:schemas-microsoft-com:office:word" xmlns:w="http://schemas.openxmlformats.org/wordprocessingml/2006/main" xmlns:w14="http://schemas.microsoft.com/office/word/2010/wordml" xmlns:w15="http://schemas.microsoft.com/office/word/2012/wordml" xmlns:w16cex="http://schemas.microsoft.com/office/word/2018/wordml/cex" xmlns:w16cid="http://schemas.microsoft.com/office/word/2016/wordml/cid" xmlns:w16="http://schemas.microsoft.com/office/word/2018/wordml" xmlns:w16sdtdh="http://schemas.microsoft.com/office/word/2020/wordml/sdtdatahash" xmlns:w16se="http://schemas.microsoft.com/office/word/2015/wordml/symex" xmlns:wpg="http://schemas.microsoft.com/office/word/2010/wordprocessingGroup" xmlns:wpi="http://schemas.microsoft.com/office/word/2010/wordprocessingInk" xmlns:wne="http://schemas.microsoft.com/office/word/2006/wordml" xmlns:wps="http://schemas.microsoft.com/office/word/2010/wordprocessingShape" mc:Ignorable="w14 w15 w16se w16cid w16 w16cex w16sdtdh wp14">
+<w:hdr xmlns:wpc="http://schemas.microsoft.com/office/word/2010/wordprocessingCanvas" xmlns:cx="http://schemas.microsoft.com/office/drawing/2014/chartex" xmlns:cx1="http://schemas.microsoft.com/office/drawing/2015/9/8/chartex" xmlns:cx2="http://schemas.microsoft.com/office/drawing/2015/10/21/chartex" xmlns:cx3="http://schemas.microsoft.com/office/drawing/2016/5/9/chartex" xmlns:cx4="http://schemas.microsoft.com/office/drawing/2016/5/10/chartex" xmlns:cx5="http://schemas.microsoft.com/office/drawing/2016/5/11/chartex" xmlns:cx6="http://schemas.microsoft.com/office/drawing/2016/5/12/chartex" xmlns:cx7="http://schemas.microsoft.com/office/drawing/2016/5/13/chartex" xmlns:cx8="http://schemas.microsoft.com/office/drawing/2016/5/14/chartex" xmlns:mc="http://schemas.openxmlformats.org/markup-compatibility/2006" xmlns:aink="http://schemas.microsoft.com/office/drawing/2016/ink" xmlns:am3d="http://schemas.microsoft.com/office/drawing/2017/model3d" xmlns:o="urn:schemas-microsoft-com:office:office" xmlns:oel="http://schemas.microsoft.com/office/2019/extlst" xmlns:r="http://schemas.openxmlformats.org/officeDocument/2006/relationships" xmlns:m="http://schemas.openxmlformats.org/officeDocument/2006/math" xmlns:v="urn:schemas-microsoft-com:vml" xmlns:wp14="http://schemas.microsoft.com/office/word/2010/wordprocessingDrawing" xmlns:wp="http://schemas.openxmlformats.org/drawingml/2006/wordprocessingDrawing" xmlns:w10="urn:schemas-microsoft-com:office:word" xmlns:w="http://schemas.openxmlformats.org/wordprocessingml/2006/main" xmlns:w14="http://schemas.microsoft.com/office/word/2010/wordml" xmlns:w15="http://schemas.microsoft.com/office/word/2012/wordml" xmlns:w16cex="http://schemas.microsoft.com/office/word/2018/wordml/cex" xmlns:w16cid="http://schemas.microsoft.com/office/word/2016/wordml/cid" xmlns:w16="http://schemas.microsoft.com/office/word/2018/wordml" xmlns:w16sdtdh="http://schemas.microsoft.com/office/word/2020/wordml/sdtdatahash" xmlns:w16se="http://schemas.microsoft.com/office/word/2015/wordml/symex" xmlns:wpg="http://schemas.microsoft.com/office/word/2010/wordprocessingGroup" xmlns:wpi="http://schemas.microsoft.com/office/word/2010/wordprocessingInk" xmlns:wne="http://schemas.microsoft.com/office/word/2006/wordml" xmlns:wps="http://schemas.microsoft.com/office/word/2010/wordprocessingShape" mc:Ignorable="w14 w15 w16se w16cid w16 w16cex w16sdtdh wp14">
   <w:p>
     <w:pPr>
       <w:pStyle w:val="Header"/>
@@ -5881,7 +5764,7 @@
 </file>
 
 <file path=word/header2.xml><?xml version="1.0" encoding="utf-8"?>
-<w:hdr xmlns:wpc="http://schemas.microsoft.com/office/word/2010/wordprocessingCanvas" xmlns:cx="http://schemas.microsoft.com/office/drawing/2014/chartex" xmlns:cx1="http://schemas.microsoft.com/office/drawing/2015/9/8/chartex" xmlns:cx2="http://schemas.microsoft.com/office/drawing/2015/10/21/chartex" xmlns:cx3="http://schemas.microsoft.com/office/drawing/2016/5/9/chartex" xmlns:cx4="http://schemas.microsoft.com/office/drawing/2016/5/10/chartex" xmlns:cx5="http://schemas.microsoft.com/office/drawing/2016/5/11/chartex" xmlns:cx6="http://schemas.microsoft.com/office/drawing/2016/5/12/chartex" xmlns:cx7="http://schemas.microsoft.com/office/drawing/2016/5/13/chartex" xmlns:cx8="http://schemas.microsoft.com/office/drawing/2016/5/14/chartex" xmlns:mc="http://schemas.openxmlformats.org/markup-compatibility/2006" xmlns:aink="http://schemas.microsoft.com/office/drawing/2016/ink" xmlns:am3d="http://schemas.microsoft.com/office/drawing/2017/model3d" xmlns:o="urn:schemas-microsoft-com:office:office" xmlns:r="http://schemas.openxmlformats.org/officeDocument/2006/relationships" xmlns:m="http://schemas.openxmlformats.org/officeDocument/2006/math" xmlns:v="urn:schemas-microsoft-com:vml" xmlns:wp14="http://schemas.microsoft.com/office/word/2010/wordprocessingDrawing" xmlns:wp="http://schemas.openxmlformats.org/drawingml/2006/wordprocessingDrawing" xmlns:w10="urn:schemas-microsoft-com:office:word" xmlns:w="http://schemas.openxmlformats.org/wordprocessingml/2006/main" xmlns:w14="http://schemas.microsoft.com/office/word/2010/wordml" xmlns:w15="http://schemas.microsoft.com/office/word/2012/wordml" xmlns:w16cex="http://schemas.microsoft.com/office/word/2018/wordml/cex" xmlns:w16cid="http://schemas.microsoft.com/office/word/2016/wordml/cid" xmlns:w16="http://schemas.microsoft.com/office/word/2018/wordml" xmlns:w16sdtdh="http://schemas.microsoft.com/office/word/2020/wordml/sdtdatahash" xmlns:w16se="http://schemas.microsoft.com/office/word/2015/wordml/symex" xmlns:wpg="http://schemas.microsoft.com/office/word/2010/wordprocessingGroup" xmlns:wpi="http://schemas.microsoft.com/office/word/2010/wordprocessingInk" xmlns:wne="http://schemas.microsoft.com/office/word/2006/wordml" xmlns:wps="http://schemas.microsoft.com/office/word/2010/wordprocessingShape" mc:Ignorable="w14 w15 w16se w16cid w16 w16cex w16sdtdh wp14">
+<w:hdr xmlns:wpc="http://schemas.microsoft.com/office/word/2010/wordprocessingCanvas" xmlns:cx="http://schemas.microsoft.com/office/drawing/2014/chartex" xmlns:cx1="http://schemas.microsoft.com/office/drawing/2015/9/8/chartex" xmlns:cx2="http://schemas.microsoft.com/office/drawing/2015/10/21/chartex" xmlns:cx3="http://schemas.microsoft.com/office/drawing/2016/5/9/chartex" xmlns:cx4="http://schemas.microsoft.com/office/drawing/2016/5/10/chartex" xmlns:cx5="http://schemas.microsoft.com/office/drawing/2016/5/11/chartex" xmlns:cx6="http://schemas.microsoft.com/office/drawing/2016/5/12/chartex" xmlns:cx7="http://schemas.microsoft.com/office/drawing/2016/5/13/chartex" xmlns:cx8="http://schemas.microsoft.com/office/drawing/2016/5/14/chartex" xmlns:mc="http://schemas.openxmlformats.org/markup-compatibility/2006" xmlns:aink="http://schemas.microsoft.com/office/drawing/2016/ink" xmlns:am3d="http://schemas.microsoft.com/office/drawing/2017/model3d" xmlns:o="urn:schemas-microsoft-com:office:office" xmlns:oel="http://schemas.microsoft.com/office/2019/extlst" xmlns:r="http://schemas.openxmlformats.org/officeDocument/2006/relationships" xmlns:m="http://schemas.openxmlformats.org/officeDocument/2006/math" xmlns:v="urn:schemas-microsoft-com:vml" xmlns:wp14="http://schemas.microsoft.com/office/word/2010/wordprocessingDrawing" xmlns:wp="http://schemas.openxmlformats.org/drawingml/2006/wordprocessingDrawing" xmlns:w10="urn:schemas-microsoft-com:office:word" xmlns:w="http://schemas.openxmlformats.org/wordprocessingml/2006/main" xmlns:w14="http://schemas.microsoft.com/office/word/2010/wordml" xmlns:w15="http://schemas.microsoft.com/office/word/2012/wordml" xmlns:w16cex="http://schemas.microsoft.com/office/word/2018/wordml/cex" xmlns:w16cid="http://schemas.microsoft.com/office/word/2016/wordml/cid" xmlns:w16="http://schemas.microsoft.com/office/word/2018/wordml" xmlns:w16sdtdh="http://schemas.microsoft.com/office/word/2020/wordml/sdtdatahash" xmlns:w16se="http://schemas.microsoft.com/office/word/2015/wordml/symex" xmlns:wpg="http://schemas.microsoft.com/office/word/2010/wordprocessingGroup" xmlns:wpi="http://schemas.microsoft.com/office/word/2010/wordprocessingInk" xmlns:wne="http://schemas.microsoft.com/office/word/2006/wordml" xmlns:wps="http://schemas.microsoft.com/office/word/2010/wordprocessingShape" mc:Ignorable="w14 w15 w16se w16cid w16 w16cex w16sdtdh wp14">
   <w:p>
     <w:pPr>
       <w:pStyle w:val="Header"/>

</xml_diff>

<commit_message>
nmv 11 07 2023
</commit_message>
<xml_diff>
--- a/TS-Padam/TS-3.3/TS 3.3 Sanskrit Pada Paatam Corrections.docx
+++ b/TS-Padam/TS-3.3/TS 3.3 Sanskrit Pada Paatam Corrections.docx
@@ -1,7 +1,539 @@
 
 <file path=word/document.xml><?xml version="1.0" encoding="utf-8"?>
-<w:document xmlns:wpc="http://schemas.microsoft.com/office/word/2010/wordprocessingCanvas" xmlns:cx="http://schemas.microsoft.com/office/drawing/2014/chartex" xmlns:cx1="http://schemas.microsoft.com/office/drawing/2015/9/8/chartex" xmlns:mc="http://schemas.openxmlformats.org/markup-compatibility/2006" xmlns:o="urn:schemas-microsoft-com:office:office" xmlns:r="http://schemas.openxmlformats.org/officeDocument/2006/relationships" xmlns:m="http://schemas.openxmlformats.org/officeDocument/2006/math" xmlns:v="urn:schemas-microsoft-com:vml" xmlns:wp14="http://schemas.microsoft.com/office/word/2010/wordprocessingDrawing" xmlns:wp="http://schemas.openxmlformats.org/drawingml/2006/wordprocessingDrawing" xmlns:w10="urn:schemas-microsoft-com:office:word" xmlns:w="http://schemas.openxmlformats.org/wordprocessingml/2006/main" xmlns:w14="http://schemas.microsoft.com/office/word/2010/wordml" xmlns:w15="http://schemas.microsoft.com/office/word/2012/wordml" xmlns:w16se="http://schemas.microsoft.com/office/word/2015/wordml/symex" xmlns:wpg="http://schemas.microsoft.com/office/word/2010/wordprocessingGroup" xmlns:wpi="http://schemas.microsoft.com/office/word/2010/wordprocessingInk" xmlns:wne="http://schemas.microsoft.com/office/word/2006/wordml" xmlns:wps="http://schemas.microsoft.com/office/word/2010/wordprocessingShape" mc:Ignorable="w14 w15 w16se wp14">
+<w:document xmlns:wpc="http://schemas.microsoft.com/office/word/2010/wordprocessingCanvas" xmlns:cx="http://schemas.microsoft.com/office/drawing/2014/chartex" xmlns:cx1="http://schemas.microsoft.com/office/drawing/2015/9/8/chartex" xmlns:cx2="http://schemas.microsoft.com/office/drawing/2015/10/21/chartex" xmlns:cx3="http://schemas.microsoft.com/office/drawing/2016/5/9/chartex" xmlns:cx4="http://schemas.microsoft.com/office/drawing/2016/5/10/chartex" xmlns:cx5="http://schemas.microsoft.com/office/drawing/2016/5/11/chartex" xmlns:cx6="http://schemas.microsoft.com/office/drawing/2016/5/12/chartex" xmlns:cx7="http://schemas.microsoft.com/office/drawing/2016/5/13/chartex" xmlns:cx8="http://schemas.microsoft.com/office/drawing/2016/5/14/chartex" xmlns:mc="http://schemas.openxmlformats.org/markup-compatibility/2006" xmlns:aink="http://schemas.microsoft.com/office/drawing/2016/ink" xmlns:am3d="http://schemas.microsoft.com/office/drawing/2017/model3d" xmlns:o="urn:schemas-microsoft-com:office:office" xmlns:oel="http://schemas.microsoft.com/office/2019/extlst" xmlns:r="http://schemas.openxmlformats.org/officeDocument/2006/relationships" xmlns:m="http://schemas.openxmlformats.org/officeDocument/2006/math" xmlns:v="urn:schemas-microsoft-com:vml" xmlns:wp14="http://schemas.microsoft.com/office/word/2010/wordprocessingDrawing" xmlns:wp="http://schemas.openxmlformats.org/drawingml/2006/wordprocessingDrawing" xmlns:w10="urn:schemas-microsoft-com:office:word" xmlns:w="http://schemas.openxmlformats.org/wordprocessingml/2006/main" xmlns:w14="http://schemas.microsoft.com/office/word/2010/wordml" xmlns:w15="http://schemas.microsoft.com/office/word/2012/wordml" xmlns:w16cex="http://schemas.microsoft.com/office/word/2018/wordml/cex" xmlns:w16cid="http://schemas.microsoft.com/office/word/2016/wordml/cid" xmlns:w16="http://schemas.microsoft.com/office/word/2018/wordml" xmlns:w16sdtdh="http://schemas.microsoft.com/office/word/2020/wordml/sdtdatahash" xmlns:w16se="http://schemas.microsoft.com/office/word/2015/wordml/symex" xmlns:wpg="http://schemas.microsoft.com/office/word/2010/wordprocessingGroup" xmlns:wpi="http://schemas.microsoft.com/office/word/2010/wordprocessingInk" xmlns:wne="http://schemas.microsoft.com/office/word/2006/wordml" xmlns:wps="http://schemas.microsoft.com/office/word/2010/wordprocessingShape" mc:Ignorable="w14 w15 w16se w16cid w16 w16cex w16sdtdh wp14">
   <w:body>
+    <w:p>
+      <w:pPr>
+        <w:ind w:left="-426" w:right="-81"/>
+        <w:jc w:val="center"/>
+        <w:rPr>
+          <w:b/>
+          <w:bCs/>
+          <w:sz w:val="32"/>
+          <w:szCs w:val="32"/>
+          <w:u w:val="single"/>
+        </w:rPr>
+      </w:pPr>
+      <w:r>
+        <w:rPr>
+          <w:b/>
+          <w:bCs/>
+          <w:sz w:val="32"/>
+          <w:szCs w:val="32"/>
+          <w:u w:val="single"/>
+        </w:rPr>
+        <w:t xml:space="preserve">TS Pada Paatam – TS 3.3 Sanskrit Corrections </w:t>
+      </w:r>
+      <w:r>
+        <w:rPr>
+          <w:b/>
+          <w:bCs/>
+          <w:sz w:val="32"/>
+          <w:szCs w:val="32"/>
+          <w:u w:val="single"/>
+        </w:rPr>
+        <w:t>–</w:t>
+      </w:r>
+      <w:r>
+        <w:rPr>
+          <w:b/>
+          <w:bCs/>
+          <w:sz w:val="32"/>
+          <w:szCs w:val="32"/>
+          <w:u w:val="single"/>
+        </w:rPr>
+        <w:t xml:space="preserve"> </w:t>
+      </w:r>
+      <w:r>
+        <w:rPr>
+          <w:b/>
+          <w:bCs/>
+          <w:sz w:val="32"/>
+          <w:szCs w:val="32"/>
+          <w:u w:val="single"/>
+        </w:rPr>
+        <w:t xml:space="preserve">Observed </w:t>
+      </w:r>
+      <w:proofErr w:type="gramStart"/>
+      <w:r>
+        <w:rPr>
+          <w:b/>
+          <w:bCs/>
+          <w:sz w:val="32"/>
+          <w:szCs w:val="32"/>
+          <w:u w:val="single"/>
+        </w:rPr>
+        <w:t xml:space="preserve">till </w:t>
+      </w:r>
+      <w:r>
+        <w:rPr>
+          <w:b/>
+          <w:bCs/>
+          <w:sz w:val="32"/>
+          <w:szCs w:val="32"/>
+          <w:highlight w:val="red"/>
+          <w:u w:val="single"/>
+        </w:rPr>
+        <w:t>????</w:t>
+      </w:r>
+      <w:proofErr w:type="gramEnd"/>
+    </w:p>
+    <w:p>
+      <w:pPr>
+        <w:jc w:val="center"/>
+        <w:rPr>
+          <w:b/>
+          <w:bCs/>
+        </w:rPr>
+      </w:pPr>
+      <w:r>
+        <w:rPr>
+          <w:b/>
+          <w:bCs/>
+        </w:rPr>
+        <w:t>(</w:t>
+      </w:r>
+      <w:proofErr w:type="gramStart"/>
+      <w:r>
+        <w:rPr>
+          <w:b/>
+          <w:bCs/>
+        </w:rPr>
+        <w:t>ignore</w:t>
+      </w:r>
+      <w:proofErr w:type="gramEnd"/>
+      <w:r>
+        <w:rPr>
+          <w:b/>
+          <w:bCs/>
+        </w:rPr>
+        <w:t xml:space="preserve"> those which are already incorporated in your book’s version and date)</w:t>
+      </w:r>
+    </w:p>
+    <w:tbl>
+      <w:tblPr>
+        <w:tblW w:w="13403" w:type="dxa"/>
+        <w:tblInd w:w="-792" w:type="dxa"/>
+        <w:tblBorders>
+          <w:top w:val="single" w:sz="4" w:space="0" w:color="000000"/>
+          <w:left w:val="single" w:sz="4" w:space="0" w:color="000000"/>
+          <w:bottom w:val="single" w:sz="4" w:space="0" w:color="000000"/>
+          <w:right w:val="single" w:sz="4" w:space="0" w:color="000000"/>
+          <w:insideH w:val="single" w:sz="4" w:space="0" w:color="000000"/>
+          <w:insideV w:val="single" w:sz="4" w:space="0" w:color="000000"/>
+        </w:tblBorders>
+        <w:tblLook w:val="04A0" w:firstRow="1" w:lastRow="0" w:firstColumn="1" w:lastColumn="0" w:noHBand="0" w:noVBand="1"/>
+      </w:tblPr>
+      <w:tblGrid>
+        <w:gridCol w:w="3452"/>
+        <w:gridCol w:w="5103"/>
+        <w:gridCol w:w="4779"/>
+        <w:gridCol w:w="69"/>
+      </w:tblGrid>
+      <w:tr>
+        <w:trPr>
+          <w:gridAfter w:val="1"/>
+          <w:wAfter w:w="69" w:type="dxa"/>
+        </w:trPr>
+        <w:tc>
+          <w:tcPr>
+            <w:tcW w:w="3452" w:type="dxa"/>
+          </w:tcPr>
+          <w:p>
+            <w:pPr>
+              <w:spacing w:before="0" w:line="240" w:lineRule="auto"/>
+              <w:jc w:val="center"/>
+              <w:rPr>
+                <w:sz w:val="32"/>
+                <w:szCs w:val="32"/>
+              </w:rPr>
+            </w:pPr>
+            <w:r>
+              <w:rPr>
+                <w:sz w:val="32"/>
+                <w:szCs w:val="32"/>
+              </w:rPr>
+              <w:t>Section, Paragraph</w:t>
+            </w:r>
+          </w:p>
+          <w:p>
+            <w:pPr>
+              <w:spacing w:before="0" w:line="240" w:lineRule="auto"/>
+              <w:jc w:val="center"/>
+              <w:rPr>
+                <w:sz w:val="32"/>
+                <w:szCs w:val="32"/>
+              </w:rPr>
+            </w:pPr>
+            <w:r>
+              <w:rPr>
+                <w:sz w:val="32"/>
+                <w:szCs w:val="32"/>
+              </w:rPr>
+              <w:t>Reference</w:t>
+            </w:r>
+          </w:p>
+        </w:tc>
+        <w:tc>
+          <w:tcPr>
+            <w:tcW w:w="5103" w:type="dxa"/>
+          </w:tcPr>
+          <w:p>
+            <w:pPr>
+              <w:spacing w:before="0" w:line="240" w:lineRule="auto"/>
+              <w:jc w:val="center"/>
+              <w:rPr>
+                <w:sz w:val="32"/>
+                <w:szCs w:val="32"/>
+              </w:rPr>
+            </w:pPr>
+            <w:r>
+              <w:rPr>
+                <w:sz w:val="32"/>
+                <w:szCs w:val="32"/>
+              </w:rPr>
+              <w:t>As Printed</w:t>
+            </w:r>
+          </w:p>
+        </w:tc>
+        <w:tc>
+          <w:tcPr>
+            <w:tcW w:w="4779" w:type="dxa"/>
+          </w:tcPr>
+          <w:p>
+            <w:pPr>
+              <w:spacing w:before="0" w:line="240" w:lineRule="auto"/>
+              <w:ind w:right="-18"/>
+              <w:jc w:val="center"/>
+              <w:rPr>
+                <w:sz w:val="32"/>
+                <w:szCs w:val="32"/>
+              </w:rPr>
+            </w:pPr>
+            <w:r>
+              <w:rPr>
+                <w:sz w:val="32"/>
+                <w:szCs w:val="32"/>
+              </w:rPr>
+              <w:t>To be read as or corrected as</w:t>
+            </w:r>
+          </w:p>
+        </w:tc>
+      </w:tr>
+      <w:tr>
+        <w:trPr>
+          <w:trHeight w:val="1233"/>
+        </w:trPr>
+        <w:tc>
+          <w:tcPr>
+            <w:tcW w:w="3452" w:type="dxa"/>
+          </w:tcPr>
+          <w:p>
+            <w:pPr>
+              <w:widowControl w:val="0"/>
+              <w:autoSpaceDE w:val="0"/>
+              <w:autoSpaceDN w:val="0"/>
+              <w:adjustRightInd w:val="0"/>
+              <w:spacing w:before="0" w:line="240" w:lineRule="auto"/>
+              <w:ind w:right="-318"/>
+              <w:jc w:val="both"/>
+              <w:rPr>
+                <w:rFonts w:eastAsia="Times New Roman" w:cs="Arial"/>
+                <w:b/>
+                <w:bCs/>
+                <w:sz w:val="32"/>
+                <w:szCs w:val="32"/>
+                <w:lang w:eastAsia="en-IN" w:bidi="ml-IN"/>
+              </w:rPr>
+            </w:pPr>
+            <w:r>
+              <w:rPr>
+                <w:rFonts w:eastAsia="Times New Roman" w:cs="Arial"/>
+                <w:b/>
+                <w:bCs/>
+                <w:sz w:val="32"/>
+                <w:szCs w:val="32"/>
+                <w:lang w:eastAsia="en-IN" w:bidi="ml-IN"/>
+              </w:rPr>
+              <w:t>TS 3.3.</w:t>
+            </w:r>
+            <w:r>
+              <w:rPr>
+                <w:rFonts w:eastAsia="Times New Roman" w:cs="Arial"/>
+                <w:b/>
+                <w:bCs/>
+                <w:sz w:val="32"/>
+                <w:szCs w:val="32"/>
+                <w:lang w:eastAsia="en-IN" w:bidi="ml-IN"/>
+              </w:rPr>
+              <w:t>8</w:t>
+            </w:r>
+            <w:r>
+              <w:rPr>
+                <w:rFonts w:eastAsia="Times New Roman" w:cs="Arial"/>
+                <w:b/>
+                <w:bCs/>
+                <w:sz w:val="32"/>
+                <w:szCs w:val="32"/>
+                <w:lang w:eastAsia="en-IN" w:bidi="ml-IN"/>
+              </w:rPr>
+              <w:t>.1 - Vaakyam</w:t>
+            </w:r>
+          </w:p>
+          <w:p>
+            <w:pPr>
+              <w:widowControl w:val="0"/>
+              <w:autoSpaceDE w:val="0"/>
+              <w:autoSpaceDN w:val="0"/>
+              <w:adjustRightInd w:val="0"/>
+              <w:spacing w:before="0" w:line="240" w:lineRule="auto"/>
+              <w:ind w:right="-318"/>
+              <w:jc w:val="both"/>
+              <w:rPr>
+                <w:rFonts w:eastAsia="Times New Roman" w:cs="Arial"/>
+                <w:b/>
+                <w:bCs/>
+                <w:sz w:val="32"/>
+                <w:szCs w:val="32"/>
+                <w:lang w:eastAsia="en-IN" w:bidi="ml-IN"/>
+              </w:rPr>
+            </w:pPr>
+            <w:r>
+              <w:rPr>
+                <w:rFonts w:eastAsia="Times New Roman" w:cs="Arial"/>
+                <w:b/>
+                <w:bCs/>
+                <w:sz w:val="32"/>
+                <w:szCs w:val="32"/>
+                <w:lang w:eastAsia="en-IN" w:bidi="ml-IN"/>
+              </w:rPr>
+              <w:t>Line No. - 1</w:t>
+            </w:r>
+          </w:p>
+          <w:p>
+            <w:pPr>
+              <w:widowControl w:val="0"/>
+              <w:autoSpaceDE w:val="0"/>
+              <w:autoSpaceDN w:val="0"/>
+              <w:adjustRightInd w:val="0"/>
+              <w:spacing w:before="0" w:line="240" w:lineRule="auto"/>
+              <w:ind w:right="-318"/>
+              <w:jc w:val="both"/>
+              <w:rPr>
+                <w:rFonts w:cs="Latha"/>
+                <w:sz w:val="28"/>
+                <w:szCs w:val="28"/>
+                <w:cs/>
+                <w:lang w:bidi="ta-IN"/>
+              </w:rPr>
+            </w:pPr>
+            <w:r>
+              <w:rPr>
+                <w:rFonts w:eastAsia="Times New Roman" w:cs="Arial"/>
+                <w:b/>
+                <w:bCs/>
+                <w:sz w:val="32"/>
+                <w:szCs w:val="32"/>
+                <w:lang w:eastAsia="en-IN" w:bidi="ml-IN"/>
+              </w:rPr>
+              <w:t xml:space="preserve">Panchaati No.- </w:t>
+            </w:r>
+            <w:r>
+              <w:rPr>
+                <w:rFonts w:eastAsia="Times New Roman" w:cs="Arial"/>
+                <w:b/>
+                <w:bCs/>
+                <w:sz w:val="32"/>
+                <w:szCs w:val="32"/>
+                <w:lang w:eastAsia="en-IN" w:bidi="ml-IN"/>
+              </w:rPr>
+              <w:t>22</w:t>
+            </w:r>
+          </w:p>
+        </w:tc>
+        <w:tc>
+          <w:tcPr>
+            <w:tcW w:w="5103" w:type="dxa"/>
+          </w:tcPr>
+          <w:p>
+            <w:pPr>
+              <w:spacing w:before="0" w:line="240" w:lineRule="auto"/>
+              <w:ind w:right="-108"/>
+              <w:rPr>
+                <w:sz w:val="32"/>
+                <w:szCs w:val="32"/>
+              </w:rPr>
+            </w:pPr>
+            <w:r>
+              <w:rPr>
+                <w:rFonts w:ascii="BRH Devanagari Extra" w:hAnsi="BRH Devanagari Extra" w:cs="BRH Devanagari Extra"/>
+                <w:sz w:val="40"/>
+                <w:szCs w:val="40"/>
+                <w:lang w:val="it-IT"/>
+              </w:rPr>
+              <w:t>AÉ</w:t>
+            </w:r>
+            <w:bookmarkStart w:id="0" w:name="_Hlk139963956"/>
+            <w:r>
+              <w:rPr>
+                <w:rFonts w:ascii="BRH Malayalam Extra" w:hAnsi="BRH Malayalam Extra" w:cs="BRH Devanagari Extra"/>
+                <w:sz w:val="34"/>
+                <w:szCs w:val="40"/>
+                <w:lang w:val="it-IT"/>
+              </w:rPr>
+              <w:t>–</w:t>
+            </w:r>
+            <w:bookmarkEnd w:id="0"/>
+            <w:r>
+              <w:rPr>
+                <w:rFonts w:ascii="BRH Devanagari Extra" w:hAnsi="BRH Devanagari Extra" w:cs="BRH Devanagari Extra"/>
+                <w:sz w:val="40"/>
+                <w:szCs w:val="40"/>
+                <w:highlight w:val="yellow"/>
+                <w:lang w:val="it-IT"/>
+              </w:rPr>
+              <w:t>rÉÑ</w:t>
+            </w:r>
+            <w:r>
+              <w:rPr>
+                <w:rFonts w:ascii="BRH Devanagari Extra" w:hAnsi="BRH Devanagari Extra" w:cs="BRH Devanagari Extra"/>
+                <w:sz w:val="40"/>
+                <w:szCs w:val="40"/>
+                <w:lang w:val="it-IT"/>
+              </w:rPr>
+              <w:t>SÉï AþalÉå Wû</w:t>
+            </w:r>
+            <w:r>
+              <w:rPr>
+                <w:rFonts w:ascii="BRH Malayalam Extra" w:hAnsi="BRH Malayalam Extra" w:cs="BRH Devanagari Extra"/>
+                <w:sz w:val="34"/>
+                <w:szCs w:val="40"/>
+                <w:lang w:val="it-IT"/>
+              </w:rPr>
+              <w:t>–</w:t>
+            </w:r>
+            <w:r>
+              <w:rPr>
+                <w:rFonts w:ascii="BRH Devanagari Extra" w:hAnsi="BRH Devanagari Extra" w:cs="BRH Devanagari Extra"/>
+                <w:sz w:val="40"/>
+                <w:szCs w:val="40"/>
+                <w:lang w:val="it-IT"/>
+              </w:rPr>
+              <w:t>ÌuÉwÉÉåþ</w:t>
+            </w:r>
+          </w:p>
+        </w:tc>
+        <w:tc>
+          <w:tcPr>
+            <w:tcW w:w="4848" w:type="dxa"/>
+            <w:gridSpan w:val="2"/>
+          </w:tcPr>
+          <w:p>
+            <w:pPr>
+              <w:spacing w:before="0" w:line="240" w:lineRule="auto"/>
+              <w:rPr>
+                <w:sz w:val="32"/>
+                <w:szCs w:val="32"/>
+              </w:rPr>
+            </w:pPr>
+            <w:r>
+              <w:rPr>
+                <w:rFonts w:ascii="BRH Devanagari Extra" w:hAnsi="BRH Devanagari Extra" w:cs="BRH Devanagari Extra"/>
+                <w:sz w:val="40"/>
+                <w:szCs w:val="40"/>
+              </w:rPr>
+              <w:t>AÉ</w:t>
+            </w:r>
+            <w:r>
+              <w:rPr>
+                <w:rFonts w:ascii="BRH Malayalam Extra" w:hAnsi="BRH Malayalam Extra" w:cs="BRH Devanagari Extra"/>
+                <w:sz w:val="34"/>
+                <w:szCs w:val="40"/>
+              </w:rPr>
+              <w:t>–</w:t>
+            </w:r>
+            <w:r>
+              <w:rPr>
+                <w:rFonts w:ascii="BRH Devanagari Extra" w:hAnsi="BRH Devanagari Extra" w:cs="BRH Devanagari Extra"/>
+                <w:sz w:val="40"/>
+                <w:szCs w:val="40"/>
+                <w:highlight w:val="green"/>
+              </w:rPr>
+              <w:t>rÉ</w:t>
+            </w:r>
+            <w:r>
+              <w:rPr>
+                <w:rFonts w:ascii="BRH Malayalam Extra" w:hAnsi="BRH Malayalam Extra" w:cs="BRH Devanagari Extra"/>
+                <w:sz w:val="34"/>
+                <w:szCs w:val="40"/>
+                <w:highlight w:val="green"/>
+              </w:rPr>
+              <w:t>–</w:t>
+            </w:r>
+            <w:r>
+              <w:rPr>
+                <w:rFonts w:ascii="BRH Devanagari Extra" w:hAnsi="BRH Devanagari Extra" w:cs="BRH Devanagari Extra"/>
+                <w:sz w:val="40"/>
+                <w:szCs w:val="40"/>
+              </w:rPr>
+              <w:t>ÑSÉï AþalÉå Wû</w:t>
+            </w:r>
+            <w:r>
+              <w:rPr>
+                <w:rFonts w:ascii="BRH Malayalam Extra" w:hAnsi="BRH Malayalam Extra" w:cs="BRH Devanagari Extra"/>
+                <w:sz w:val="34"/>
+                <w:szCs w:val="40"/>
+              </w:rPr>
+              <w:t>–</w:t>
+            </w:r>
+            <w:r>
+              <w:rPr>
+                <w:rFonts w:ascii="BRH Devanagari Extra" w:hAnsi="BRH Devanagari Extra" w:cs="BRH Devanagari Extra"/>
+                <w:sz w:val="40"/>
+                <w:szCs w:val="40"/>
+              </w:rPr>
+              <w:t>ÌuÉwÉÉåþ</w:t>
+            </w:r>
+          </w:p>
+        </w:tc>
+      </w:tr>
+    </w:tbl>
+    <w:p>
+      <w:pPr>
+        <w:jc w:val="center"/>
+        <w:rPr>
+          <w:b/>
+          <w:bCs/>
+          <w:sz w:val="32"/>
+          <w:szCs w:val="32"/>
+          <w:u w:val="single"/>
+        </w:rPr>
+      </w:pPr>
+    </w:p>
+    <w:p>
+      <w:pPr>
+        <w:jc w:val="center"/>
+        <w:rPr>
+          <w:b/>
+          <w:bCs/>
+          <w:sz w:val="32"/>
+          <w:szCs w:val="32"/>
+          <w:u w:val="single"/>
+        </w:rPr>
+      </w:pPr>
+    </w:p>
+    <w:p>
+      <w:pPr>
+        <w:jc w:val="center"/>
+        <w:rPr>
+          <w:b/>
+          <w:bCs/>
+          <w:sz w:val="32"/>
+          <w:szCs w:val="32"/>
+          <w:u w:val="single"/>
+        </w:rPr>
+      </w:pPr>
+    </w:p>
     <w:p>
       <w:pPr>
         <w:jc w:val="center"/>
@@ -21,51 +553,7 @@
           <w:szCs w:val="32"/>
           <w:u w:val="single"/>
         </w:rPr>
-        <w:t xml:space="preserve">TS </w:t>
-      </w:r>
-      <w:proofErr w:type="spellStart"/>
-      <w:r>
-        <w:rPr>
-          <w:b/>
-          <w:bCs/>
-          <w:sz w:val="32"/>
-          <w:szCs w:val="32"/>
-          <w:u w:val="single"/>
-        </w:rPr>
-        <w:t>Pada</w:t>
-      </w:r>
-      <w:proofErr w:type="spellEnd"/>
-      <w:r>
-        <w:rPr>
-          <w:b/>
-          <w:bCs/>
-          <w:sz w:val="32"/>
-          <w:szCs w:val="32"/>
-          <w:u w:val="single"/>
-        </w:rPr>
-        <w:t xml:space="preserve"> </w:t>
-      </w:r>
-      <w:proofErr w:type="spellStart"/>
-      <w:r>
-        <w:rPr>
-          <w:b/>
-          <w:bCs/>
-          <w:sz w:val="32"/>
-          <w:szCs w:val="32"/>
-          <w:u w:val="single"/>
-        </w:rPr>
-        <w:t>Paatam</w:t>
-      </w:r>
-      <w:proofErr w:type="spellEnd"/>
-      <w:r>
-        <w:rPr>
-          <w:b/>
-          <w:bCs/>
-          <w:sz w:val="32"/>
-          <w:szCs w:val="32"/>
-          <w:u w:val="single"/>
-        </w:rPr>
-        <w:t xml:space="preserve"> – TS </w:t>
+        <w:t xml:space="preserve">TS Pada Paatam – TS </w:t>
       </w:r>
       <w:r>
         <w:rPr>
@@ -411,51 +899,7 @@
           <w:szCs w:val="32"/>
           <w:u w:val="single"/>
         </w:rPr>
-        <w:t xml:space="preserve">TS </w:t>
-      </w:r>
-      <w:proofErr w:type="spellStart"/>
-      <w:r>
-        <w:rPr>
-          <w:b/>
-          <w:bCs/>
-          <w:sz w:val="32"/>
-          <w:szCs w:val="32"/>
-          <w:u w:val="single"/>
-        </w:rPr>
-        <w:t>Pada</w:t>
-      </w:r>
-      <w:proofErr w:type="spellEnd"/>
-      <w:r>
-        <w:rPr>
-          <w:b/>
-          <w:bCs/>
-          <w:sz w:val="32"/>
-          <w:szCs w:val="32"/>
-          <w:u w:val="single"/>
-        </w:rPr>
-        <w:t xml:space="preserve"> </w:t>
-      </w:r>
-      <w:proofErr w:type="spellStart"/>
-      <w:r>
-        <w:rPr>
-          <w:b/>
-          <w:bCs/>
-          <w:sz w:val="32"/>
-          <w:szCs w:val="32"/>
-          <w:u w:val="single"/>
-        </w:rPr>
-        <w:t>Paatam</w:t>
-      </w:r>
-      <w:proofErr w:type="spellEnd"/>
-      <w:r>
-        <w:rPr>
-          <w:b/>
-          <w:bCs/>
-          <w:sz w:val="32"/>
-          <w:szCs w:val="32"/>
-          <w:u w:val="single"/>
-        </w:rPr>
-        <w:t xml:space="preserve"> – TS 3.3 </w:t>
+        <w:t xml:space="preserve">TS Pada Paatam – TS 3.3 </w:t>
       </w:r>
       <w:proofErr w:type="gramStart"/>
       <w:r>
@@ -598,6 +1042,7 @@
                 <w:sz w:val="32"/>
                 <w:szCs w:val="32"/>
               </w:rPr>
+              <w:lastRenderedPageBreak/>
               <w:t>Section, Paragraph</w:t>
             </w:r>
           </w:p>
@@ -806,7 +1251,6 @@
               </w:rPr>
               <w:t>–</w:t>
             </w:r>
-            <w:proofErr w:type="spellStart"/>
             <w:r>
               <w:rPr>
                 <w:rFonts w:ascii="BRH Devanagari Extra" w:hAnsi="BRH Devanagari Extra" w:cs="BRH Devanagari Extra"/>
@@ -815,60 +1259,38 @@
               </w:rPr>
               <w:t>ÍxÉ</w:t>
             </w:r>
-            <w:proofErr w:type="spellEnd"/>
-            <w:r>
-              <w:rPr>
-                <w:rFonts w:ascii="BRH Malayalam Extra" w:hAnsi="BRH Malayalam Extra" w:cs="BRH Devanagari Extra"/>
-                <w:sz w:val="34"/>
-                <w:szCs w:val="40"/>
-              </w:rPr>
-              <w:t>–</w:t>
-            </w:r>
-            <w:r>
-              <w:rPr>
-                <w:rFonts w:ascii="BRH Devanagari Extra" w:hAnsi="BRH Devanagari Extra" w:cs="BRH Devanagari Extra"/>
-                <w:sz w:val="40"/>
-                <w:szCs w:val="40"/>
-              </w:rPr>
-              <w:t xml:space="preserve"> | </w:t>
-            </w:r>
-            <w:proofErr w:type="spellStart"/>
-            <w:r>
-              <w:rPr>
-                <w:rFonts w:ascii="BRH Devanagari Extra" w:hAnsi="BRH Devanagari Extra" w:cs="BRH Devanagari Extra"/>
-                <w:sz w:val="40"/>
-                <w:szCs w:val="40"/>
-              </w:rPr>
-              <w:t>mÉëÉ</w:t>
-            </w:r>
-            <w:proofErr w:type="spellEnd"/>
-            <w:r>
-              <w:rPr>
-                <w:rFonts w:ascii="BRH Malayalam Extra" w:hAnsi="BRH Malayalam Extra" w:cs="BRH Devanagari Extra"/>
-                <w:sz w:val="34"/>
-                <w:szCs w:val="40"/>
-              </w:rPr>
-              <w:t>–</w:t>
-            </w:r>
-            <w:proofErr w:type="spellStart"/>
-            <w:r>
-              <w:rPr>
-                <w:rFonts w:ascii="BRH Devanagari Extra" w:hAnsi="BRH Devanagari Extra" w:cs="BRH Devanagari Extra"/>
-                <w:sz w:val="40"/>
-                <w:szCs w:val="40"/>
-              </w:rPr>
-              <w:t>hÉÉrÉåÌiÉþ</w:t>
-            </w:r>
-            <w:proofErr w:type="spellEnd"/>
-            <w:r>
-              <w:rPr>
-                <w:rFonts w:ascii="BRH Devanagari Extra" w:hAnsi="BRH Devanagari Extra" w:cs="BRH Devanagari Extra"/>
-                <w:sz w:val="40"/>
-                <w:szCs w:val="40"/>
-              </w:rPr>
-              <w:t xml:space="preserve"> </w:t>
-            </w:r>
-            <w:proofErr w:type="spellStart"/>
+            <w:r>
+              <w:rPr>
+                <w:rFonts w:ascii="BRH Malayalam Extra" w:hAnsi="BRH Malayalam Extra" w:cs="BRH Devanagari Extra"/>
+                <w:sz w:val="34"/>
+                <w:szCs w:val="40"/>
+              </w:rPr>
+              <w:t>–</w:t>
+            </w:r>
+            <w:r>
+              <w:rPr>
+                <w:rFonts w:ascii="BRH Devanagari Extra" w:hAnsi="BRH Devanagari Extra" w:cs="BRH Devanagari Extra"/>
+                <w:sz w:val="40"/>
+                <w:szCs w:val="40"/>
+              </w:rPr>
+              <w:t xml:space="preserve"> | mÉëÉ</w:t>
+            </w:r>
+            <w:r>
+              <w:rPr>
+                <w:rFonts w:ascii="BRH Malayalam Extra" w:hAnsi="BRH Malayalam Extra" w:cs="BRH Devanagari Extra"/>
+                <w:sz w:val="34"/>
+                <w:szCs w:val="40"/>
+              </w:rPr>
+              <w:t>–</w:t>
+            </w:r>
+            <w:r>
+              <w:rPr>
+                <w:rFonts w:ascii="BRH Devanagari Extra" w:hAnsi="BRH Devanagari Extra" w:cs="BRH Devanagari Extra"/>
+                <w:sz w:val="40"/>
+                <w:szCs w:val="40"/>
+              </w:rPr>
+              <w:t xml:space="preserve">hÉÉrÉåÌiÉþ </w:t>
+            </w:r>
             <w:r>
               <w:rPr>
                 <w:rFonts w:ascii="BRH Devanagari Extra" w:hAnsi="BRH Devanagari Extra" w:cs="BRH Devanagari Extra"/>
@@ -884,42 +1306,23 @@
                 <w:sz w:val="40"/>
                 <w:szCs w:val="40"/>
               </w:rPr>
-              <w:t>É</w:t>
-            </w:r>
-            <w:proofErr w:type="spellEnd"/>
-            <w:r>
-              <w:rPr>
-                <w:rFonts w:ascii="BRH Devanagari Extra" w:hAnsi="BRH Devanagari Extra" w:cs="BRH Devanagari Extra"/>
-                <w:sz w:val="40"/>
-                <w:szCs w:val="40"/>
-              </w:rPr>
-              <w:t xml:space="preserve"> - A</w:t>
-            </w:r>
-            <w:r>
-              <w:rPr>
-                <w:rFonts w:ascii="BRH Malayalam Extra" w:hAnsi="BRH Malayalam Extra" w:cs="BRH Devanagari Extra"/>
-                <w:sz w:val="34"/>
-                <w:szCs w:val="40"/>
-              </w:rPr>
-              <w:t>–</w:t>
-            </w:r>
-            <w:proofErr w:type="spellStart"/>
-            <w:r>
-              <w:rPr>
-                <w:rFonts w:ascii="BRH Devanagari Extra" w:hAnsi="BRH Devanagari Extra" w:cs="BRH Devanagari Extra"/>
-                <w:sz w:val="40"/>
-                <w:szCs w:val="40"/>
-              </w:rPr>
-              <w:t>lÉÉrÉþ</w:t>
-            </w:r>
-            <w:proofErr w:type="spellEnd"/>
-            <w:r>
-              <w:rPr>
-                <w:rFonts w:ascii="BRH Devanagari Extra" w:hAnsi="BRH Devanagari Extra" w:cs="BRH Devanagari Extra"/>
-                <w:sz w:val="40"/>
-                <w:szCs w:val="40"/>
-              </w:rPr>
-              <w:t xml:space="preserve"> |</w:t>
+              <w:t>É - A</w:t>
+            </w:r>
+            <w:r>
+              <w:rPr>
+                <w:rFonts w:ascii="BRH Malayalam Extra" w:hAnsi="BRH Malayalam Extra" w:cs="BRH Devanagari Extra"/>
+                <w:sz w:val="34"/>
+                <w:szCs w:val="40"/>
+              </w:rPr>
+              <w:t>–</w:t>
+            </w:r>
+            <w:r>
+              <w:rPr>
+                <w:rFonts w:ascii="BRH Devanagari Extra" w:hAnsi="BRH Devanagari Extra" w:cs="BRH Devanagari Extra"/>
+                <w:sz w:val="40"/>
+                <w:szCs w:val="40"/>
+              </w:rPr>
+              <w:t>lÉÉrÉþ |</w:t>
             </w:r>
           </w:p>
         </w:tc>
@@ -952,7 +1355,6 @@
               </w:rPr>
               <w:t>–</w:t>
             </w:r>
-            <w:proofErr w:type="spellStart"/>
             <w:r>
               <w:rPr>
                 <w:rFonts w:ascii="BRH Devanagari Extra" w:hAnsi="BRH Devanagari Extra" w:cs="BRH Devanagari Extra"/>
@@ -961,60 +1363,38 @@
               </w:rPr>
               <w:t>ÍxÉ</w:t>
             </w:r>
-            <w:proofErr w:type="spellEnd"/>
-            <w:r>
-              <w:rPr>
-                <w:rFonts w:ascii="BRH Malayalam Extra" w:hAnsi="BRH Malayalam Extra" w:cs="BRH Devanagari Extra"/>
-                <w:sz w:val="34"/>
-                <w:szCs w:val="40"/>
-              </w:rPr>
-              <w:t>–</w:t>
-            </w:r>
-            <w:r>
-              <w:rPr>
-                <w:rFonts w:ascii="BRH Devanagari Extra" w:hAnsi="BRH Devanagari Extra" w:cs="BRH Devanagari Extra"/>
-                <w:sz w:val="40"/>
-                <w:szCs w:val="40"/>
-              </w:rPr>
-              <w:t xml:space="preserve"> | </w:t>
-            </w:r>
-            <w:proofErr w:type="spellStart"/>
-            <w:r>
-              <w:rPr>
-                <w:rFonts w:ascii="BRH Devanagari Extra" w:hAnsi="BRH Devanagari Extra" w:cs="BRH Devanagari Extra"/>
-                <w:sz w:val="40"/>
-                <w:szCs w:val="40"/>
-              </w:rPr>
-              <w:t>mÉëÉ</w:t>
-            </w:r>
-            <w:proofErr w:type="spellEnd"/>
-            <w:r>
-              <w:rPr>
-                <w:rFonts w:ascii="BRH Malayalam Extra" w:hAnsi="BRH Malayalam Extra" w:cs="BRH Devanagari Extra"/>
-                <w:sz w:val="34"/>
-                <w:szCs w:val="40"/>
-              </w:rPr>
-              <w:t>–</w:t>
-            </w:r>
-            <w:proofErr w:type="spellStart"/>
-            <w:r>
-              <w:rPr>
-                <w:rFonts w:ascii="BRH Devanagari Extra" w:hAnsi="BRH Devanagari Extra" w:cs="BRH Devanagari Extra"/>
-                <w:sz w:val="40"/>
-                <w:szCs w:val="40"/>
-              </w:rPr>
-              <w:t>hÉÉrÉåÌiÉþ</w:t>
-            </w:r>
-            <w:proofErr w:type="spellEnd"/>
-            <w:r>
-              <w:rPr>
-                <w:rFonts w:ascii="BRH Devanagari Extra" w:hAnsi="BRH Devanagari Extra" w:cs="BRH Devanagari Extra"/>
-                <w:sz w:val="40"/>
-                <w:szCs w:val="40"/>
-              </w:rPr>
-              <w:t xml:space="preserve"> </w:t>
-            </w:r>
-            <w:proofErr w:type="spellStart"/>
+            <w:r>
+              <w:rPr>
+                <w:rFonts w:ascii="BRH Malayalam Extra" w:hAnsi="BRH Malayalam Extra" w:cs="BRH Devanagari Extra"/>
+                <w:sz w:val="34"/>
+                <w:szCs w:val="40"/>
+              </w:rPr>
+              <w:t>–</w:t>
+            </w:r>
+            <w:r>
+              <w:rPr>
+                <w:rFonts w:ascii="BRH Devanagari Extra" w:hAnsi="BRH Devanagari Extra" w:cs="BRH Devanagari Extra"/>
+                <w:sz w:val="40"/>
+                <w:szCs w:val="40"/>
+              </w:rPr>
+              <w:t xml:space="preserve"> | mÉëÉ</w:t>
+            </w:r>
+            <w:r>
+              <w:rPr>
+                <w:rFonts w:ascii="BRH Malayalam Extra" w:hAnsi="BRH Malayalam Extra" w:cs="BRH Devanagari Extra"/>
+                <w:sz w:val="34"/>
+                <w:szCs w:val="40"/>
+              </w:rPr>
+              <w:t>–</w:t>
+            </w:r>
+            <w:r>
+              <w:rPr>
+                <w:rFonts w:ascii="BRH Devanagari Extra" w:hAnsi="BRH Devanagari Extra" w:cs="BRH Devanagari Extra"/>
+                <w:sz w:val="40"/>
+                <w:szCs w:val="40"/>
+              </w:rPr>
+              <w:t xml:space="preserve">hÉÉrÉåÌiÉþ </w:t>
+            </w:r>
             <w:r>
               <w:rPr>
                 <w:rFonts w:ascii="BRH Devanagari Extra" w:hAnsi="BRH Devanagari Extra" w:cs="BRH Devanagari Extra"/>
@@ -1024,7 +1404,6 @@
               </w:rPr>
               <w:t>mÉë</w:t>
             </w:r>
-            <w:proofErr w:type="spellEnd"/>
             <w:r>
               <w:rPr>
                 <w:rFonts w:ascii="BRH Devanagari Extra" w:hAnsi="BRH Devanagari Extra" w:cs="BRH Devanagari Extra"/>
@@ -1041,23 +1420,13 @@
               </w:rPr>
               <w:t>–</w:t>
             </w:r>
-            <w:proofErr w:type="spellStart"/>
-            <w:r>
-              <w:rPr>
-                <w:rFonts w:ascii="BRH Devanagari Extra" w:hAnsi="BRH Devanagari Extra" w:cs="BRH Devanagari Extra"/>
-                <w:sz w:val="40"/>
-                <w:szCs w:val="40"/>
-              </w:rPr>
-              <w:t>lÉÉrÉþ</w:t>
-            </w:r>
-            <w:proofErr w:type="spellEnd"/>
-            <w:r>
-              <w:rPr>
-                <w:rFonts w:ascii="BRH Devanagari Extra" w:hAnsi="BRH Devanagari Extra" w:cs="BRH Devanagari Extra"/>
-                <w:sz w:val="40"/>
-                <w:szCs w:val="40"/>
-              </w:rPr>
-              <w:t xml:space="preserve"> | </w:t>
+            <w:r>
+              <w:rPr>
+                <w:rFonts w:ascii="BRH Devanagari Extra" w:hAnsi="BRH Devanagari Extra" w:cs="BRH Devanagari Extra"/>
+                <w:sz w:val="40"/>
+                <w:szCs w:val="40"/>
+              </w:rPr>
+              <w:t xml:space="preserve">lÉÉrÉþ | </w:t>
             </w:r>
           </w:p>
           <w:p>
@@ -1073,23 +1442,7 @@
                 <w:b/>
                 <w:bCs/>
               </w:rPr>
-              <w:t xml:space="preserve">(it is </w:t>
-            </w:r>
-            <w:proofErr w:type="spellStart"/>
-            <w:r>
-              <w:rPr>
-                <w:b/>
-                <w:bCs/>
-              </w:rPr>
-              <w:t>hraswam</w:t>
-            </w:r>
-            <w:proofErr w:type="spellEnd"/>
-            <w:r>
-              <w:rPr>
-                <w:b/>
-                <w:bCs/>
-              </w:rPr>
-              <w:t>)</w:t>
+              <w:t>(it is hraswam)</w:t>
             </w:r>
           </w:p>
         </w:tc>
@@ -1242,7 +1595,6 @@
                 <w:szCs w:val="40"/>
               </w:rPr>
             </w:pPr>
-            <w:proofErr w:type="spellStart"/>
             <w:r>
               <w:rPr>
                 <w:rFonts w:ascii="BRH Devanagari Extra" w:hAnsi="BRH Devanagari Extra" w:cs="BRH Devanagari Extra"/>
@@ -1258,63 +1610,24 @@
                 <w:sz w:val="40"/>
                 <w:szCs w:val="40"/>
               </w:rPr>
-              <w:t>ÉÑUþÍxÉ</w:t>
-            </w:r>
-            <w:proofErr w:type="spellEnd"/>
-            <w:r>
-              <w:rPr>
-                <w:rFonts w:ascii="BRH Devanagari Extra" w:hAnsi="BRH Devanagari Extra" w:cs="BRH Devanagari Extra"/>
-                <w:sz w:val="40"/>
-                <w:szCs w:val="40"/>
-              </w:rPr>
-              <w:t xml:space="preserve"> </w:t>
-            </w:r>
-            <w:proofErr w:type="spellStart"/>
-            <w:r>
-              <w:rPr>
-                <w:rFonts w:ascii="BRH Devanagari Extra" w:hAnsi="BRH Devanagari Extra" w:cs="BRH Devanagari Extra"/>
-                <w:sz w:val="40"/>
-                <w:szCs w:val="40"/>
-              </w:rPr>
-              <w:t>mÉëÉ</w:t>
-            </w:r>
-            <w:proofErr w:type="spellEnd"/>
-            <w:r>
-              <w:rPr>
-                <w:rFonts w:ascii="BRH Malayalam Extra" w:hAnsi="BRH Malayalam Extra" w:cs="BRH Devanagari Extra"/>
-                <w:sz w:val="34"/>
-                <w:szCs w:val="40"/>
-              </w:rPr>
-              <w:t>–</w:t>
-            </w:r>
-            <w:proofErr w:type="spellStart"/>
-            <w:r>
-              <w:rPr>
-                <w:rFonts w:ascii="BRH Devanagari Extra" w:hAnsi="BRH Devanagari Extra" w:cs="BRH Devanagari Extra"/>
-                <w:sz w:val="40"/>
-                <w:szCs w:val="40"/>
-              </w:rPr>
-              <w:t>hÉÉå</w:t>
-            </w:r>
-            <w:proofErr w:type="spellEnd"/>
-            <w:r>
-              <w:rPr>
-                <w:rFonts w:ascii="BRH Devanagari Extra" w:hAnsi="BRH Devanagari Extra" w:cs="BRH Devanagari Extra"/>
-                <w:sz w:val="40"/>
-                <w:szCs w:val="40"/>
-              </w:rPr>
-              <w:t xml:space="preserve"> </w:t>
-            </w:r>
-            <w:proofErr w:type="spellStart"/>
-            <w:r>
-              <w:rPr>
-                <w:rFonts w:ascii="BRH Devanagari Extra" w:hAnsi="BRH Devanagari Extra" w:cs="BRH Devanagari Extra"/>
-                <w:sz w:val="40"/>
-                <w:szCs w:val="40"/>
-              </w:rPr>
-              <w:t>lÉÉqÉþ</w:t>
-            </w:r>
-            <w:proofErr w:type="spellEnd"/>
+              <w:t>ÉÑUþÍxÉ mÉëÉ</w:t>
+            </w:r>
+            <w:r>
+              <w:rPr>
+                <w:rFonts w:ascii="BRH Malayalam Extra" w:hAnsi="BRH Malayalam Extra" w:cs="BRH Devanagari Extra"/>
+                <w:sz w:val="34"/>
+                <w:szCs w:val="40"/>
+              </w:rPr>
+              <w:t>–</w:t>
+            </w:r>
+            <w:r>
+              <w:rPr>
+                <w:rFonts w:ascii="BRH Devanagari Extra" w:hAnsi="BRH Devanagari Extra" w:cs="BRH Devanagari Extra"/>
+                <w:sz w:val="40"/>
+                <w:szCs w:val="40"/>
+              </w:rPr>
+              <w:t>hÉÉå lÉÉqÉþ</w:t>
+            </w:r>
           </w:p>
         </w:tc>
         <w:tc>
@@ -1337,7 +1650,6 @@
                 <w:szCs w:val="40"/>
               </w:rPr>
             </w:pPr>
-            <w:proofErr w:type="spellStart"/>
             <w:r>
               <w:rPr>
                 <w:rFonts w:ascii="BRH Devanagari Extra" w:hAnsi="BRH Devanagari Extra" w:cs="BRH Devanagari Extra"/>
@@ -1347,79 +1659,38 @@
               </w:rPr>
               <w:t>uÉÉ</w:t>
             </w:r>
-            <w:proofErr w:type="spellEnd"/>
-            <w:r>
-              <w:rPr>
-                <w:rFonts w:ascii="BRH Malayalam Extra" w:hAnsi="BRH Malayalam Extra" w:cs="BRH Devanagari Extra"/>
-                <w:sz w:val="34"/>
-                <w:szCs w:val="40"/>
-              </w:rPr>
-              <w:t>–</w:t>
-            </w:r>
-            <w:proofErr w:type="spellStart"/>
-            <w:r>
-              <w:rPr>
-                <w:rFonts w:ascii="BRH Devanagari Extra" w:hAnsi="BRH Devanagari Extra" w:cs="BRH Devanagari Extra"/>
-                <w:sz w:val="40"/>
-                <w:szCs w:val="40"/>
-              </w:rPr>
-              <w:t>rÉÑUþÍxÉ</w:t>
-            </w:r>
-            <w:proofErr w:type="spellEnd"/>
-            <w:r>
-              <w:rPr>
-                <w:rFonts w:ascii="BRH Devanagari Extra" w:hAnsi="BRH Devanagari Extra" w:cs="BRH Devanagari Extra"/>
-                <w:sz w:val="40"/>
-                <w:szCs w:val="40"/>
-              </w:rPr>
-              <w:t xml:space="preserve"> </w:t>
-            </w:r>
-            <w:proofErr w:type="spellStart"/>
-            <w:r>
-              <w:rPr>
-                <w:rFonts w:ascii="BRH Devanagari Extra" w:hAnsi="BRH Devanagari Extra" w:cs="BRH Devanagari Extra"/>
-                <w:sz w:val="40"/>
-                <w:szCs w:val="40"/>
-              </w:rPr>
-              <w:t>mÉëÉ</w:t>
-            </w:r>
-            <w:proofErr w:type="spellEnd"/>
-            <w:r>
-              <w:rPr>
-                <w:rFonts w:ascii="BRH Malayalam Extra" w:hAnsi="BRH Malayalam Extra" w:cs="BRH Devanagari Extra"/>
-                <w:sz w:val="34"/>
-                <w:szCs w:val="40"/>
-              </w:rPr>
-              <w:t>–</w:t>
-            </w:r>
-            <w:proofErr w:type="spellStart"/>
-            <w:r>
-              <w:rPr>
-                <w:rFonts w:ascii="BRH Devanagari Extra" w:hAnsi="BRH Devanagari Extra" w:cs="BRH Devanagari Extra"/>
-                <w:sz w:val="40"/>
-                <w:szCs w:val="40"/>
-              </w:rPr>
-              <w:t>hÉÉå</w:t>
-            </w:r>
-            <w:proofErr w:type="spellEnd"/>
-            <w:r>
-              <w:rPr>
-                <w:rFonts w:ascii="BRH Devanagari Extra" w:hAnsi="BRH Devanagari Extra" w:cs="BRH Devanagari Extra"/>
-                <w:sz w:val="40"/>
-                <w:szCs w:val="40"/>
-              </w:rPr>
-              <w:t xml:space="preserve"> </w:t>
-            </w:r>
-            <w:proofErr w:type="spellStart"/>
-            <w:r>
-              <w:rPr>
-                <w:rFonts w:ascii="BRH Devanagari Extra" w:hAnsi="BRH Devanagari Extra" w:cs="BRH Devanagari Extra"/>
-                <w:sz w:val="40"/>
-                <w:szCs w:val="40"/>
-              </w:rPr>
-              <w:t>lÉÉqÉþ</w:t>
-            </w:r>
-            <w:proofErr w:type="spellEnd"/>
+            <w:r>
+              <w:rPr>
+                <w:rFonts w:ascii="BRH Malayalam Extra" w:hAnsi="BRH Malayalam Extra" w:cs="BRH Devanagari Extra"/>
+                <w:sz w:val="34"/>
+                <w:szCs w:val="40"/>
+              </w:rPr>
+              <w:t>–</w:t>
+            </w:r>
+            <w:r>
+              <w:rPr>
+                <w:rFonts w:ascii="BRH Devanagari Extra" w:hAnsi="BRH Devanagari Extra" w:cs="BRH Devanagari Extra"/>
+                <w:sz w:val="40"/>
+                <w:szCs w:val="40"/>
+              </w:rPr>
+              <w:t>rÉÑUþÍxÉ mÉëÉ</w:t>
+            </w:r>
+            <w:r>
+              <w:rPr>
+                <w:rFonts w:ascii="BRH Malayalam Extra" w:hAnsi="BRH Malayalam Extra" w:cs="BRH Devanagari Extra"/>
+                <w:sz w:val="34"/>
+                <w:szCs w:val="40"/>
+              </w:rPr>
+              <w:t>–</w:t>
+            </w:r>
+            <w:r>
+              <w:rPr>
+                <w:rFonts w:ascii="BRH Devanagari Extra" w:hAnsi="BRH Devanagari Extra" w:cs="BRH Devanagari Extra"/>
+                <w:sz w:val="40"/>
+                <w:szCs w:val="40"/>
+              </w:rPr>
+              <w:t>hÉÉå lÉÉqÉþ</w:t>
+            </w:r>
           </w:p>
         </w:tc>
       </w:tr>
@@ -1464,7 +1735,6 @@
                 <w:szCs w:val="28"/>
                 <w:lang w:eastAsia="en-IN" w:bidi="ml-IN"/>
               </w:rPr>
-              <w:lastRenderedPageBreak/>
               <w:t>TS 3.3.5.5 - Padam</w:t>
             </w:r>
           </w:p>
@@ -1553,7 +1823,6 @@
                 <w:szCs w:val="40"/>
               </w:rPr>
             </w:pPr>
-            <w:proofErr w:type="spellStart"/>
             <w:r>
               <w:rPr>
                 <w:rFonts w:ascii="BRH Devanagari Extra" w:hAnsi="BRH Devanagari Extra" w:cs="BRH Devanagari Extra"/>
@@ -1562,7 +1831,6 @@
               </w:rPr>
               <w:t>mÉ</w:t>
             </w:r>
-            <w:proofErr w:type="spellEnd"/>
             <w:r>
               <w:rPr>
                 <w:rFonts w:ascii="BRH Malayalam Extra" w:hAnsi="BRH Malayalam Extra" w:cs="BRH Devanagari Extra"/>
@@ -1587,7 +1855,6 @@
               </w:rPr>
               <w:t>–</w:t>
             </w:r>
-            <w:proofErr w:type="spellStart"/>
             <w:r>
               <w:rPr>
                 <w:rFonts w:ascii="BRH Devanagari Extra" w:hAnsi="BRH Devanagari Extra" w:cs="BRH Devanagari Extra"/>
@@ -1596,42 +1863,30 @@
               </w:rPr>
               <w:t>liÉå</w:t>
             </w:r>
-            <w:proofErr w:type="spellEnd"/>
-            <w:r>
-              <w:rPr>
-                <w:rFonts w:ascii="BRH Malayalam Extra" w:hAnsi="BRH Malayalam Extra" w:cs="BRH Devanagari Extra"/>
-                <w:sz w:val="34"/>
-                <w:szCs w:val="40"/>
-              </w:rPr>
-              <w:t>–</w:t>
-            </w:r>
-            <w:r>
-              <w:rPr>
-                <w:rFonts w:ascii="BRH Devanagari Extra" w:hAnsi="BRH Devanagari Extra" w:cs="BRH Devanagari Extra"/>
-                <w:sz w:val="40"/>
-                <w:szCs w:val="40"/>
-              </w:rPr>
-              <w:t xml:space="preserve"> | </w:t>
-            </w:r>
-            <w:proofErr w:type="spellStart"/>
-            <w:r>
-              <w:rPr>
-                <w:rFonts w:ascii="BRH Devanagari Extra" w:hAnsi="BRH Devanagari Extra" w:cs="BRH Devanagari Extra"/>
-                <w:sz w:val="40"/>
-                <w:szCs w:val="40"/>
-              </w:rPr>
-              <w:t>SzÉÉÿ¤É</w:t>
-            </w:r>
-            <w:proofErr w:type="spellEnd"/>
-            <w:r>
-              <w:rPr>
-                <w:rFonts w:ascii="BRH Malayalam Extra" w:hAnsi="BRH Malayalam Extra" w:cs="BRH Devanagari Extra"/>
-                <w:sz w:val="34"/>
-                <w:szCs w:val="40"/>
-              </w:rPr>
-              <w:t>–</w:t>
-            </w:r>
-            <w:proofErr w:type="spellStart"/>
+            <w:r>
+              <w:rPr>
+                <w:rFonts w:ascii="BRH Malayalam Extra" w:hAnsi="BRH Malayalam Extra" w:cs="BRH Devanagari Extra"/>
+                <w:sz w:val="34"/>
+                <w:szCs w:val="40"/>
+              </w:rPr>
+              <w:t>–</w:t>
+            </w:r>
+            <w:r>
+              <w:rPr>
+                <w:rFonts w:ascii="BRH Devanagari Extra" w:hAnsi="BRH Devanagari Extra" w:cs="BRH Devanagari Extra"/>
+                <w:sz w:val="40"/>
+                <w:szCs w:val="40"/>
+              </w:rPr>
+              <w:t xml:space="preserve"> | SzÉÉÿ¤É</w:t>
+            </w:r>
+            <w:r>
+              <w:rPr>
+                <w:rFonts w:ascii="BRH Malayalam Extra" w:hAnsi="BRH Malayalam Extra" w:cs="BRH Devanagari Extra"/>
+                <w:sz w:val="34"/>
+                <w:szCs w:val="40"/>
+              </w:rPr>
+              <w:t>–</w:t>
+            </w:r>
             <w:r>
               <w:rPr>
                 <w:rFonts w:ascii="BRH Devanagari Extra" w:hAnsi="BRH Devanagari Extra" w:cs="BRH Devanagari Extra"/>
@@ -1640,7 +1895,6 @@
               </w:rPr>
               <w:t>UåÌiÉ</w:t>
             </w:r>
-            <w:proofErr w:type="spellEnd"/>
             <w:r>
               <w:rPr>
                 <w:rFonts w:ascii="BRH Malayalam Extra" w:hAnsi="BRH Malayalam Extra" w:cs="BRH Devanagari Extra"/>
@@ -1671,23 +1925,13 @@
                 <w:szCs w:val="40"/>
               </w:rPr>
             </w:pPr>
-            <w:proofErr w:type="spellStart"/>
-            <w:r>
-              <w:rPr>
-                <w:rFonts w:ascii="BRH Devanagari Extra" w:hAnsi="BRH Devanagari Extra" w:cs="BRH Devanagari Extra"/>
-                <w:sz w:val="40"/>
-                <w:szCs w:val="40"/>
-              </w:rPr>
-              <w:t>SzÉþ</w:t>
-            </w:r>
-            <w:proofErr w:type="spellEnd"/>
-            <w:r>
-              <w:rPr>
-                <w:rFonts w:ascii="BRH Devanagari Extra" w:hAnsi="BRH Devanagari Extra" w:cs="BRH Devanagari Extra"/>
-                <w:sz w:val="40"/>
-                <w:szCs w:val="40"/>
-              </w:rPr>
-              <w:t xml:space="preserve"> - </w:t>
+            <w:r>
+              <w:rPr>
+                <w:rFonts w:ascii="BRH Devanagari Extra" w:hAnsi="BRH Devanagari Extra" w:cs="BRH Devanagari Extra"/>
+                <w:sz w:val="40"/>
+                <w:szCs w:val="40"/>
+              </w:rPr>
+              <w:t xml:space="preserve">SzÉþ - </w:t>
             </w:r>
             <w:r>
               <w:rPr>
@@ -1781,7 +2025,6 @@
                 <w:szCs w:val="40"/>
               </w:rPr>
             </w:pPr>
-            <w:proofErr w:type="spellStart"/>
             <w:r>
               <w:rPr>
                 <w:rFonts w:ascii="BRH Devanagari Extra" w:hAnsi="BRH Devanagari Extra" w:cs="BRH Devanagari Extra"/>
@@ -1790,7 +2033,6 @@
               </w:rPr>
               <w:t>mÉ</w:t>
             </w:r>
-            <w:proofErr w:type="spellEnd"/>
             <w:r>
               <w:rPr>
                 <w:rFonts w:ascii="BRH Malayalam Extra" w:hAnsi="BRH Malayalam Extra" w:cs="BRH Devanagari Extra"/>
@@ -1815,7 +2057,6 @@
               </w:rPr>
               <w:t>–</w:t>
             </w:r>
-            <w:proofErr w:type="spellStart"/>
             <w:r>
               <w:rPr>
                 <w:rFonts w:ascii="BRH Devanagari Extra" w:hAnsi="BRH Devanagari Extra" w:cs="BRH Devanagari Extra"/>
@@ -1824,42 +2065,30 @@
               </w:rPr>
               <w:t>liÉå</w:t>
             </w:r>
-            <w:proofErr w:type="spellEnd"/>
-            <w:r>
-              <w:rPr>
-                <w:rFonts w:ascii="BRH Malayalam Extra" w:hAnsi="BRH Malayalam Extra" w:cs="BRH Devanagari Extra"/>
-                <w:sz w:val="34"/>
-                <w:szCs w:val="40"/>
-              </w:rPr>
-              <w:t>–</w:t>
-            </w:r>
-            <w:r>
-              <w:rPr>
-                <w:rFonts w:ascii="BRH Devanagari Extra" w:hAnsi="BRH Devanagari Extra" w:cs="BRH Devanagari Extra"/>
-                <w:sz w:val="40"/>
-                <w:szCs w:val="40"/>
-              </w:rPr>
-              <w:t xml:space="preserve"> | </w:t>
-            </w:r>
-            <w:proofErr w:type="spellStart"/>
-            <w:r>
-              <w:rPr>
-                <w:rFonts w:ascii="BRH Devanagari Extra" w:hAnsi="BRH Devanagari Extra" w:cs="BRH Devanagari Extra"/>
-                <w:sz w:val="40"/>
-                <w:szCs w:val="40"/>
-              </w:rPr>
-              <w:t>SzÉÉÿ¤É</w:t>
-            </w:r>
-            <w:proofErr w:type="spellEnd"/>
-            <w:r>
-              <w:rPr>
-                <w:rFonts w:ascii="BRH Malayalam Extra" w:hAnsi="BRH Malayalam Extra" w:cs="BRH Devanagari Extra"/>
-                <w:sz w:val="34"/>
-                <w:szCs w:val="40"/>
-              </w:rPr>
-              <w:t>–</w:t>
-            </w:r>
-            <w:proofErr w:type="spellStart"/>
+            <w:r>
+              <w:rPr>
+                <w:rFonts w:ascii="BRH Malayalam Extra" w:hAnsi="BRH Malayalam Extra" w:cs="BRH Devanagari Extra"/>
+                <w:sz w:val="34"/>
+                <w:szCs w:val="40"/>
+              </w:rPr>
+              <w:t>–</w:t>
+            </w:r>
+            <w:r>
+              <w:rPr>
+                <w:rFonts w:ascii="BRH Devanagari Extra" w:hAnsi="BRH Devanagari Extra" w:cs="BRH Devanagari Extra"/>
+                <w:sz w:val="40"/>
+                <w:szCs w:val="40"/>
+              </w:rPr>
+              <w:t xml:space="preserve"> | SzÉÉÿ¤É</w:t>
+            </w:r>
+            <w:r>
+              <w:rPr>
+                <w:rFonts w:ascii="BRH Malayalam Extra" w:hAnsi="BRH Malayalam Extra" w:cs="BRH Devanagari Extra"/>
+                <w:sz w:val="34"/>
+                <w:szCs w:val="40"/>
+              </w:rPr>
+              <w:t>–</w:t>
+            </w:r>
             <w:r>
               <w:rPr>
                 <w:rFonts w:ascii="BRH Devanagari Extra" w:hAnsi="BRH Devanagari Extra" w:cs="BRH Devanagari Extra"/>
@@ -1868,40 +2097,21 @@
               </w:rPr>
               <w:t>UåÌiÉ</w:t>
             </w:r>
-            <w:proofErr w:type="spellEnd"/>
-            <w:r>
-              <w:rPr>
-                <w:rFonts w:ascii="BRH Malayalam Extra" w:hAnsi="BRH Malayalam Extra" w:cs="BRH Devanagari Extra"/>
-                <w:sz w:val="34"/>
-                <w:szCs w:val="40"/>
-              </w:rPr>
-              <w:t>–</w:t>
-            </w:r>
-            <w:r>
-              <w:rPr>
-                <w:rFonts w:ascii="BRH Devanagari Extra" w:hAnsi="BRH Devanagari Extra" w:cs="BRH Devanagari Extra"/>
-                <w:sz w:val="40"/>
-                <w:szCs w:val="40"/>
-              </w:rPr>
-              <w:t xml:space="preserve"> </w:t>
-            </w:r>
-            <w:proofErr w:type="spellStart"/>
-            <w:r>
-              <w:rPr>
-                <w:rFonts w:ascii="BRH Devanagari Extra" w:hAnsi="BRH Devanagari Extra" w:cs="BRH Devanagari Extra"/>
-                <w:sz w:val="40"/>
-                <w:szCs w:val="40"/>
-              </w:rPr>
-              <w:t>SzÉþ</w:t>
-            </w:r>
-            <w:proofErr w:type="spellEnd"/>
-            <w:r>
-              <w:rPr>
-                <w:rFonts w:ascii="BRH Devanagari Extra" w:hAnsi="BRH Devanagari Extra" w:cs="BRH Devanagari Extra"/>
-                <w:sz w:val="40"/>
-                <w:szCs w:val="40"/>
-              </w:rPr>
-              <w:t xml:space="preserve"> - </w:t>
+            <w:r>
+              <w:rPr>
+                <w:rFonts w:ascii="BRH Malayalam Extra" w:hAnsi="BRH Malayalam Extra" w:cs="BRH Devanagari Extra"/>
+                <w:sz w:val="34"/>
+                <w:szCs w:val="40"/>
+              </w:rPr>
+              <w:t>–</w:t>
+            </w:r>
+            <w:r>
+              <w:rPr>
+                <w:rFonts w:ascii="BRH Devanagari Extra" w:hAnsi="BRH Devanagari Extra" w:cs="BRH Devanagari Extra"/>
+                <w:sz w:val="40"/>
+                <w:szCs w:val="40"/>
+              </w:rPr>
+              <w:t xml:space="preserve"> SzÉþ - </w:t>
             </w:r>
             <w:r>
               <w:rPr>
@@ -2084,7 +2294,6 @@
             <w:pPr>
               <w:pStyle w:val="NoSpacing"/>
             </w:pPr>
-            <w:proofErr w:type="spellStart"/>
             <w:r>
               <w:rPr>
                 <w:rFonts w:ascii="BRH Devanagari Extra" w:hAnsi="BRH Devanagari Extra" w:cs="BRH Devanagari Extra"/>
@@ -2093,7 +2302,6 @@
               </w:rPr>
               <w:t>iuÉÉ</w:t>
             </w:r>
-            <w:proofErr w:type="spellEnd"/>
             <w:r>
               <w:rPr>
                 <w:rFonts w:ascii="BRH Malayalam Extra" w:hAnsi="BRH Malayalam Extra" w:cs="BRH Devanagari Extra"/>
@@ -2118,7 +2326,6 @@
               </w:rPr>
               <w:br/>
             </w:r>
-            <w:proofErr w:type="spellStart"/>
             <w:r>
               <w:rPr>
                 <w:rFonts w:ascii="BRH Devanagari Extra" w:hAnsi="BRH Devanagari Extra" w:cs="BRH Devanagari Extra"/>
@@ -2128,16 +2335,14 @@
               </w:rPr>
               <w:t>mÉëÉ</w:t>
             </w:r>
-            <w:proofErr w:type="spellEnd"/>
-            <w:r>
-              <w:rPr>
-                <w:rFonts w:ascii="BRH Malayalam Extra" w:hAnsi="BRH Malayalam Extra" w:cs="BRH Devanagari Extra"/>
-                <w:sz w:val="34"/>
-                <w:szCs w:val="40"/>
-              </w:rPr>
-              <w:t>–</w:t>
-            </w:r>
-            <w:proofErr w:type="spellStart"/>
+            <w:r>
+              <w:rPr>
+                <w:rFonts w:ascii="BRH Malayalam Extra" w:hAnsi="BRH Malayalam Extra" w:cs="BRH Devanagari Extra"/>
+                <w:sz w:val="34"/>
+                <w:szCs w:val="40"/>
+              </w:rPr>
+              <w:t>–</w:t>
+            </w:r>
             <w:r>
               <w:rPr>
                 <w:rFonts w:ascii="BRH Devanagari Extra" w:hAnsi="BRH Devanagari Extra" w:cs="BRH Devanagari Extra"/>
@@ -2146,42 +2351,22 @@
               </w:rPr>
               <w:t>eÉÉmÉþiÉrÉ</w:t>
             </w:r>
-            <w:proofErr w:type="spellEnd"/>
-            <w:r>
-              <w:rPr>
-                <w:rFonts w:ascii="BRH Malayalam Extra" w:hAnsi="BRH Malayalam Extra" w:cs="BRH Devanagari Extra"/>
-                <w:sz w:val="34"/>
-                <w:szCs w:val="40"/>
-              </w:rPr>
-              <w:t>–</w:t>
-            </w:r>
-            <w:r>
-              <w:rPr>
-                <w:rFonts w:ascii="BRH Devanagari Extra" w:hAnsi="BRH Devanagari Extra" w:cs="BRH Devanagari Extra"/>
-                <w:sz w:val="40"/>
-                <w:szCs w:val="40"/>
-              </w:rPr>
-              <w:t xml:space="preserve"> </w:t>
-            </w:r>
-            <w:proofErr w:type="spellStart"/>
-            <w:r>
-              <w:rPr>
-                <w:rFonts w:ascii="BRH Devanagari Extra" w:hAnsi="BRH Devanagari Extra" w:cs="BRH Devanagari Extra"/>
-                <w:sz w:val="40"/>
-                <w:szCs w:val="40"/>
-              </w:rPr>
-              <w:t>CÌiÉþ</w:t>
-            </w:r>
-            <w:proofErr w:type="spellEnd"/>
-            <w:r>
-              <w:rPr>
-                <w:rFonts w:ascii="BRH Devanagari Extra" w:hAnsi="BRH Devanagari Extra" w:cs="BRH Devanagari Extra"/>
-                <w:sz w:val="40"/>
-                <w:szCs w:val="40"/>
-              </w:rPr>
-              <w:t xml:space="preserve"> </w:t>
-            </w:r>
-            <w:proofErr w:type="spellStart"/>
+            <w:r>
+              <w:rPr>
+                <w:rFonts w:ascii="BRH Malayalam Extra" w:hAnsi="BRH Malayalam Extra" w:cs="BRH Devanagari Extra"/>
+                <w:sz w:val="34"/>
+                <w:szCs w:val="40"/>
+              </w:rPr>
+              <w:t>–</w:t>
+            </w:r>
+            <w:r>
+              <w:rPr>
+                <w:rFonts w:ascii="BRH Devanagari Extra" w:hAnsi="BRH Devanagari Extra" w:cs="BRH Devanagari Extra"/>
+                <w:sz w:val="40"/>
+                <w:szCs w:val="40"/>
+              </w:rPr>
+              <w:t xml:space="preserve"> CÌiÉþ </w:t>
+            </w:r>
             <w:r>
               <w:rPr>
                 <w:rFonts w:ascii="BRH Devanagari Extra" w:hAnsi="BRH Devanagari Extra" w:cs="BRH Devanagari Extra"/>
@@ -2191,16 +2376,14 @@
               </w:rPr>
               <w:t>mÉëÉ</w:t>
             </w:r>
-            <w:proofErr w:type="spellEnd"/>
-            <w:r>
-              <w:rPr>
-                <w:rFonts w:ascii="BRH Malayalam Extra" w:hAnsi="BRH Malayalam Extra" w:cs="BRH Devanagari Extra"/>
-                <w:sz w:val="34"/>
-                <w:szCs w:val="40"/>
-              </w:rPr>
-              <w:t>–</w:t>
-            </w:r>
-            <w:proofErr w:type="spellStart"/>
+            <w:r>
+              <w:rPr>
+                <w:rFonts w:ascii="BRH Malayalam Extra" w:hAnsi="BRH Malayalam Extra" w:cs="BRH Devanagari Extra"/>
+                <w:sz w:val="34"/>
+                <w:szCs w:val="40"/>
+              </w:rPr>
+              <w:t>–</w:t>
+            </w:r>
             <w:r>
               <w:rPr>
                 <w:rFonts w:ascii="BRH Devanagari Extra" w:hAnsi="BRH Devanagari Extra" w:cs="BRH Devanagari Extra"/>
@@ -2209,16 +2392,14 @@
               </w:rPr>
               <w:t>eÉÉ-mÉ</w:t>
             </w:r>
-            <w:proofErr w:type="spellEnd"/>
-            <w:r>
-              <w:rPr>
-                <w:rFonts w:ascii="BRH Malayalam Extra" w:hAnsi="BRH Malayalam Extra" w:cs="BRH Devanagari Extra"/>
-                <w:sz w:val="34"/>
-                <w:szCs w:val="40"/>
-              </w:rPr>
-              <w:t>–</w:t>
-            </w:r>
-            <w:proofErr w:type="spellStart"/>
+            <w:r>
+              <w:rPr>
+                <w:rFonts w:ascii="BRH Malayalam Extra" w:hAnsi="BRH Malayalam Extra" w:cs="BRH Devanagari Extra"/>
+                <w:sz w:val="34"/>
+                <w:szCs w:val="40"/>
+              </w:rPr>
+              <w:t>–</w:t>
+            </w:r>
             <w:r>
               <w:rPr>
                 <w:rFonts w:ascii="BRH Devanagari Extra" w:hAnsi="BRH Devanagari Extra" w:cs="BRH Devanagari Extra"/>
@@ -2227,16 +2408,14 @@
               </w:rPr>
               <w:t>iÉ</w:t>
             </w:r>
-            <w:proofErr w:type="spellEnd"/>
-            <w:r>
-              <w:rPr>
-                <w:rFonts w:ascii="BRH Malayalam Extra" w:hAnsi="BRH Malayalam Extra" w:cs="BRH Devanagari Extra"/>
-                <w:sz w:val="34"/>
-                <w:szCs w:val="40"/>
-              </w:rPr>
-              <w:t>–</w:t>
-            </w:r>
-            <w:proofErr w:type="spellStart"/>
+            <w:r>
+              <w:rPr>
+                <w:rFonts w:ascii="BRH Malayalam Extra" w:hAnsi="BRH Malayalam Extra" w:cs="BRH Devanagari Extra"/>
+                <w:sz w:val="34"/>
+                <w:szCs w:val="40"/>
+              </w:rPr>
+              <w:t>–</w:t>
+            </w:r>
             <w:r>
               <w:rPr>
                 <w:rFonts w:ascii="BRH Devanagari Extra" w:hAnsi="BRH Devanagari Extra" w:cs="BRH Devanagari Extra"/>
@@ -2245,7 +2424,6 @@
               </w:rPr>
               <w:t>rÉå</w:t>
             </w:r>
-            <w:proofErr w:type="spellEnd"/>
             <w:r>
               <w:rPr>
                 <w:rFonts w:ascii="BRH Malayalam Extra" w:hAnsi="BRH Malayalam Extra" w:cs="BRH Devanagari Extra"/>
@@ -2284,7 +2462,6 @@
                 <w:szCs w:val="40"/>
               </w:rPr>
             </w:pPr>
-            <w:proofErr w:type="spellStart"/>
             <w:r>
               <w:rPr>
                 <w:rFonts w:ascii="BRH Devanagari Extra" w:hAnsi="BRH Devanagari Extra" w:cs="BRH Devanagari Extra"/>
@@ -2293,7 +2470,6 @@
               </w:rPr>
               <w:t>iuÉÉ</w:t>
             </w:r>
-            <w:proofErr w:type="spellEnd"/>
             <w:r>
               <w:rPr>
                 <w:rFonts w:ascii="BRH Malayalam Extra" w:hAnsi="BRH Malayalam Extra" w:cs="BRH Devanagari Extra"/>
@@ -2310,7 +2486,6 @@
               </w:rPr>
               <w:t xml:space="preserve"> | </w:t>
             </w:r>
-            <w:proofErr w:type="spellStart"/>
             <w:r>
               <w:rPr>
                 <w:rFonts w:ascii="BRH Devanagari Extra" w:hAnsi="BRH Devanagari Extra" w:cs="BRH Devanagari Extra"/>
@@ -2320,7 +2495,6 @@
               </w:rPr>
               <w:t>mÉë</w:t>
             </w:r>
-            <w:proofErr w:type="spellEnd"/>
             <w:r>
               <w:rPr>
                 <w:rFonts w:ascii="BRH Malayalam Extra" w:hAnsi="BRH Malayalam Extra" w:cs="BRH Devanagari Extra"/>
@@ -2330,7 +2504,6 @@
               </w:rPr>
               <w:t>–</w:t>
             </w:r>
-            <w:proofErr w:type="spellStart"/>
             <w:r>
               <w:rPr>
                 <w:rFonts w:ascii="BRH Devanagari Extra" w:hAnsi="BRH Devanagari Extra" w:cs="BRH Devanagari Extra"/>
@@ -2339,42 +2512,22 @@
               </w:rPr>
               <w:t>eÉÉmÉþiÉrÉ</w:t>
             </w:r>
-            <w:proofErr w:type="spellEnd"/>
-            <w:r>
-              <w:rPr>
-                <w:rFonts w:ascii="BRH Malayalam Extra" w:hAnsi="BRH Malayalam Extra" w:cs="BRH Devanagari Extra"/>
-                <w:sz w:val="34"/>
-                <w:szCs w:val="40"/>
-              </w:rPr>
-              <w:t>–</w:t>
-            </w:r>
-            <w:r>
-              <w:rPr>
-                <w:rFonts w:ascii="BRH Devanagari Extra" w:hAnsi="BRH Devanagari Extra" w:cs="BRH Devanagari Extra"/>
-                <w:sz w:val="40"/>
-                <w:szCs w:val="40"/>
-              </w:rPr>
-              <w:t xml:space="preserve"> </w:t>
-            </w:r>
-            <w:proofErr w:type="spellStart"/>
-            <w:r>
-              <w:rPr>
-                <w:rFonts w:ascii="BRH Devanagari Extra" w:hAnsi="BRH Devanagari Extra" w:cs="BRH Devanagari Extra"/>
-                <w:sz w:val="40"/>
-                <w:szCs w:val="40"/>
-              </w:rPr>
-              <w:t>CÌiÉþ</w:t>
-            </w:r>
-            <w:proofErr w:type="spellEnd"/>
-            <w:r>
-              <w:rPr>
-                <w:rFonts w:ascii="BRH Devanagari Extra" w:hAnsi="BRH Devanagari Extra" w:cs="BRH Devanagari Extra"/>
-                <w:sz w:val="40"/>
-                <w:szCs w:val="40"/>
-              </w:rPr>
-              <w:t xml:space="preserve"> </w:t>
-            </w:r>
-            <w:proofErr w:type="spellStart"/>
+            <w:r>
+              <w:rPr>
+                <w:rFonts w:ascii="BRH Malayalam Extra" w:hAnsi="BRH Malayalam Extra" w:cs="BRH Devanagari Extra"/>
+                <w:sz w:val="34"/>
+                <w:szCs w:val="40"/>
+              </w:rPr>
+              <w:t>–</w:t>
+            </w:r>
+            <w:r>
+              <w:rPr>
+                <w:rFonts w:ascii="BRH Devanagari Extra" w:hAnsi="BRH Devanagari Extra" w:cs="BRH Devanagari Extra"/>
+                <w:sz w:val="40"/>
+                <w:szCs w:val="40"/>
+              </w:rPr>
+              <w:t xml:space="preserve"> CÌiÉþ </w:t>
+            </w:r>
             <w:r>
               <w:rPr>
                 <w:rFonts w:ascii="BRH Devanagari Extra" w:hAnsi="BRH Devanagari Extra" w:cs="BRH Devanagari Extra"/>
@@ -2392,16 +2545,14 @@
               </w:rPr>
               <w:t>ë</w:t>
             </w:r>
-            <w:proofErr w:type="spellEnd"/>
-            <w:r>
-              <w:rPr>
-                <w:rFonts w:ascii="BRH Malayalam Extra" w:hAnsi="BRH Malayalam Extra" w:cs="BRH Devanagari Extra"/>
-                <w:sz w:val="34"/>
-                <w:szCs w:val="40"/>
-              </w:rPr>
-              <w:t>–</w:t>
-            </w:r>
-            <w:proofErr w:type="spellStart"/>
+            <w:r>
+              <w:rPr>
+                <w:rFonts w:ascii="BRH Malayalam Extra" w:hAnsi="BRH Malayalam Extra" w:cs="BRH Devanagari Extra"/>
+                <w:sz w:val="34"/>
+                <w:szCs w:val="40"/>
+              </w:rPr>
+              <w:t>–</w:t>
+            </w:r>
             <w:r>
               <w:rPr>
                 <w:rFonts w:ascii="BRH Devanagari Extra" w:hAnsi="BRH Devanagari Extra" w:cs="BRH Devanagari Extra"/>
@@ -2410,16 +2561,14 @@
               </w:rPr>
               <w:t>eÉÉ-mÉ</w:t>
             </w:r>
-            <w:proofErr w:type="spellEnd"/>
-            <w:r>
-              <w:rPr>
-                <w:rFonts w:ascii="BRH Malayalam Extra" w:hAnsi="BRH Malayalam Extra" w:cs="BRH Devanagari Extra"/>
-                <w:sz w:val="34"/>
-                <w:szCs w:val="40"/>
-              </w:rPr>
-              <w:t>–</w:t>
-            </w:r>
-            <w:proofErr w:type="spellStart"/>
+            <w:r>
+              <w:rPr>
+                <w:rFonts w:ascii="BRH Malayalam Extra" w:hAnsi="BRH Malayalam Extra" w:cs="BRH Devanagari Extra"/>
+                <w:sz w:val="34"/>
+                <w:szCs w:val="40"/>
+              </w:rPr>
+              <w:t>–</w:t>
+            </w:r>
             <w:r>
               <w:rPr>
                 <w:rFonts w:ascii="BRH Devanagari Extra" w:hAnsi="BRH Devanagari Extra" w:cs="BRH Devanagari Extra"/>
@@ -2428,16 +2577,14 @@
               </w:rPr>
               <w:t>iÉ</w:t>
             </w:r>
-            <w:proofErr w:type="spellEnd"/>
-            <w:r>
-              <w:rPr>
-                <w:rFonts w:ascii="BRH Malayalam Extra" w:hAnsi="BRH Malayalam Extra" w:cs="BRH Devanagari Extra"/>
-                <w:sz w:val="34"/>
-                <w:szCs w:val="40"/>
-              </w:rPr>
-              <w:t>–</w:t>
-            </w:r>
-            <w:proofErr w:type="spellStart"/>
+            <w:r>
+              <w:rPr>
+                <w:rFonts w:ascii="BRH Malayalam Extra" w:hAnsi="BRH Malayalam Extra" w:cs="BRH Devanagari Extra"/>
+                <w:sz w:val="34"/>
+                <w:szCs w:val="40"/>
+              </w:rPr>
+              <w:t>–</w:t>
+            </w:r>
             <w:r>
               <w:rPr>
                 <w:rFonts w:ascii="BRH Devanagari Extra" w:hAnsi="BRH Devanagari Extra" w:cs="BRH Devanagari Extra"/>
@@ -2446,7 +2593,6 @@
               </w:rPr>
               <w:t>rÉå</w:t>
             </w:r>
-            <w:proofErr w:type="spellEnd"/>
             <w:r>
               <w:rPr>
                 <w:rFonts w:ascii="BRH Malayalam Extra" w:hAnsi="BRH Malayalam Extra" w:cs="BRH Devanagari Extra"/>
@@ -2496,21 +2642,12 @@
               </w:rPr>
               <w:t xml:space="preserve"> </w:t>
             </w:r>
-            <w:proofErr w:type="spellStart"/>
-            <w:r>
-              <w:rPr>
-                <w:b/>
-                <w:bCs/>
-              </w:rPr>
-              <w:t>hraswam</w:t>
-            </w:r>
-            <w:proofErr w:type="spellEnd"/>
-            <w:r>
-              <w:rPr>
-                <w:b/>
-                <w:bCs/>
-              </w:rPr>
-              <w:t>)</w:t>
+            <w:r>
+              <w:rPr>
+                <w:b/>
+                <w:bCs/>
+              </w:rPr>
+              <w:t>hraswam)</w:t>
             </w:r>
           </w:p>
         </w:tc>
@@ -2567,42 +2704,8 @@
           <w:szCs w:val="32"/>
           <w:u w:val="single"/>
         </w:rPr>
-        <w:t xml:space="preserve"> </w:t>
+        <w:t xml:space="preserve"> Pada Paatam</w:t>
       </w:r>
-      <w:proofErr w:type="spellStart"/>
-      <w:r>
-        <w:rPr>
-          <w:b/>
-          <w:bCs/>
-          <w:sz w:val="32"/>
-          <w:szCs w:val="32"/>
-          <w:u w:val="single"/>
-        </w:rPr>
-        <w:t>Pada</w:t>
-      </w:r>
-      <w:proofErr w:type="spellEnd"/>
-      <w:r>
-        <w:rPr>
-          <w:b/>
-          <w:bCs/>
-          <w:sz w:val="32"/>
-          <w:szCs w:val="32"/>
-          <w:u w:val="single"/>
-        </w:rPr>
-        <w:t xml:space="preserve"> </w:t>
-      </w:r>
-      <w:proofErr w:type="spellStart"/>
-      <w:r>
-        <w:rPr>
-          <w:b/>
-          <w:bCs/>
-          <w:sz w:val="32"/>
-          <w:szCs w:val="32"/>
-          <w:u w:val="single"/>
-        </w:rPr>
-        <w:t>Paatam</w:t>
-      </w:r>
-      <w:proofErr w:type="spellEnd"/>
       <w:r>
         <w:rPr>
           <w:b/>
@@ -2917,6 +3020,7 @@
                 <w:szCs w:val="28"/>
                 <w:lang w:eastAsia="en-IN" w:bidi="ml-IN"/>
               </w:rPr>
+              <w:lastRenderedPageBreak/>
               <w:t>TS 3.3.3.1-Vaakyam</w:t>
             </w:r>
           </w:p>
@@ -2965,7 +3069,6 @@
                 <w:szCs w:val="32"/>
               </w:rPr>
             </w:pPr>
-            <w:proofErr w:type="spellStart"/>
             <w:r>
               <w:rPr>
                 <w:rFonts w:ascii="BRH Devanagari Extra" w:hAnsi="BRH Devanagari Extra" w:cs="BRH Devanagari Extra"/>
@@ -2974,7 +3077,6 @@
               </w:rPr>
               <w:t>uÉxÉþuÉxiuÉÉ</w:t>
             </w:r>
-            <w:proofErr w:type="spellEnd"/>
             <w:r>
               <w:rPr>
                 <w:rFonts w:ascii="BRH Malayalam Extra" w:hAnsi="BRH Malayalam Extra" w:cs="BRH Devanagari Extra"/>
@@ -2991,7 +3093,6 @@
               </w:rPr>
               <w:t xml:space="preserve"> </w:t>
             </w:r>
-            <w:proofErr w:type="spellStart"/>
             <w:r>
               <w:rPr>
                 <w:rFonts w:ascii="BRH Devanagari Extra" w:hAnsi="BRH Devanagari Extra" w:cs="BRH Devanagari Extra"/>
@@ -3007,53 +3108,24 @@
                 <w:sz w:val="40"/>
                 <w:szCs w:val="40"/>
               </w:rPr>
-              <w:t>×WûliÉÑ</w:t>
-            </w:r>
-            <w:proofErr w:type="spellEnd"/>
-            <w:r>
-              <w:rPr>
-                <w:rFonts w:ascii="BRH Devanagari Extra" w:hAnsi="BRH Devanagari Extra" w:cs="BRH Devanagari Extra"/>
-                <w:sz w:val="40"/>
-                <w:szCs w:val="40"/>
-              </w:rPr>
-              <w:t xml:space="preserve"> </w:t>
-            </w:r>
-            <w:proofErr w:type="spellStart"/>
-            <w:r>
-              <w:rPr>
-                <w:rFonts w:ascii="BRH Devanagari Extra" w:hAnsi="BRH Devanagari Extra" w:cs="BRH Devanagari Extra"/>
-                <w:sz w:val="40"/>
-                <w:szCs w:val="40"/>
-              </w:rPr>
-              <w:t>aÉÉrÉ</w:t>
-            </w:r>
-            <w:proofErr w:type="spellEnd"/>
-            <w:r>
-              <w:rPr>
-                <w:rFonts w:ascii="BRH Malayalam Extra" w:hAnsi="BRH Malayalam Extra" w:cs="BRH Devanagari Extra"/>
-                <w:sz w:val="34"/>
-                <w:szCs w:val="40"/>
-              </w:rPr>
-              <w:t>–</w:t>
-            </w:r>
-            <w:r>
-              <w:rPr>
-                <w:rFonts w:ascii="BRH Devanagari Extra" w:hAnsi="BRH Devanagari Extra" w:cs="BRH Devanagari Extra"/>
-                <w:sz w:val="40"/>
-                <w:szCs w:val="40"/>
-              </w:rPr>
-              <w:t>§</w:t>
-            </w:r>
-            <w:proofErr w:type="spellStart"/>
-            <w:r>
-              <w:rPr>
-                <w:rFonts w:ascii="BRH Devanagari Extra" w:hAnsi="BRH Devanagari Extra" w:cs="BRH Devanagari Extra"/>
-                <w:sz w:val="40"/>
-                <w:szCs w:val="40"/>
-              </w:rPr>
-              <w:t>ÉåhÉ</w:t>
-            </w:r>
-            <w:proofErr w:type="spellEnd"/>
+              <w:t>×WûliÉÑ aÉÉrÉ</w:t>
+            </w:r>
+            <w:r>
+              <w:rPr>
+                <w:rFonts w:ascii="BRH Malayalam Extra" w:hAnsi="BRH Malayalam Extra" w:cs="BRH Devanagari Extra"/>
+                <w:sz w:val="34"/>
+                <w:szCs w:val="40"/>
+              </w:rPr>
+              <w:t>–</w:t>
+            </w:r>
+            <w:r>
+              <w:rPr>
+                <w:rFonts w:ascii="BRH Devanagari Extra" w:hAnsi="BRH Devanagari Extra" w:cs="BRH Devanagari Extra"/>
+                <w:sz w:val="40"/>
+                <w:szCs w:val="40"/>
+              </w:rPr>
+              <w:t>§ÉåhÉ</w:t>
+            </w:r>
             <w:r>
               <w:rPr>
                 <w:rFonts w:ascii="BRH Malayalam Extra" w:hAnsi="BRH Malayalam Extra" w:cs="BRH Devanagari Extra"/>
@@ -3076,7 +3148,6 @@
                 <w:szCs w:val="32"/>
               </w:rPr>
             </w:pPr>
-            <w:proofErr w:type="spellStart"/>
             <w:r>
               <w:rPr>
                 <w:rFonts w:ascii="BRH Devanagari Extra" w:hAnsi="BRH Devanagari Extra" w:cs="BRH Devanagari Extra"/>
@@ -3085,31 +3156,21 @@
               </w:rPr>
               <w:t>uÉxÉþuÉxiuÉÉ</w:t>
             </w:r>
-            <w:proofErr w:type="spellEnd"/>
-            <w:r>
-              <w:rPr>
-                <w:rFonts w:ascii="BRH Malayalam Extra" w:hAnsi="BRH Malayalam Extra" w:cs="BRH Devanagari Extra"/>
-                <w:sz w:val="34"/>
-                <w:szCs w:val="40"/>
-              </w:rPr>
-              <w:t>–</w:t>
-            </w:r>
-            <w:r>
-              <w:rPr>
-                <w:rFonts w:ascii="BRH Devanagari Extra" w:hAnsi="BRH Devanagari Extra" w:cs="BRH Devanagari Extra"/>
-                <w:sz w:val="40"/>
-                <w:szCs w:val="40"/>
-              </w:rPr>
-              <w:t xml:space="preserve"> </w:t>
-            </w:r>
-            <w:proofErr w:type="spellStart"/>
-            <w:r>
-              <w:rPr>
-                <w:rFonts w:ascii="BRH Devanagari Extra" w:hAnsi="BRH Devanagari Extra" w:cs="BRH Devanagari Extra"/>
-                <w:sz w:val="40"/>
-                <w:szCs w:val="40"/>
-              </w:rPr>
-              <w:t>mÉë</w:t>
+            <w:r>
+              <w:rPr>
+                <w:rFonts w:ascii="BRH Malayalam Extra" w:hAnsi="BRH Malayalam Extra" w:cs="BRH Devanagari Extra"/>
+                <w:sz w:val="34"/>
+                <w:szCs w:val="40"/>
+              </w:rPr>
+              <w:t>–</w:t>
+            </w:r>
+            <w:r>
+              <w:rPr>
+                <w:rFonts w:ascii="BRH Devanagari Extra" w:hAnsi="BRH Devanagari Extra" w:cs="BRH Devanagari Extra"/>
+                <w:sz w:val="40"/>
+                <w:szCs w:val="40"/>
+              </w:rPr>
+              <w:t xml:space="preserve"> mÉë</w:t>
             </w:r>
             <w:r>
               <w:rPr>
@@ -3126,53 +3187,24 @@
                 <w:sz w:val="40"/>
                 <w:szCs w:val="40"/>
               </w:rPr>
-              <w:t>×WûliÉÑ</w:t>
-            </w:r>
-            <w:proofErr w:type="spellEnd"/>
-            <w:r>
-              <w:rPr>
-                <w:rFonts w:ascii="BRH Devanagari Extra" w:hAnsi="BRH Devanagari Extra" w:cs="BRH Devanagari Extra"/>
-                <w:sz w:val="40"/>
-                <w:szCs w:val="40"/>
-              </w:rPr>
-              <w:t xml:space="preserve"> </w:t>
-            </w:r>
-            <w:proofErr w:type="spellStart"/>
-            <w:r>
-              <w:rPr>
-                <w:rFonts w:ascii="BRH Devanagari Extra" w:hAnsi="BRH Devanagari Extra" w:cs="BRH Devanagari Extra"/>
-                <w:sz w:val="40"/>
-                <w:szCs w:val="40"/>
-              </w:rPr>
-              <w:t>aÉÉrÉ</w:t>
-            </w:r>
-            <w:proofErr w:type="spellEnd"/>
-            <w:r>
-              <w:rPr>
-                <w:rFonts w:ascii="BRH Malayalam Extra" w:hAnsi="BRH Malayalam Extra" w:cs="BRH Devanagari Extra"/>
-                <w:sz w:val="34"/>
-                <w:szCs w:val="40"/>
-              </w:rPr>
-              <w:t>–</w:t>
-            </w:r>
-            <w:r>
-              <w:rPr>
-                <w:rFonts w:ascii="BRH Devanagari Extra" w:hAnsi="BRH Devanagari Extra" w:cs="BRH Devanagari Extra"/>
-                <w:sz w:val="40"/>
-                <w:szCs w:val="40"/>
-              </w:rPr>
-              <w:t>§</w:t>
-            </w:r>
-            <w:proofErr w:type="spellStart"/>
-            <w:r>
-              <w:rPr>
-                <w:rFonts w:ascii="BRH Devanagari Extra" w:hAnsi="BRH Devanagari Extra" w:cs="BRH Devanagari Extra"/>
-                <w:sz w:val="40"/>
-                <w:szCs w:val="40"/>
-              </w:rPr>
-              <w:t>ÉåhÉ</w:t>
-            </w:r>
-            <w:proofErr w:type="spellEnd"/>
+              <w:t>×WûliÉÑ aÉÉrÉ</w:t>
+            </w:r>
+            <w:r>
+              <w:rPr>
+                <w:rFonts w:ascii="BRH Malayalam Extra" w:hAnsi="BRH Malayalam Extra" w:cs="BRH Devanagari Extra"/>
+                <w:sz w:val="34"/>
+                <w:szCs w:val="40"/>
+              </w:rPr>
+              <w:t>–</w:t>
+            </w:r>
+            <w:r>
+              <w:rPr>
+                <w:rFonts w:ascii="BRH Devanagari Extra" w:hAnsi="BRH Devanagari Extra" w:cs="BRH Devanagari Extra"/>
+                <w:sz w:val="40"/>
+                <w:szCs w:val="40"/>
+              </w:rPr>
+              <w:t>§ÉåhÉ</w:t>
+            </w:r>
             <w:r>
               <w:rPr>
                 <w:rFonts w:ascii="BRH Malayalam Extra" w:hAnsi="BRH Malayalam Extra" w:cs="BRH Devanagari Extra"/>
@@ -3284,7 +3316,6 @@
               </w:rPr>
               <w:t>–</w:t>
             </w:r>
-            <w:proofErr w:type="spellStart"/>
             <w:r>
               <w:rPr>
                 <w:rFonts w:ascii="BRH Devanagari Extra" w:hAnsi="BRH Devanagari Extra" w:cs="BRH Devanagari Extra"/>
@@ -3293,7 +3324,6 @@
               </w:rPr>
               <w:t>mÉÉ</w:t>
             </w:r>
-            <w:proofErr w:type="spellEnd"/>
             <w:r>
               <w:rPr>
                 <w:rFonts w:ascii="BRH Malayalam Extra" w:hAnsi="BRH Malayalam Extra" w:cs="BRH Devanagari Extra"/>
@@ -3302,60 +3332,30 @@
               </w:rPr>
               <w:t>–</w:t>
             </w:r>
-            <w:proofErr w:type="spellStart"/>
             <w:r>
               <w:rPr>
                 <w:rFonts w:ascii="BRH Devanagari Extra" w:hAnsi="BRH Devanagari Extra" w:cs="BRH Devanagari Extra"/>
                 <w:sz w:val="36"/>
                 <w:szCs w:val="36"/>
               </w:rPr>
-              <w:t>lÉÍqÉirÉþmÉ</w:t>
-            </w:r>
-            <w:proofErr w:type="spellEnd"/>
+              <w:t>lÉÍqÉirÉþmÉ - A</w:t>
+            </w:r>
+            <w:r>
+              <w:rPr>
+                <w:rFonts w:ascii="BRH Malayalam Extra" w:hAnsi="BRH Malayalam Extra" w:cs="BRH Devanagari Extra"/>
+                <w:sz w:val="32"/>
+                <w:szCs w:val="36"/>
+              </w:rPr>
+              <w:t>–</w:t>
+            </w:r>
             <w:r>
               <w:rPr>
                 <w:rFonts w:ascii="BRH Devanagari Extra" w:hAnsi="BRH Devanagari Extra" w:cs="BRH Devanagari Extra"/>
                 <w:sz w:val="36"/>
                 <w:szCs w:val="36"/>
               </w:rPr>
-              <w:t xml:space="preserve"> - A</w:t>
-            </w:r>
-            <w:r>
-              <w:rPr>
-                <w:rFonts w:ascii="BRH Malayalam Extra" w:hAnsi="BRH Malayalam Extra" w:cs="BRH Devanagari Extra"/>
-                <w:sz w:val="32"/>
-                <w:szCs w:val="36"/>
-              </w:rPr>
-              <w:t>–</w:t>
-            </w:r>
-            <w:proofErr w:type="spellStart"/>
-            <w:r>
-              <w:rPr>
-                <w:rFonts w:ascii="BRH Devanagari Extra" w:hAnsi="BRH Devanagari Extra" w:cs="BRH Devanagari Extra"/>
-                <w:sz w:val="36"/>
-                <w:szCs w:val="36"/>
-              </w:rPr>
-              <w:t>lÉqÉç</w:t>
-            </w:r>
-            <w:proofErr w:type="spellEnd"/>
-            <w:r>
-              <w:rPr>
-                <w:rFonts w:ascii="BRH Devanagari Extra" w:hAnsi="BRH Devanagari Extra" w:cs="BRH Devanagari Extra"/>
-                <w:sz w:val="36"/>
-                <w:szCs w:val="36"/>
-              </w:rPr>
-              <w:t xml:space="preserve"> | </w:t>
-            </w:r>
-            <w:proofErr w:type="spellStart"/>
-            <w:r>
-              <w:rPr>
-                <w:rFonts w:ascii="BRH Devanagari Extra" w:hAnsi="BRH Devanagari Extra" w:cs="BRH Devanagari Extra"/>
-                <w:sz w:val="36"/>
-                <w:szCs w:val="36"/>
-              </w:rPr>
-              <w:t>qÉå</w:t>
-            </w:r>
-            <w:proofErr w:type="spellEnd"/>
+              <w:t>lÉqÉç | qÉå</w:t>
+            </w:r>
             <w:r>
               <w:rPr>
                 <w:rFonts w:ascii="BRH Malayalam Extra" w:hAnsi="BRH Malayalam Extra" w:cs="BRH Devanagari Extra"/>
@@ -3401,6 +3401,7 @@
                 <w:rFonts w:ascii="BRH Devanagari Extra" w:hAnsi="BRH Devanagari Extra" w:cs="BRH Devanagari Extra"/>
                 <w:sz w:val="36"/>
                 <w:szCs w:val="36"/>
+                <w:lang w:val="it-IT"/>
               </w:rPr>
             </w:pPr>
             <w:r>
@@ -3409,6 +3410,7 @@
                 <w:sz w:val="36"/>
                 <w:szCs w:val="36"/>
                 <w:highlight w:val="green"/>
+                <w:lang w:val="it-IT"/>
               </w:rPr>
               <w:t>A</w:t>
             </w:r>
@@ -3417,110 +3419,88 @@
                 <w:rFonts w:ascii="BRH Malayalam Extra" w:hAnsi="BRH Malayalam Extra" w:cs="BRH Devanagari Extra"/>
                 <w:sz w:val="32"/>
                 <w:szCs w:val="36"/>
-              </w:rPr>
-              <w:t>–</w:t>
-            </w:r>
-            <w:proofErr w:type="spellStart"/>
+                <w:lang w:val="it-IT"/>
+              </w:rPr>
+              <w:t>–</w:t>
+            </w:r>
             <w:r>
               <w:rPr>
                 <w:rFonts w:ascii="BRH Devanagari Extra" w:hAnsi="BRH Devanagari Extra" w:cs="BRH Devanagari Extra"/>
                 <w:sz w:val="36"/>
                 <w:szCs w:val="36"/>
+                <w:lang w:val="it-IT"/>
               </w:rPr>
               <w:t>mÉÉ</w:t>
             </w:r>
-            <w:proofErr w:type="spellEnd"/>
             <w:r>
               <w:rPr>
                 <w:rFonts w:ascii="BRH Malayalam Extra" w:hAnsi="BRH Malayalam Extra" w:cs="BRH Devanagari Extra"/>
                 <w:sz w:val="32"/>
                 <w:szCs w:val="36"/>
-              </w:rPr>
-              <w:t>–</w:t>
-            </w:r>
-            <w:proofErr w:type="spellStart"/>
+                <w:lang w:val="it-IT"/>
+              </w:rPr>
+              <w:t>–</w:t>
+            </w:r>
             <w:r>
               <w:rPr>
                 <w:rFonts w:ascii="BRH Devanagari Extra" w:hAnsi="BRH Devanagari Extra" w:cs="BRH Devanagari Extra"/>
                 <w:sz w:val="36"/>
                 <w:szCs w:val="36"/>
-              </w:rPr>
-              <w:t>lÉÍqÉirÉþmÉ</w:t>
-            </w:r>
-            <w:proofErr w:type="spellEnd"/>
+                <w:lang w:val="it-IT"/>
+              </w:rPr>
+              <w:t>lÉÍqÉirÉþmÉ - A</w:t>
+            </w:r>
+            <w:r>
+              <w:rPr>
+                <w:rFonts w:ascii="BRH Malayalam Extra" w:hAnsi="BRH Malayalam Extra" w:cs="BRH Devanagari Extra"/>
+                <w:sz w:val="32"/>
+                <w:szCs w:val="36"/>
+                <w:lang w:val="it-IT"/>
+              </w:rPr>
+              <w:t>–</w:t>
+            </w:r>
             <w:r>
               <w:rPr>
                 <w:rFonts w:ascii="BRH Devanagari Extra" w:hAnsi="BRH Devanagari Extra" w:cs="BRH Devanagari Extra"/>
                 <w:sz w:val="36"/>
                 <w:szCs w:val="36"/>
-              </w:rPr>
-              <w:t xml:space="preserve"> - A</w:t>
+                <w:lang w:val="it-IT"/>
+              </w:rPr>
+              <w:t>lÉqÉç | qÉå</w:t>
             </w:r>
             <w:r>
               <w:rPr>
                 <w:rFonts w:ascii="BRH Malayalam Extra" w:hAnsi="BRH Malayalam Extra" w:cs="BRH Devanagari Extra"/>
                 <w:sz w:val="32"/>
                 <w:szCs w:val="36"/>
-              </w:rPr>
-              <w:t>–</w:t>
-            </w:r>
-            <w:proofErr w:type="spellStart"/>
+                <w:lang w:val="it-IT"/>
+              </w:rPr>
+              <w:t>–</w:t>
+            </w:r>
             <w:r>
               <w:rPr>
                 <w:rFonts w:ascii="BRH Devanagari Extra" w:hAnsi="BRH Devanagari Extra" w:cs="BRH Devanagari Extra"/>
                 <w:sz w:val="36"/>
                 <w:szCs w:val="36"/>
-              </w:rPr>
-              <w:t>lÉqÉç</w:t>
-            </w:r>
-            <w:proofErr w:type="spellEnd"/>
+                <w:lang w:val="it-IT"/>
+              </w:rPr>
+              <w:t xml:space="preserve"> | SÉ</w:t>
+            </w:r>
+            <w:r>
+              <w:rPr>
+                <w:rFonts w:ascii="BRH Malayalam Extra" w:hAnsi="BRH Malayalam Extra" w:cs="BRH Devanagari Extra"/>
+                <w:sz w:val="32"/>
+                <w:szCs w:val="36"/>
+                <w:lang w:val="it-IT"/>
+              </w:rPr>
+              <w:t>–</w:t>
+            </w:r>
             <w:r>
               <w:rPr>
                 <w:rFonts w:ascii="BRH Devanagari Extra" w:hAnsi="BRH Devanagari Extra" w:cs="BRH Devanagari Extra"/>
                 <w:sz w:val="36"/>
                 <w:szCs w:val="36"/>
-              </w:rPr>
-              <w:t xml:space="preserve"> | </w:t>
-            </w:r>
-            <w:proofErr w:type="spellStart"/>
-            <w:r>
-              <w:rPr>
-                <w:rFonts w:ascii="BRH Devanagari Extra" w:hAnsi="BRH Devanagari Extra" w:cs="BRH Devanagari Extra"/>
-                <w:sz w:val="36"/>
-                <w:szCs w:val="36"/>
-              </w:rPr>
-              <w:t>qÉå</w:t>
-            </w:r>
-            <w:proofErr w:type="spellEnd"/>
-            <w:r>
-              <w:rPr>
-                <w:rFonts w:ascii="BRH Malayalam Extra" w:hAnsi="BRH Malayalam Extra" w:cs="BRH Devanagari Extra"/>
-                <w:sz w:val="32"/>
-                <w:szCs w:val="36"/>
-              </w:rPr>
-              <w:t>–</w:t>
-            </w:r>
-            <w:r>
-              <w:rPr>
-                <w:rFonts w:ascii="BRH Devanagari Extra" w:hAnsi="BRH Devanagari Extra" w:cs="BRH Devanagari Extra"/>
-                <w:sz w:val="36"/>
-                <w:szCs w:val="36"/>
-              </w:rPr>
-              <w:t xml:space="preserve"> | SÉ</w:t>
-            </w:r>
-            <w:r>
-              <w:rPr>
-                <w:rFonts w:ascii="BRH Malayalam Extra" w:hAnsi="BRH Malayalam Extra" w:cs="BRH Devanagari Extra"/>
-                <w:sz w:val="32"/>
-                <w:szCs w:val="36"/>
-              </w:rPr>
-              <w:t>–</w:t>
-            </w:r>
-            <w:r>
-              <w:rPr>
-                <w:rFonts w:ascii="BRH Devanagari Extra" w:hAnsi="BRH Devanagari Extra" w:cs="BRH Devanagari Extra"/>
-                <w:sz w:val="36"/>
-                <w:szCs w:val="36"/>
+                <w:lang w:val="it-IT"/>
               </w:rPr>
               <w:t>È |</w:t>
             </w:r>
@@ -3540,25 +3520,25 @@
                 <w:sz w:val="36"/>
                 <w:szCs w:val="36"/>
               </w:rPr>
-              <w:t xml:space="preserve">(it is </w:t>
-            </w:r>
-            <w:proofErr w:type="spellStart"/>
+              <w:t>(</w:t>
+            </w:r>
+            <w:proofErr w:type="gramStart"/>
             <w:r>
               <w:rPr>
                 <w:rFonts w:cs="Arial"/>
                 <w:sz w:val="36"/>
                 <w:szCs w:val="36"/>
               </w:rPr>
-              <w:t>hrasvam</w:t>
-            </w:r>
-            <w:proofErr w:type="spellEnd"/>
+              <w:t>it</w:t>
+            </w:r>
+            <w:proofErr w:type="gramEnd"/>
             <w:r>
               <w:rPr>
                 <w:rFonts w:cs="Arial"/>
                 <w:sz w:val="36"/>
                 <w:szCs w:val="36"/>
               </w:rPr>
-              <w:t>)</w:t>
+              <w:t xml:space="preserve"> is hrasvam)</w:t>
             </w:r>
           </w:p>
         </w:tc>
@@ -3645,7 +3625,6 @@
                 <w:szCs w:val="32"/>
               </w:rPr>
             </w:pPr>
-            <w:proofErr w:type="spellStart"/>
             <w:r>
               <w:rPr>
                 <w:rFonts w:ascii="BRH Devanagari Extra" w:hAnsi="BRH Devanagari Extra" w:cs="BRH Devanagari Extra"/>
@@ -3654,31 +3633,21 @@
               </w:rPr>
               <w:t>rÉ</w:t>
             </w:r>
-            <w:proofErr w:type="spellEnd"/>
-            <w:r>
-              <w:rPr>
-                <w:rFonts w:ascii="BRH Malayalam Extra" w:hAnsi="BRH Malayalam Extra" w:cs="BRH Devanagari Extra"/>
-                <w:sz w:val="34"/>
-                <w:szCs w:val="40"/>
-              </w:rPr>
-              <w:t>–</w:t>
-            </w:r>
-            <w:r>
-              <w:rPr>
-                <w:rFonts w:ascii="BRH Devanagari Extra" w:hAnsi="BRH Devanagari Extra" w:cs="BRH Devanagari Extra"/>
-                <w:sz w:val="40"/>
-                <w:szCs w:val="40"/>
-              </w:rPr>
-              <w:t xml:space="preserve">¥ÉÇ </w:t>
-            </w:r>
-            <w:proofErr w:type="spellStart"/>
-            <w:r>
-              <w:rPr>
-                <w:rFonts w:ascii="BRH Devanagari Extra" w:hAnsi="BRH Devanagari Extra" w:cs="BRH Devanagari Extra"/>
-                <w:sz w:val="40"/>
-                <w:szCs w:val="40"/>
-              </w:rPr>
-              <w:t>NûlSÉóèþ</w:t>
+            <w:r>
+              <w:rPr>
+                <w:rFonts w:ascii="BRH Malayalam Extra" w:hAnsi="BRH Malayalam Extra" w:cs="BRH Devanagari Extra"/>
+                <w:sz w:val="34"/>
+                <w:szCs w:val="40"/>
+              </w:rPr>
+              <w:t>–</w:t>
+            </w:r>
+            <w:r>
+              <w:rPr>
+                <w:rFonts w:ascii="BRH Devanagari Extra" w:hAnsi="BRH Devanagari Extra" w:cs="BRH Devanagari Extra"/>
+                <w:sz w:val="40"/>
+                <w:szCs w:val="40"/>
+              </w:rPr>
+              <w:t>¥ÉÇ NûlSÉóèþ</w:t>
             </w:r>
             <w:r>
               <w:rPr>
@@ -3689,52 +3658,22 @@
               </w:rPr>
               <w:t>ÍxÉ</w:t>
             </w:r>
-            <w:proofErr w:type="spellEnd"/>
-            <w:r>
-              <w:rPr>
-                <w:rFonts w:ascii="BRH Devanagari Extra" w:hAnsi="BRH Devanagari Extra" w:cs="BRH Devanagari Extra"/>
-                <w:sz w:val="40"/>
-                <w:szCs w:val="40"/>
-              </w:rPr>
-              <w:t xml:space="preserve"> </w:t>
-            </w:r>
-            <w:proofErr w:type="spellStart"/>
-            <w:r>
-              <w:rPr>
-                <w:rFonts w:ascii="BRH Devanagari Extra" w:hAnsi="BRH Devanagari Extra" w:cs="BRH Devanagari Extra"/>
-                <w:sz w:val="40"/>
-                <w:szCs w:val="40"/>
-              </w:rPr>
-              <w:t>iÉå</w:t>
-            </w:r>
-            <w:proofErr w:type="spellEnd"/>
-            <w:r>
-              <w:rPr>
-                <w:rFonts w:ascii="BRH Devanagari Extra" w:hAnsi="BRH Devanagari Extra" w:cs="BRH Devanagari Extra"/>
-                <w:sz w:val="40"/>
-                <w:szCs w:val="40"/>
-              </w:rPr>
-              <w:t xml:space="preserve"> </w:t>
-            </w:r>
-            <w:proofErr w:type="spellStart"/>
-            <w:r>
-              <w:rPr>
-                <w:rFonts w:ascii="BRH Devanagari Extra" w:hAnsi="BRH Devanagari Extra" w:cs="BRH Devanagari Extra"/>
-                <w:sz w:val="40"/>
-                <w:szCs w:val="40"/>
-              </w:rPr>
-              <w:t>Så</w:t>
-            </w:r>
-            <w:proofErr w:type="spellEnd"/>
-            <w:r>
-              <w:rPr>
-                <w:rFonts w:ascii="BRH Malayalam Extra" w:hAnsi="BRH Malayalam Extra" w:cs="BRH Devanagari Extra"/>
-                <w:sz w:val="34"/>
-                <w:szCs w:val="40"/>
-              </w:rPr>
-              <w:t>–</w:t>
-            </w:r>
-            <w:proofErr w:type="spellStart"/>
+            <w:r>
+              <w:rPr>
+                <w:rFonts w:ascii="BRH Devanagari Extra" w:hAnsi="BRH Devanagari Extra" w:cs="BRH Devanagari Extra"/>
+                <w:sz w:val="40"/>
+                <w:szCs w:val="40"/>
+              </w:rPr>
+              <w:t xml:space="preserve"> iÉå Så</w:t>
+            </w:r>
+            <w:r>
+              <w:rPr>
+                <w:rFonts w:ascii="BRH Malayalam Extra" w:hAnsi="BRH Malayalam Extra" w:cs="BRH Devanagari Extra"/>
+                <w:sz w:val="34"/>
+                <w:szCs w:val="40"/>
+              </w:rPr>
+              <w:t>–</w:t>
+            </w:r>
             <w:r>
               <w:rPr>
                 <w:rFonts w:ascii="BRH Devanagari Extra" w:hAnsi="BRH Devanagari Extra" w:cs="BRH Devanagari Extra"/>
@@ -3743,7 +3682,6 @@
               </w:rPr>
               <w:t>uÉÉ</w:t>
             </w:r>
-            <w:proofErr w:type="spellEnd"/>
           </w:p>
         </w:tc>
         <w:tc>
@@ -3758,7 +3696,6 @@
                 <w:szCs w:val="32"/>
               </w:rPr>
             </w:pPr>
-            <w:proofErr w:type="spellStart"/>
             <w:r>
               <w:rPr>
                 <w:rFonts w:ascii="BRH Devanagari Extra" w:hAnsi="BRH Devanagari Extra" w:cs="BRH Devanagari Extra"/>
@@ -3767,31 +3704,21 @@
               </w:rPr>
               <w:t>rÉ</w:t>
             </w:r>
-            <w:proofErr w:type="spellEnd"/>
-            <w:r>
-              <w:rPr>
-                <w:rFonts w:ascii="BRH Malayalam Extra" w:hAnsi="BRH Malayalam Extra" w:cs="BRH Devanagari Extra"/>
-                <w:sz w:val="34"/>
-                <w:szCs w:val="40"/>
-              </w:rPr>
-              <w:t>–</w:t>
-            </w:r>
-            <w:r>
-              <w:rPr>
-                <w:rFonts w:ascii="BRH Devanagari Extra" w:hAnsi="BRH Devanagari Extra" w:cs="BRH Devanagari Extra"/>
-                <w:sz w:val="40"/>
-                <w:szCs w:val="40"/>
-              </w:rPr>
-              <w:t xml:space="preserve">¥ÉÇ </w:t>
-            </w:r>
-            <w:proofErr w:type="spellStart"/>
-            <w:r>
-              <w:rPr>
-                <w:rFonts w:ascii="BRH Devanagari Extra" w:hAnsi="BRH Devanagari Extra" w:cs="BRH Devanagari Extra"/>
-                <w:sz w:val="40"/>
-                <w:szCs w:val="40"/>
-              </w:rPr>
-              <w:t>NûlSÉóèþ</w:t>
+            <w:r>
+              <w:rPr>
+                <w:rFonts w:ascii="BRH Malayalam Extra" w:hAnsi="BRH Malayalam Extra" w:cs="BRH Devanagari Extra"/>
+                <w:sz w:val="34"/>
+                <w:szCs w:val="40"/>
+              </w:rPr>
+              <w:t>–</w:t>
+            </w:r>
+            <w:r>
+              <w:rPr>
+                <w:rFonts w:ascii="BRH Devanagari Extra" w:hAnsi="BRH Devanagari Extra" w:cs="BRH Devanagari Extra"/>
+                <w:sz w:val="40"/>
+                <w:szCs w:val="40"/>
+              </w:rPr>
+              <w:t>¥ÉÇ NûlSÉóèþ</w:t>
             </w:r>
             <w:r>
               <w:rPr>
@@ -3802,7 +3729,6 @@
               </w:rPr>
               <w:t>ÍxÉ</w:t>
             </w:r>
-            <w:proofErr w:type="spellEnd"/>
             <w:r>
               <w:rPr>
                 <w:rFonts w:ascii="BRH Malayalam Extra" w:hAnsi="BRH Malayalam Extra" w:cs="BRH Devanagari Extra"/>
@@ -3818,45 +3744,16 @@
                 <w:sz w:val="40"/>
                 <w:szCs w:val="40"/>
               </w:rPr>
-              <w:t xml:space="preserve"> </w:t>
-            </w:r>
-            <w:proofErr w:type="spellStart"/>
-            <w:r>
-              <w:rPr>
-                <w:rFonts w:ascii="BRH Devanagari Extra" w:hAnsi="BRH Devanagari Extra" w:cs="BRH Devanagari Extra"/>
-                <w:sz w:val="40"/>
-                <w:szCs w:val="40"/>
-              </w:rPr>
-              <w:t>iÉå</w:t>
-            </w:r>
-            <w:proofErr w:type="spellEnd"/>
-            <w:r>
-              <w:rPr>
-                <w:rFonts w:ascii="BRH Devanagari Extra" w:hAnsi="BRH Devanagari Extra" w:cs="BRH Devanagari Extra"/>
-                <w:sz w:val="40"/>
-                <w:szCs w:val="40"/>
-              </w:rPr>
-              <w:t xml:space="preserve"> </w:t>
-            </w:r>
-            <w:proofErr w:type="spellStart"/>
-            <w:r>
-              <w:rPr>
-                <w:rFonts w:ascii="BRH Devanagari Extra" w:hAnsi="BRH Devanagari Extra" w:cs="BRH Devanagari Extra"/>
-                <w:sz w:val="40"/>
-                <w:szCs w:val="40"/>
-              </w:rPr>
-              <w:t>Så</w:t>
-            </w:r>
-            <w:proofErr w:type="spellEnd"/>
-            <w:r>
-              <w:rPr>
-                <w:rFonts w:ascii="BRH Malayalam Extra" w:hAnsi="BRH Malayalam Extra" w:cs="BRH Devanagari Extra"/>
-                <w:sz w:val="34"/>
-                <w:szCs w:val="40"/>
-              </w:rPr>
-              <w:t>–</w:t>
-            </w:r>
-            <w:proofErr w:type="spellStart"/>
+              <w:t xml:space="preserve"> iÉå Så</w:t>
+            </w:r>
+            <w:r>
+              <w:rPr>
+                <w:rFonts w:ascii="BRH Malayalam Extra" w:hAnsi="BRH Malayalam Extra" w:cs="BRH Devanagari Extra"/>
+                <w:sz w:val="34"/>
+                <w:szCs w:val="40"/>
+              </w:rPr>
+              <w:t>–</w:t>
+            </w:r>
             <w:r>
               <w:rPr>
                 <w:rFonts w:ascii="BRH Devanagari Extra" w:hAnsi="BRH Devanagari Extra" w:cs="BRH Devanagari Extra"/>
@@ -3865,7 +3762,6 @@
               </w:rPr>
               <w:t>uÉÉ</w:t>
             </w:r>
-            <w:proofErr w:type="spellEnd"/>
           </w:p>
         </w:tc>
       </w:tr>
@@ -3901,7 +3797,6 @@
                 <w:szCs w:val="28"/>
                 <w:lang w:eastAsia="en-IN" w:bidi="ml-IN"/>
               </w:rPr>
-              <w:lastRenderedPageBreak/>
               <w:t>TS 3.3.8.1-Vaakyam</w:t>
             </w:r>
           </w:p>
@@ -3944,7 +3839,6 @@
                 <w:szCs w:val="32"/>
               </w:rPr>
             </w:pPr>
-            <w:proofErr w:type="spellStart"/>
             <w:r>
               <w:rPr>
                 <w:rFonts w:ascii="BRH Devanagari Extra" w:eastAsia="Times New Roman" w:hAnsi="BRH Devanagari Extra" w:cs="BRH Devanagari Extra"/>
@@ -3954,7 +3848,6 @@
               </w:rPr>
               <w:t>zÉ×iÉ</w:t>
             </w:r>
-            <w:proofErr w:type="spellEnd"/>
             <w:r>
               <w:rPr>
                 <w:rFonts w:ascii="BRH Malayalam Extra" w:eastAsia="Times New Roman" w:hAnsi="BRH Malayalam Extra" w:cs="BRH Devanagari Extra"/>
@@ -3971,9 +3864,17 @@
                 <w:szCs w:val="40"/>
                 <w:lang w:eastAsia="en-IN" w:bidi="ml-IN"/>
               </w:rPr>
-              <w:t xml:space="preserve">Ç </w:t>
-            </w:r>
-            <w:proofErr w:type="spellStart"/>
+              <w:t>Ç M×üirÉÉjÉÉ</w:t>
+            </w:r>
+            <w:r>
+              <w:rPr>
+                <w:rFonts w:ascii="BRH Malayalam Extra" w:eastAsia="Times New Roman" w:hAnsi="BRH Malayalam Extra" w:cs="BRH Devanagari Extra"/>
+                <w:sz w:val="34"/>
+                <w:szCs w:val="40"/>
+                <w:lang w:eastAsia="en-IN" w:bidi="ml-IN"/>
+              </w:rPr>
+              <w:t>–</w:t>
+            </w:r>
             <w:r>
               <w:rPr>
                 <w:rFonts w:ascii="BRH Devanagari Extra" w:eastAsia="Times New Roman" w:hAnsi="BRH Devanagari Extra" w:cs="BRH Devanagari Extra"/>
@@ -3981,48 +3882,27 @@
                 <w:szCs w:val="40"/>
                 <w:lang w:eastAsia="en-IN" w:bidi="ml-IN"/>
               </w:rPr>
-              <w:t>M×üirÉÉjÉÉ</w:t>
-            </w:r>
-            <w:proofErr w:type="spellEnd"/>
-            <w:r>
-              <w:rPr>
-                <w:rFonts w:ascii="BRH Malayalam Extra" w:eastAsia="Times New Roman" w:hAnsi="BRH Malayalam Extra" w:cs="BRH Devanagari Extra"/>
-                <w:sz w:val="34"/>
-                <w:szCs w:val="40"/>
-                <w:lang w:eastAsia="en-IN" w:bidi="ml-IN"/>
-              </w:rPr>
-              <w:t>–</w:t>
-            </w:r>
-            <w:proofErr w:type="spellStart"/>
+              <w:t>Å</w:t>
+            </w:r>
             <w:r>
               <w:rPr>
                 <w:rFonts w:ascii="BRH Devanagari Extra" w:eastAsia="Times New Roman" w:hAnsi="BRH Devanagari Extra" w:cs="BRH Devanagari Extra"/>
                 <w:sz w:val="40"/>
                 <w:szCs w:val="40"/>
-                <w:lang w:eastAsia="en-IN" w:bidi="ml-IN"/>
-              </w:rPr>
-              <w:t>Å</w:t>
+                <w:highlight w:val="yellow"/>
+                <w:lang w:eastAsia="en-IN" w:bidi="ml-IN"/>
+              </w:rPr>
+              <w:t>lrÉÉ</w:t>
             </w:r>
             <w:r>
               <w:rPr>
                 <w:rFonts w:ascii="BRH Devanagari Extra" w:eastAsia="Times New Roman" w:hAnsi="BRH Devanagari Extra" w:cs="BRH Devanagari Extra"/>
                 <w:sz w:val="40"/>
                 <w:szCs w:val="40"/>
-                <w:highlight w:val="yellow"/>
-                <w:lang w:eastAsia="en-IN" w:bidi="ml-IN"/>
-              </w:rPr>
-              <w:t>lrÉÉ</w:t>
-            </w:r>
-            <w:r>
-              <w:rPr>
-                <w:rFonts w:ascii="BRH Devanagari Extra" w:eastAsia="Times New Roman" w:hAnsi="BRH Devanagari Extra" w:cs="BRH Devanagari Extra"/>
-                <w:sz w:val="40"/>
-                <w:szCs w:val="40"/>
                 <w:lang w:eastAsia="en-IN" w:bidi="ml-IN"/>
               </w:rPr>
               <w:t>§ÉÉþ-uÉpÉ</w:t>
             </w:r>
-            <w:proofErr w:type="spellEnd"/>
           </w:p>
         </w:tc>
         <w:tc>
@@ -4041,7 +3921,6 @@
                 <w:szCs w:val="32"/>
               </w:rPr>
             </w:pPr>
-            <w:proofErr w:type="spellStart"/>
             <w:r>
               <w:rPr>
                 <w:rFonts w:ascii="BRH Devanagari Extra" w:eastAsia="Times New Roman" w:hAnsi="BRH Devanagari Extra" w:cs="BRH Devanagari Extra"/>
@@ -4051,7 +3930,6 @@
               </w:rPr>
               <w:t>zÉ×iÉ</w:t>
             </w:r>
-            <w:proofErr w:type="spellEnd"/>
             <w:r>
               <w:rPr>
                 <w:rFonts w:ascii="BRH Malayalam Extra" w:eastAsia="Times New Roman" w:hAnsi="BRH Malayalam Extra" w:cs="BRH Devanagari Extra"/>
@@ -4068,49 +3946,36 @@
                 <w:szCs w:val="40"/>
                 <w:lang w:eastAsia="en-IN" w:bidi="ml-IN"/>
               </w:rPr>
-              <w:t xml:space="preserve">Ç </w:t>
-            </w:r>
-            <w:proofErr w:type="spellStart"/>
+              <w:t>Ç M×üirÉÉjÉÉ</w:t>
+            </w:r>
+            <w:r>
+              <w:rPr>
+                <w:rFonts w:ascii="BRH Malayalam Extra" w:eastAsia="Times New Roman" w:hAnsi="BRH Malayalam Extra" w:cs="BRH Devanagari Extra"/>
+                <w:sz w:val="34"/>
+                <w:szCs w:val="40"/>
+                <w:lang w:eastAsia="en-IN" w:bidi="ml-IN"/>
+              </w:rPr>
+              <w:t>–</w:t>
+            </w:r>
             <w:r>
               <w:rPr>
                 <w:rFonts w:ascii="BRH Devanagari Extra" w:eastAsia="Times New Roman" w:hAnsi="BRH Devanagari Extra" w:cs="BRH Devanagari Extra"/>
                 <w:sz w:val="40"/>
                 <w:szCs w:val="40"/>
-                <w:lang w:eastAsia="en-IN" w:bidi="ml-IN"/>
-              </w:rPr>
-              <w:t>M×üirÉÉjÉÉ</w:t>
-            </w:r>
-            <w:proofErr w:type="spellEnd"/>
-            <w:r>
-              <w:rPr>
-                <w:rFonts w:ascii="BRH Malayalam Extra" w:eastAsia="Times New Roman" w:hAnsi="BRH Malayalam Extra" w:cs="BRH Devanagari Extra"/>
-                <w:sz w:val="34"/>
-                <w:szCs w:val="40"/>
-                <w:lang w:eastAsia="en-IN" w:bidi="ml-IN"/>
-              </w:rPr>
-              <w:t>–</w:t>
-            </w:r>
-            <w:proofErr w:type="spellStart"/>
+                <w:highlight w:val="green"/>
+                <w:lang w:eastAsia="en-IN" w:bidi="ml-IN"/>
+              </w:rPr>
+              <w:t>ÅlrÉ</w:t>
+            </w:r>
             <w:r>
               <w:rPr>
                 <w:rFonts w:ascii="BRH Devanagari Extra" w:eastAsia="Times New Roman" w:hAnsi="BRH Devanagari Extra" w:cs="BRH Devanagari Extra"/>
                 <w:sz w:val="40"/>
                 <w:szCs w:val="40"/>
-                <w:highlight w:val="green"/>
-                <w:lang w:eastAsia="en-IN" w:bidi="ml-IN"/>
-              </w:rPr>
-              <w:t>ÅlrÉ</w:t>
-            </w:r>
-            <w:r>
-              <w:rPr>
-                <w:rFonts w:ascii="BRH Devanagari Extra" w:eastAsia="Times New Roman" w:hAnsi="BRH Devanagari Extra" w:cs="BRH Devanagari Extra"/>
-                <w:sz w:val="40"/>
-                <w:szCs w:val="40"/>
                 <w:lang w:eastAsia="en-IN" w:bidi="ml-IN"/>
               </w:rPr>
               <w:t>§ÉÉþ-uÉpÉ</w:t>
             </w:r>
-            <w:proofErr w:type="spellEnd"/>
           </w:p>
         </w:tc>
       </w:tr>
@@ -4198,23 +4063,29 @@
                 <w:lang w:eastAsia="en-IN" w:bidi="ml-IN"/>
               </w:rPr>
             </w:pPr>
-            <w:proofErr w:type="spellStart"/>
             <w:r>
               <w:rPr>
                 <w:rFonts w:ascii="BRH Devanagari Extra" w:hAnsi="BRH Devanagari Extra" w:cs="BRH Devanagari Extra"/>
                 <w:sz w:val="36"/>
                 <w:szCs w:val="36"/>
               </w:rPr>
-              <w:t>CirÉþuÉpÉ</w:t>
-            </w:r>
-            <w:proofErr w:type="spellEnd"/>
+              <w:t>CirÉþuÉpÉ×</w:t>
+            </w:r>
+            <w:r>
+              <w:rPr>
+                <w:rFonts w:ascii="BRH Malayalam Extra" w:hAnsi="BRH Malayalam Extra" w:cs="BRH Devanagari Extra"/>
+                <w:sz w:val="32"/>
+                <w:szCs w:val="36"/>
+              </w:rPr>
+              <w:t>–</w:t>
+            </w:r>
             <w:r>
               <w:rPr>
                 <w:rFonts w:ascii="BRH Devanagari Extra" w:hAnsi="BRH Devanagari Extra" w:cs="BRH Devanagari Extra"/>
                 <w:sz w:val="36"/>
                 <w:szCs w:val="36"/>
               </w:rPr>
-              <w:t>×</w:t>
+              <w:t>jÉqÉþuÉæ</w:t>
             </w:r>
             <w:r>
               <w:rPr>
@@ -4224,25 +4095,6 @@
               </w:rPr>
               <w:t>–</w:t>
             </w:r>
-            <w:proofErr w:type="spellStart"/>
-            <w:r>
-              <w:rPr>
-                <w:rFonts w:ascii="BRH Devanagari Extra" w:hAnsi="BRH Devanagari Extra" w:cs="BRH Devanagari Extra"/>
-                <w:sz w:val="36"/>
-                <w:szCs w:val="36"/>
-              </w:rPr>
-              <w:t>jÉqÉþuÉæ</w:t>
-            </w:r>
-            <w:proofErr w:type="spellEnd"/>
-            <w:r>
-              <w:rPr>
-                <w:rFonts w:ascii="BRH Malayalam Extra" w:hAnsi="BRH Malayalam Extra" w:cs="BRH Devanagari Extra"/>
-                <w:sz w:val="32"/>
-                <w:szCs w:val="36"/>
-              </w:rPr>
-              <w:t>–</w:t>
-            </w:r>
-            <w:proofErr w:type="spellStart"/>
             <w:r>
               <w:rPr>
                 <w:rFonts w:ascii="BRH Devanagari Extra" w:hAnsi="BRH Devanagari Extra" w:cs="BRH Devanagari Extra"/>
@@ -4252,25 +4104,30 @@
               </w:rPr>
               <w:t>wrÉÇ</w:t>
             </w:r>
-            <w:proofErr w:type="spellEnd"/>
             <w:r>
               <w:rPr>
                 <w:rFonts w:ascii="BRH Devanagari Extra" w:hAnsi="BRH Devanagari Extra" w:cs="BRH Devanagari Extra"/>
                 <w:sz w:val="36"/>
                 <w:szCs w:val="36"/>
               </w:rPr>
-              <w:t xml:space="preserve"> </w:t>
-            </w:r>
-            <w:proofErr w:type="spellStart"/>
+              <w:t xml:space="preserve"> eÉÑþWÒûrÉÉ</w:t>
+            </w:r>
+            <w:r>
+              <w:rPr>
+                <w:rFonts w:ascii="BRH Malayalam Extra" w:hAnsi="BRH Malayalam Extra" w:cs="BRH Devanagari Extra"/>
+                <w:sz w:val="32"/>
+                <w:szCs w:val="36"/>
+              </w:rPr>
+              <w:t>–</w:t>
+            </w:r>
             <w:r>
               <w:rPr>
                 <w:rFonts w:ascii="BRH Devanagari Extra" w:hAnsi="BRH Devanagari Extra" w:cs="BRH Devanagari Extra"/>
                 <w:sz w:val="36"/>
                 <w:szCs w:val="36"/>
               </w:rPr>
-              <w:t>eÉÑþWÒûrÉÉ</w:t>
-            </w:r>
-            <w:proofErr w:type="spellEnd"/>
+              <w:t>SÉWÒûþirÉæ</w:t>
+            </w:r>
             <w:r>
               <w:rPr>
                 <w:rFonts w:ascii="BRH Malayalam Extra" w:hAnsi="BRH Malayalam Extra" w:cs="BRH Devanagari Extra"/>
@@ -4279,34 +4136,14 @@
               </w:rPr>
               <w:t>–</w:t>
             </w:r>
-            <w:proofErr w:type="spellStart"/>
             <w:r>
               <w:rPr>
                 <w:rFonts w:ascii="BRH Devanagari Extra" w:hAnsi="BRH Devanagari Extra" w:cs="BRH Devanagari Extra"/>
                 <w:sz w:val="36"/>
                 <w:szCs w:val="36"/>
               </w:rPr>
-              <w:t>SÉWÒûþirÉæ</w:t>
-            </w:r>
-            <w:proofErr w:type="spellEnd"/>
-            <w:r>
-              <w:rPr>
-                <w:rFonts w:ascii="BRH Malayalam Extra" w:hAnsi="BRH Malayalam Extra" w:cs="BRH Devanagari Extra"/>
-                <w:sz w:val="32"/>
-                <w:szCs w:val="36"/>
-              </w:rPr>
-              <w:t>–</w:t>
-            </w:r>
-            <w:proofErr w:type="spellStart"/>
-            <w:r>
-              <w:rPr>
-                <w:rFonts w:ascii="BRH Devanagari Extra" w:hAnsi="BRH Devanagari Extra" w:cs="BRH Devanagari Extra"/>
-                <w:sz w:val="36"/>
-                <w:szCs w:val="36"/>
-              </w:rPr>
               <w:t>uÉælÉÉæþ</w:t>
             </w:r>
-            <w:proofErr w:type="spellEnd"/>
           </w:p>
         </w:tc>
         <w:tc>
@@ -4327,23 +4164,29 @@
                 <w:lang w:eastAsia="en-IN" w:bidi="ml-IN"/>
               </w:rPr>
             </w:pPr>
-            <w:proofErr w:type="spellStart"/>
             <w:r>
               <w:rPr>
                 <w:rFonts w:ascii="BRH Devanagari Extra" w:hAnsi="BRH Devanagari Extra" w:cs="BRH Devanagari Extra"/>
                 <w:sz w:val="36"/>
                 <w:szCs w:val="36"/>
               </w:rPr>
-              <w:t>CirÉþuÉpÉ</w:t>
-            </w:r>
-            <w:proofErr w:type="spellEnd"/>
+              <w:t>CirÉþuÉpÉ×</w:t>
+            </w:r>
+            <w:r>
+              <w:rPr>
+                <w:rFonts w:ascii="BRH Malayalam Extra" w:hAnsi="BRH Malayalam Extra" w:cs="BRH Devanagari Extra"/>
+                <w:sz w:val="32"/>
+                <w:szCs w:val="36"/>
+              </w:rPr>
+              <w:t>–</w:t>
+            </w:r>
             <w:r>
               <w:rPr>
                 <w:rFonts w:ascii="BRH Devanagari Extra" w:hAnsi="BRH Devanagari Extra" w:cs="BRH Devanagari Extra"/>
                 <w:sz w:val="36"/>
                 <w:szCs w:val="36"/>
               </w:rPr>
-              <w:t>×</w:t>
+              <w:t>jÉqÉþuÉæ</w:t>
             </w:r>
             <w:r>
               <w:rPr>
@@ -4353,97 +4196,63 @@
               </w:rPr>
               <w:t>–</w:t>
             </w:r>
-            <w:proofErr w:type="spellStart"/>
             <w:r>
               <w:rPr>
                 <w:rFonts w:ascii="BRH Devanagari Extra" w:hAnsi="BRH Devanagari Extra" w:cs="BRH Devanagari Extra"/>
                 <w:sz w:val="36"/>
                 <w:szCs w:val="36"/>
               </w:rPr>
-              <w:t>jÉqÉþuÉæ</w:t>
-            </w:r>
-            <w:proofErr w:type="spellEnd"/>
-            <w:r>
-              <w:rPr>
-                <w:rFonts w:ascii="BRH Malayalam Extra" w:hAnsi="BRH Malayalam Extra" w:cs="BRH Devanagari Extra"/>
-                <w:sz w:val="32"/>
+              <w:t>wrÉ</w:t>
+            </w:r>
+            <w:r>
+              <w:rPr>
+                <w:rFonts w:ascii="BRH Devanagari Extra" w:hAnsi="BRH Devanagari Extra" w:cs="BRH Devanagari Extra"/>
+                <w:sz w:val="40"/>
                 <w:szCs w:val="36"/>
-              </w:rPr>
-              <w:t>–</w:t>
-            </w:r>
-            <w:proofErr w:type="spellStart"/>
+                <w:highlight w:val="green"/>
+              </w:rPr>
+              <w:t>lÉç</w:t>
+            </w:r>
             <w:r>
               <w:rPr>
                 <w:rFonts w:ascii="BRH Devanagari Extra" w:hAnsi="BRH Devanagari Extra" w:cs="BRH Devanagari Extra"/>
                 <w:sz w:val="36"/>
                 <w:szCs w:val="36"/>
               </w:rPr>
-              <w:t>wrÉ</w:t>
-            </w:r>
-            <w:r>
-              <w:rPr>
-                <w:rFonts w:ascii="BRH Devanagari Extra" w:hAnsi="BRH Devanagari Extra" w:cs="BRH Devanagari Extra"/>
-                <w:sz w:val="40"/>
+              <w:t xml:space="preserve"> eÉÑþWÒûrÉÉ</w:t>
+            </w:r>
+            <w:r>
+              <w:rPr>
+                <w:rFonts w:ascii="BRH Malayalam Extra" w:hAnsi="BRH Malayalam Extra" w:cs="BRH Devanagari Extra"/>
+                <w:sz w:val="32"/>
                 <w:szCs w:val="36"/>
-                <w:highlight w:val="green"/>
-              </w:rPr>
-              <w:t>lÉç</w:t>
-            </w:r>
-            <w:proofErr w:type="spellEnd"/>
+              </w:rPr>
+              <w:t>–</w:t>
+            </w:r>
             <w:r>
               <w:rPr>
                 <w:rFonts w:ascii="BRH Devanagari Extra" w:hAnsi="BRH Devanagari Extra" w:cs="BRH Devanagari Extra"/>
                 <w:sz w:val="36"/>
                 <w:szCs w:val="36"/>
               </w:rPr>
-              <w:t xml:space="preserve"> </w:t>
-            </w:r>
-            <w:proofErr w:type="spellStart"/>
+              <w:t>SÉWÒûþirÉæ</w:t>
+            </w:r>
+            <w:r>
+              <w:rPr>
+                <w:rFonts w:ascii="BRH Malayalam Extra" w:hAnsi="BRH Malayalam Extra" w:cs="BRH Devanagari Extra"/>
+                <w:sz w:val="32"/>
+                <w:szCs w:val="36"/>
+              </w:rPr>
+              <w:t>–</w:t>
+            </w:r>
             <w:r>
               <w:rPr>
                 <w:rFonts w:ascii="BRH Devanagari Extra" w:hAnsi="BRH Devanagari Extra" w:cs="BRH Devanagari Extra"/>
                 <w:sz w:val="36"/>
                 <w:szCs w:val="36"/>
               </w:rPr>
-              <w:t>eÉÑþWÒûrÉÉ</w:t>
-            </w:r>
-            <w:proofErr w:type="spellEnd"/>
-            <w:r>
-              <w:rPr>
-                <w:rFonts w:ascii="BRH Malayalam Extra" w:hAnsi="BRH Malayalam Extra" w:cs="BRH Devanagari Extra"/>
-                <w:sz w:val="32"/>
-                <w:szCs w:val="36"/>
-              </w:rPr>
-              <w:t>–</w:t>
-            </w:r>
-            <w:proofErr w:type="spellStart"/>
-            <w:r>
-              <w:rPr>
-                <w:rFonts w:ascii="BRH Devanagari Extra" w:hAnsi="BRH Devanagari Extra" w:cs="BRH Devanagari Extra"/>
-                <w:sz w:val="36"/>
-                <w:szCs w:val="36"/>
-              </w:rPr>
-              <w:t>SÉWÒûþirÉæ</w:t>
-            </w:r>
-            <w:proofErr w:type="spellEnd"/>
-            <w:r>
-              <w:rPr>
-                <w:rFonts w:ascii="BRH Malayalam Extra" w:hAnsi="BRH Malayalam Extra" w:cs="BRH Devanagari Extra"/>
-                <w:sz w:val="32"/>
-                <w:szCs w:val="36"/>
-              </w:rPr>
-              <w:t>–</w:t>
-            </w:r>
-            <w:proofErr w:type="spellStart"/>
-            <w:r>
-              <w:rPr>
-                <w:rFonts w:ascii="BRH Devanagari Extra" w:hAnsi="BRH Devanagari Extra" w:cs="BRH Devanagari Extra"/>
-                <w:sz w:val="36"/>
-                <w:szCs w:val="36"/>
-              </w:rPr>
               <w:t>uÉælÉÉæþ</w:t>
             </w:r>
-            <w:proofErr w:type="spellEnd"/>
           </w:p>
         </w:tc>
       </w:tr>
@@ -4563,7 +4372,6 @@
                 <w:szCs w:val="40"/>
               </w:rPr>
             </w:pPr>
-            <w:proofErr w:type="spellStart"/>
             <w:r>
               <w:rPr>
                 <w:rFonts w:ascii="BRH Devanagari Extra" w:hAnsi="BRH Devanagari Extra" w:cs="BRH Devanagari Extra"/>
@@ -4572,32 +4380,21 @@
               </w:rPr>
               <w:t>AmÉëþiÉÏ¨É</w:t>
             </w:r>
-            <w:proofErr w:type="spellEnd"/>
-            <w:r>
-              <w:rPr>
-                <w:rFonts w:ascii="BRH Malayalam Extra" w:hAnsi="BRH Malayalam Extra" w:cs="BRH Devanagari Extra"/>
-                <w:sz w:val="34"/>
-                <w:szCs w:val="40"/>
-              </w:rPr>
-              <w:t>–</w:t>
-            </w:r>
-            <w:proofErr w:type="spellStart"/>
-            <w:r>
-              <w:rPr>
-                <w:rFonts w:ascii="BRH Devanagari Extra" w:hAnsi="BRH Devanagari Extra" w:cs="BRH Devanagari Extra"/>
-                <w:sz w:val="40"/>
-                <w:szCs w:val="40"/>
-              </w:rPr>
-              <w:t>ÍqÉirÉmÉëþÌiÉ</w:t>
-            </w:r>
-            <w:proofErr w:type="spellEnd"/>
-            <w:r>
-              <w:rPr>
-                <w:rFonts w:ascii="BRH Devanagari Extra" w:hAnsi="BRH Devanagari Extra" w:cs="BRH Devanagari Extra"/>
-                <w:sz w:val="40"/>
-                <w:szCs w:val="40"/>
-              </w:rPr>
-              <w:t>-</w:t>
+            <w:r>
+              <w:rPr>
+                <w:rFonts w:ascii="BRH Malayalam Extra" w:hAnsi="BRH Malayalam Extra" w:cs="BRH Devanagari Extra"/>
+                <w:sz w:val="34"/>
+                <w:szCs w:val="40"/>
+              </w:rPr>
+              <w:t>–</w:t>
+            </w:r>
+            <w:r>
+              <w:rPr>
+                <w:rFonts w:ascii="BRH Devanagari Extra" w:hAnsi="BRH Devanagari Extra" w:cs="BRH Devanagari Extra"/>
+                <w:sz w:val="40"/>
+                <w:szCs w:val="40"/>
+              </w:rPr>
+              <w:t>ÍqÉirÉmÉëþÌiÉ-</w:t>
             </w:r>
             <w:r>
               <w:rPr>
@@ -4624,23 +4421,13 @@
               </w:rPr>
               <w:t>–</w:t>
             </w:r>
-            <w:proofErr w:type="spellStart"/>
-            <w:r>
-              <w:rPr>
-                <w:rFonts w:ascii="BRH Devanagari Extra" w:hAnsi="BRH Devanagari Extra" w:cs="BRH Devanagari Extra"/>
-                <w:sz w:val="40"/>
-                <w:szCs w:val="40"/>
-              </w:rPr>
-              <w:t>qÉç</w:t>
-            </w:r>
-            <w:proofErr w:type="spellEnd"/>
-            <w:r>
-              <w:rPr>
-                <w:rFonts w:ascii="BRH Devanagari Extra" w:hAnsi="BRH Devanagari Extra" w:cs="BRH Devanagari Extra"/>
-                <w:sz w:val="40"/>
-                <w:szCs w:val="40"/>
-              </w:rPr>
-              <w:t xml:space="preserve"> | </w:t>
+            <w:r>
+              <w:rPr>
+                <w:rFonts w:ascii="BRH Devanagari Extra" w:hAnsi="BRH Devanagari Extra" w:cs="BRH Devanagari Extra"/>
+                <w:sz w:val="40"/>
+                <w:szCs w:val="40"/>
+              </w:rPr>
+              <w:t xml:space="preserve">qÉç | </w:t>
             </w:r>
           </w:p>
           <w:p>
@@ -4657,32 +4444,13 @@
                 <w:lang w:val="en-IN" w:eastAsia="en-IN" w:bidi="ml-IN"/>
               </w:rPr>
             </w:pPr>
-            <w:proofErr w:type="spellStart"/>
-            <w:r>
-              <w:rPr>
-                <w:rFonts w:ascii="BRH Devanagari Extra" w:hAnsi="BRH Devanagari Extra" w:cs="BRH Devanagari Extra"/>
-                <w:sz w:val="40"/>
-                <w:szCs w:val="40"/>
-              </w:rPr>
-              <w:t>qÉÌrÉþ</w:t>
-            </w:r>
-            <w:proofErr w:type="spellEnd"/>
-            <w:r>
-              <w:rPr>
-                <w:rFonts w:ascii="BRH Devanagari Extra" w:hAnsi="BRH Devanagari Extra" w:cs="BRH Devanagari Extra"/>
-                <w:sz w:val="40"/>
-                <w:szCs w:val="40"/>
-              </w:rPr>
-              <w:t xml:space="preserve"> | </w:t>
-            </w:r>
-            <w:proofErr w:type="spellStart"/>
-            <w:r>
-              <w:rPr>
-                <w:rFonts w:ascii="BRH Devanagari Extra" w:hAnsi="BRH Devanagari Extra" w:cs="BRH Devanagari Extra"/>
-                <w:sz w:val="40"/>
-                <w:szCs w:val="40"/>
-              </w:rPr>
-              <w:t>rÉ</w:t>
+            <w:r>
+              <w:rPr>
+                <w:rFonts w:ascii="BRH Devanagari Extra" w:hAnsi="BRH Devanagari Extra" w:cs="BRH Devanagari Extra"/>
+                <w:sz w:val="40"/>
+                <w:szCs w:val="40"/>
+              </w:rPr>
+              <w:t>qÉÌrÉþ | rÉ</w:t>
             </w:r>
             <w:r>
               <w:rPr>
@@ -4698,16 +4466,7 @@
                 <w:sz w:val="40"/>
                 <w:szCs w:val="40"/>
               </w:rPr>
-              <w:t>lÉþ</w:t>
-            </w:r>
-            <w:proofErr w:type="spellEnd"/>
-            <w:r>
-              <w:rPr>
-                <w:rFonts w:ascii="BRH Devanagari Extra" w:hAnsi="BRH Devanagari Extra" w:cs="BRH Devanagari Extra"/>
-                <w:sz w:val="40"/>
-                <w:szCs w:val="40"/>
-              </w:rPr>
-              <w:t xml:space="preserve"> |</w:t>
+              <w:t>lÉþ |</w:t>
             </w:r>
           </w:p>
         </w:tc>
@@ -4728,7 +4487,6 @@
                 <w:szCs w:val="40"/>
               </w:rPr>
             </w:pPr>
-            <w:proofErr w:type="spellStart"/>
             <w:r>
               <w:rPr>
                 <w:rFonts w:ascii="BRH Devanagari Extra" w:hAnsi="BRH Devanagari Extra" w:cs="BRH Devanagari Extra"/>
@@ -4737,32 +4495,21 @@
               </w:rPr>
               <w:t>AmÉëþiÉÏ¨É</w:t>
             </w:r>
-            <w:proofErr w:type="spellEnd"/>
-            <w:r>
-              <w:rPr>
-                <w:rFonts w:ascii="BRH Malayalam Extra" w:hAnsi="BRH Malayalam Extra" w:cs="BRH Devanagari Extra"/>
-                <w:sz w:val="34"/>
-                <w:szCs w:val="40"/>
-              </w:rPr>
-              <w:t>–</w:t>
-            </w:r>
-            <w:proofErr w:type="spellStart"/>
-            <w:r>
-              <w:rPr>
-                <w:rFonts w:ascii="BRH Devanagari Extra" w:hAnsi="BRH Devanagari Extra" w:cs="BRH Devanagari Extra"/>
-                <w:sz w:val="40"/>
-                <w:szCs w:val="40"/>
-              </w:rPr>
-              <w:t>ÍqÉirÉmÉëþÌiÉ</w:t>
-            </w:r>
-            <w:proofErr w:type="spellEnd"/>
-            <w:r>
-              <w:rPr>
-                <w:rFonts w:ascii="BRH Devanagari Extra" w:hAnsi="BRH Devanagari Extra" w:cs="BRH Devanagari Extra"/>
-                <w:sz w:val="40"/>
-                <w:szCs w:val="40"/>
-              </w:rPr>
-              <w:t>-</w:t>
+            <w:r>
+              <w:rPr>
+                <w:rFonts w:ascii="BRH Malayalam Extra" w:hAnsi="BRH Malayalam Extra" w:cs="BRH Devanagari Extra"/>
+                <w:sz w:val="34"/>
+                <w:szCs w:val="40"/>
+              </w:rPr>
+              <w:t>–</w:t>
+            </w:r>
+            <w:r>
+              <w:rPr>
+                <w:rFonts w:ascii="BRH Devanagari Extra" w:hAnsi="BRH Devanagari Extra" w:cs="BRH Devanagari Extra"/>
+                <w:sz w:val="40"/>
+                <w:szCs w:val="40"/>
+              </w:rPr>
+              <w:t>ÍqÉirÉmÉëþÌiÉ-</w:t>
             </w:r>
             <w:r>
               <w:rPr>
@@ -4798,23 +4545,13 @@
               </w:rPr>
               <w:t>–</w:t>
             </w:r>
-            <w:proofErr w:type="spellStart"/>
-            <w:r>
-              <w:rPr>
-                <w:rFonts w:ascii="BRH Devanagari Extra" w:hAnsi="BRH Devanagari Extra" w:cs="BRH Devanagari Extra"/>
-                <w:sz w:val="40"/>
-                <w:szCs w:val="40"/>
-              </w:rPr>
-              <w:t>qÉç</w:t>
-            </w:r>
-            <w:proofErr w:type="spellEnd"/>
-            <w:r>
-              <w:rPr>
-                <w:rFonts w:ascii="BRH Devanagari Extra" w:hAnsi="BRH Devanagari Extra" w:cs="BRH Devanagari Extra"/>
-                <w:sz w:val="40"/>
-                <w:szCs w:val="40"/>
-              </w:rPr>
-              <w:t xml:space="preserve"> | </w:t>
+            <w:r>
+              <w:rPr>
+                <w:rFonts w:ascii="BRH Devanagari Extra" w:hAnsi="BRH Devanagari Extra" w:cs="BRH Devanagari Extra"/>
+                <w:sz w:val="40"/>
+                <w:szCs w:val="40"/>
+              </w:rPr>
+              <w:t xml:space="preserve">qÉç | </w:t>
             </w:r>
           </w:p>
           <w:p>
@@ -4831,32 +4568,13 @@
                 <w:lang w:val="en-IN" w:eastAsia="en-IN" w:bidi="ml-IN"/>
               </w:rPr>
             </w:pPr>
-            <w:proofErr w:type="spellStart"/>
-            <w:r>
-              <w:rPr>
-                <w:rFonts w:ascii="BRH Devanagari Extra" w:hAnsi="BRH Devanagari Extra" w:cs="BRH Devanagari Extra"/>
-                <w:sz w:val="40"/>
-                <w:szCs w:val="40"/>
-              </w:rPr>
-              <w:t>qÉÌrÉþ</w:t>
-            </w:r>
-            <w:proofErr w:type="spellEnd"/>
-            <w:r>
-              <w:rPr>
-                <w:rFonts w:ascii="BRH Devanagari Extra" w:hAnsi="BRH Devanagari Extra" w:cs="BRH Devanagari Extra"/>
-                <w:sz w:val="40"/>
-                <w:szCs w:val="40"/>
-              </w:rPr>
-              <w:t xml:space="preserve"> | </w:t>
-            </w:r>
-            <w:proofErr w:type="spellStart"/>
-            <w:r>
-              <w:rPr>
-                <w:rFonts w:ascii="BRH Devanagari Extra" w:hAnsi="BRH Devanagari Extra" w:cs="BRH Devanagari Extra"/>
-                <w:sz w:val="40"/>
-                <w:szCs w:val="40"/>
-              </w:rPr>
-              <w:t>rÉ</w:t>
+            <w:r>
+              <w:rPr>
+                <w:rFonts w:ascii="BRH Devanagari Extra" w:hAnsi="BRH Devanagari Extra" w:cs="BRH Devanagari Extra"/>
+                <w:sz w:val="40"/>
+                <w:szCs w:val="40"/>
+              </w:rPr>
+              <w:t>qÉÌrÉþ | rÉ</w:t>
             </w:r>
             <w:r>
               <w:rPr>
@@ -4872,16 +4590,7 @@
                 <w:sz w:val="40"/>
                 <w:szCs w:val="40"/>
               </w:rPr>
-              <w:t>lÉþ</w:t>
-            </w:r>
-            <w:proofErr w:type="spellEnd"/>
-            <w:r>
-              <w:rPr>
-                <w:rFonts w:ascii="BRH Devanagari Extra" w:hAnsi="BRH Devanagari Extra" w:cs="BRH Devanagari Extra"/>
-                <w:sz w:val="40"/>
-                <w:szCs w:val="40"/>
-              </w:rPr>
-              <w:t xml:space="preserve"> |</w:t>
+              <w:t>lÉþ |</w:t>
             </w:r>
           </w:p>
         </w:tc>
@@ -4973,7 +4682,6 @@
                 <w:lang w:val="en-IN" w:eastAsia="en-IN" w:bidi="ml-IN"/>
               </w:rPr>
             </w:pPr>
-            <w:proofErr w:type="spellStart"/>
             <w:r>
               <w:rPr>
                 <w:rFonts w:ascii="BRH Devanagari Extra" w:eastAsia="Times New Roman" w:hAnsi="BRH Devanagari Extra" w:cs="BRH Devanagari Extra"/>
@@ -4983,7 +4691,6 @@
               </w:rPr>
               <w:t>M×ü</w:t>
             </w:r>
-            <w:proofErr w:type="spellEnd"/>
             <w:r>
               <w:rPr>
                 <w:rFonts w:ascii="BRH Malayalam Extra" w:eastAsia="Times New Roman" w:hAnsi="BRH Malayalam Extra" w:cs="BRH Devanagari Extra"/>
@@ -4993,7 +4700,6 @@
               </w:rPr>
               <w:t>–</w:t>
             </w:r>
-            <w:proofErr w:type="spellStart"/>
             <w:r>
               <w:rPr>
                 <w:rFonts w:ascii="BRH Devanagari Extra" w:eastAsia="Times New Roman" w:hAnsi="BRH Devanagari Extra" w:cs="BRH Devanagari Extra"/>
@@ -5003,7 +4709,6 @@
               </w:rPr>
               <w:t>ÍkÉ</w:t>
             </w:r>
-            <w:proofErr w:type="spellEnd"/>
             <w:r>
               <w:rPr>
                 <w:rFonts w:ascii="BRH Malayalam Extra" w:eastAsia="Times New Roman" w:hAnsi="BRH Malayalam Extra" w:cs="BRH Devanagari Extra"/>
@@ -5020,9 +4725,18 @@
                 <w:szCs w:val="40"/>
                 <w:lang w:val="en-IN" w:eastAsia="en-IN" w:bidi="ml-IN"/>
               </w:rPr>
-              <w:t xml:space="preserve"> || </w:t>
-            </w:r>
-            <w:proofErr w:type="spellStart"/>
+              <w:t xml:space="preserve"> || SåuÉþ | </w:t>
+            </w:r>
+          </w:p>
+          <w:p>
+            <w:pPr>
+              <w:spacing w:before="0" w:line="240" w:lineRule="auto"/>
+              <w:rPr>
+                <w:rFonts w:ascii="BRH Devanagari Extra" w:hAnsi="BRH Devanagari Extra" w:cs="BRH Devanagari Extra"/>
+                <w:sz w:val="40"/>
+                <w:szCs w:val="40"/>
+              </w:rPr>
+            </w:pPr>
             <w:r>
               <w:rPr>
                 <w:rFonts w:ascii="BRH Devanagari Extra" w:eastAsia="Times New Roman" w:hAnsi="BRH Devanagari Extra" w:cs="BRH Devanagari Extra"/>
@@ -5030,39 +4744,8 @@
                 <w:szCs w:val="40"/>
                 <w:lang w:val="en-IN" w:eastAsia="en-IN" w:bidi="ml-IN"/>
               </w:rPr>
-              <w:t>SåuÉþ</w:t>
-            </w:r>
-            <w:proofErr w:type="spellEnd"/>
-            <w:r>
-              <w:rPr>
-                <w:rFonts w:ascii="BRH Devanagari Extra" w:eastAsia="Times New Roman" w:hAnsi="BRH Devanagari Extra" w:cs="BRH Devanagari Extra"/>
-                <w:sz w:val="40"/>
-                <w:szCs w:val="40"/>
-                <w:lang w:val="en-IN" w:eastAsia="en-IN" w:bidi="ml-IN"/>
-              </w:rPr>
-              <w:t xml:space="preserve"> | </w:t>
-            </w:r>
-          </w:p>
-          <w:p>
-            <w:pPr>
-              <w:spacing w:before="0" w:line="240" w:lineRule="auto"/>
-              <w:rPr>
-                <w:rFonts w:ascii="BRH Devanagari Extra" w:hAnsi="BRH Devanagari Extra" w:cs="BRH Devanagari Extra"/>
-                <w:sz w:val="40"/>
-                <w:szCs w:val="40"/>
-              </w:rPr>
-            </w:pPr>
-            <w:proofErr w:type="spellStart"/>
-            <w:r>
-              <w:rPr>
-                <w:rFonts w:ascii="BRH Devanagari Extra" w:eastAsia="Times New Roman" w:hAnsi="BRH Devanagari Extra" w:cs="BRH Devanagari Extra"/>
-                <w:sz w:val="40"/>
-                <w:szCs w:val="40"/>
-                <w:lang w:val="en-IN" w:eastAsia="en-IN" w:bidi="ml-IN"/>
-              </w:rPr>
               <w:t>xÉ</w:t>
             </w:r>
-            <w:proofErr w:type="spellEnd"/>
             <w:r>
               <w:rPr>
                 <w:rFonts w:ascii="BRH Malayalam Extra" w:eastAsia="Times New Roman" w:hAnsi="BRH Malayalam Extra" w:cs="BRH Devanagari Extra"/>
@@ -5090,7 +4773,6 @@
               </w:rPr>
               <w:t>–</w:t>
             </w:r>
-            <w:proofErr w:type="spellStart"/>
             <w:r>
               <w:rPr>
                 <w:rFonts w:ascii="BRH Devanagari Extra" w:eastAsia="Times New Roman" w:hAnsi="BRH Devanagari Extra" w:cs="BRH Devanagari Extra"/>
@@ -5108,9 +4790,17 @@
                 <w:szCs w:val="40"/>
                 <w:lang w:val="en-IN" w:eastAsia="en-IN" w:bidi="ml-IN"/>
               </w:rPr>
-              <w:t>lÉåÌiÉþ</w:t>
-            </w:r>
-            <w:proofErr w:type="spellEnd"/>
+              <w:t>lÉåÌiÉþ xÉÇ - xTüÉ</w:t>
+            </w:r>
+            <w:r>
+              <w:rPr>
+                <w:rFonts w:ascii="BRH Malayalam Extra" w:eastAsia="Times New Roman" w:hAnsi="BRH Malayalam Extra" w:cs="BRH Devanagari Extra"/>
+                <w:sz w:val="34"/>
+                <w:szCs w:val="40"/>
+                <w:lang w:val="en-IN" w:eastAsia="en-IN" w:bidi="ml-IN"/>
+              </w:rPr>
+              <w:t>–</w:t>
+            </w:r>
             <w:r>
               <w:rPr>
                 <w:rFonts w:ascii="BRH Devanagari Extra" w:eastAsia="Times New Roman" w:hAnsi="BRH Devanagari Extra" w:cs="BRH Devanagari Extra"/>
@@ -5118,59 +4808,8 @@
                 <w:szCs w:val="40"/>
                 <w:lang w:val="en-IN" w:eastAsia="en-IN" w:bidi="ml-IN"/>
               </w:rPr>
-              <w:t xml:space="preserve"> </w:t>
-            </w:r>
-            <w:proofErr w:type="spellStart"/>
-            <w:r>
-              <w:rPr>
-                <w:rFonts w:ascii="BRH Devanagari Extra" w:eastAsia="Times New Roman" w:hAnsi="BRH Devanagari Extra" w:cs="BRH Devanagari Extra"/>
-                <w:sz w:val="40"/>
-                <w:szCs w:val="40"/>
-                <w:lang w:val="en-IN" w:eastAsia="en-IN" w:bidi="ml-IN"/>
-              </w:rPr>
-              <w:t>xÉÇ</w:t>
-            </w:r>
-            <w:proofErr w:type="spellEnd"/>
-            <w:r>
-              <w:rPr>
-                <w:rFonts w:ascii="BRH Devanagari Extra" w:eastAsia="Times New Roman" w:hAnsi="BRH Devanagari Extra" w:cs="BRH Devanagari Extra"/>
-                <w:sz w:val="40"/>
-                <w:szCs w:val="40"/>
-                <w:lang w:val="en-IN" w:eastAsia="en-IN" w:bidi="ml-IN"/>
-              </w:rPr>
-              <w:t xml:space="preserve"> - </w:t>
-            </w:r>
-            <w:proofErr w:type="spellStart"/>
-            <w:r>
-              <w:rPr>
-                <w:rFonts w:ascii="BRH Devanagari Extra" w:eastAsia="Times New Roman" w:hAnsi="BRH Devanagari Extra" w:cs="BRH Devanagari Extra"/>
-                <w:sz w:val="40"/>
-                <w:szCs w:val="40"/>
-                <w:lang w:val="en-IN" w:eastAsia="en-IN" w:bidi="ml-IN"/>
-              </w:rPr>
-              <w:t>xTüÉ</w:t>
-            </w:r>
-            <w:proofErr w:type="spellEnd"/>
-            <w:r>
-              <w:rPr>
-                <w:rFonts w:ascii="BRH Malayalam Extra" w:eastAsia="Times New Roman" w:hAnsi="BRH Malayalam Extra" w:cs="BRH Devanagari Extra"/>
-                <w:sz w:val="34"/>
-                <w:szCs w:val="40"/>
-                <w:lang w:val="en-IN" w:eastAsia="en-IN" w:bidi="ml-IN"/>
-              </w:rPr>
-              <w:t>–</w:t>
-            </w:r>
-            <w:proofErr w:type="spellStart"/>
-            <w:r>
-              <w:rPr>
-                <w:rFonts w:ascii="BRH Devanagari Extra" w:eastAsia="Times New Roman" w:hAnsi="BRH Devanagari Extra" w:cs="BRH Devanagari Extra"/>
-                <w:sz w:val="40"/>
-                <w:szCs w:val="40"/>
-                <w:lang w:val="en-IN" w:eastAsia="en-IN" w:bidi="ml-IN"/>
-              </w:rPr>
               <w:t>lÉ</w:t>
             </w:r>
-            <w:proofErr w:type="spellEnd"/>
             <w:r>
               <w:rPr>
                 <w:rFonts w:ascii="BRH Malayalam Extra" w:eastAsia="Times New Roman" w:hAnsi="BRH Malayalam Extra" w:cs="BRH Devanagari Extra"/>
@@ -5209,7 +4848,6 @@
                 <w:lang w:val="en-IN" w:eastAsia="en-IN" w:bidi="ml-IN"/>
               </w:rPr>
             </w:pPr>
-            <w:proofErr w:type="spellStart"/>
             <w:r>
               <w:rPr>
                 <w:rFonts w:ascii="BRH Devanagari Extra" w:eastAsia="Times New Roman" w:hAnsi="BRH Devanagari Extra" w:cs="BRH Devanagari Extra"/>
@@ -5219,7 +4857,6 @@
               </w:rPr>
               <w:t>M×ü</w:t>
             </w:r>
-            <w:proofErr w:type="spellEnd"/>
             <w:r>
               <w:rPr>
                 <w:rFonts w:ascii="BRH Malayalam Extra" w:eastAsia="Times New Roman" w:hAnsi="BRH Malayalam Extra" w:cs="BRH Devanagari Extra"/>
@@ -5229,7 +4866,6 @@
               </w:rPr>
               <w:t>–</w:t>
             </w:r>
-            <w:proofErr w:type="spellStart"/>
             <w:r>
               <w:rPr>
                 <w:rFonts w:ascii="BRH Devanagari Extra" w:eastAsia="Times New Roman" w:hAnsi="BRH Devanagari Extra" w:cs="BRH Devanagari Extra"/>
@@ -5239,7 +4875,6 @@
               </w:rPr>
               <w:t>ÍkÉ</w:t>
             </w:r>
-            <w:proofErr w:type="spellEnd"/>
             <w:r>
               <w:rPr>
                 <w:rFonts w:ascii="BRH Malayalam Extra" w:eastAsia="Times New Roman" w:hAnsi="BRH Malayalam Extra" w:cs="BRH Devanagari Extra"/>
@@ -5256,9 +4891,18 @@
                 <w:szCs w:val="40"/>
                 <w:lang w:val="en-IN" w:eastAsia="en-IN" w:bidi="ml-IN"/>
               </w:rPr>
-              <w:t xml:space="preserve"> || </w:t>
-            </w:r>
-            <w:proofErr w:type="spellStart"/>
+              <w:t xml:space="preserve"> || SåuÉþ | </w:t>
+            </w:r>
+          </w:p>
+          <w:p>
+            <w:pPr>
+              <w:spacing w:before="0" w:line="240" w:lineRule="auto"/>
+              <w:rPr>
+                <w:rFonts w:cs="Arial"/>
+                <w:sz w:val="40"/>
+                <w:szCs w:val="40"/>
+              </w:rPr>
+            </w:pPr>
             <w:r>
               <w:rPr>
                 <w:rFonts w:ascii="BRH Devanagari Extra" w:eastAsia="Times New Roman" w:hAnsi="BRH Devanagari Extra" w:cs="BRH Devanagari Extra"/>
@@ -5266,39 +4910,8 @@
                 <w:szCs w:val="40"/>
                 <w:lang w:val="en-IN" w:eastAsia="en-IN" w:bidi="ml-IN"/>
               </w:rPr>
-              <w:t>SåuÉþ</w:t>
-            </w:r>
-            <w:proofErr w:type="spellEnd"/>
-            <w:r>
-              <w:rPr>
-                <w:rFonts w:ascii="BRH Devanagari Extra" w:eastAsia="Times New Roman" w:hAnsi="BRH Devanagari Extra" w:cs="BRH Devanagari Extra"/>
-                <w:sz w:val="40"/>
-                <w:szCs w:val="40"/>
-                <w:lang w:val="en-IN" w:eastAsia="en-IN" w:bidi="ml-IN"/>
-              </w:rPr>
-              <w:t xml:space="preserve"> | </w:t>
-            </w:r>
-          </w:p>
-          <w:p>
-            <w:pPr>
-              <w:spacing w:before="0" w:line="240" w:lineRule="auto"/>
-              <w:rPr>
-                <w:rFonts w:cs="Arial"/>
-                <w:sz w:val="40"/>
-                <w:szCs w:val="40"/>
-              </w:rPr>
-            </w:pPr>
-            <w:proofErr w:type="spellStart"/>
-            <w:r>
-              <w:rPr>
-                <w:rFonts w:ascii="BRH Devanagari Extra" w:eastAsia="Times New Roman" w:hAnsi="BRH Devanagari Extra" w:cs="BRH Devanagari Extra"/>
-                <w:sz w:val="40"/>
-                <w:szCs w:val="40"/>
-                <w:lang w:val="en-IN" w:eastAsia="en-IN" w:bidi="ml-IN"/>
-              </w:rPr>
               <w:t>xÉ</w:t>
             </w:r>
-            <w:proofErr w:type="spellEnd"/>
             <w:r>
               <w:rPr>
                 <w:rFonts w:ascii="BRH Malayalam Extra" w:eastAsia="Times New Roman" w:hAnsi="BRH Malayalam Extra" w:cs="BRH Devanagari Extra"/>
@@ -5326,7 +4939,6 @@
               </w:rPr>
               <w:t>–</w:t>
             </w:r>
-            <w:proofErr w:type="spellStart"/>
             <w:r>
               <w:rPr>
                 <w:rFonts w:ascii="BRH Devanagari Extra" w:eastAsia="Times New Roman" w:hAnsi="BRH Devanagari Extra" w:cs="BRH Devanagari Extra"/>
@@ -5337,7 +4949,6 @@
               </w:rPr>
               <w:t>xTüÉ</w:t>
             </w:r>
-            <w:proofErr w:type="spellEnd"/>
             <w:r>
               <w:rPr>
                 <w:rFonts w:ascii="BRH Malayalam Extra" w:eastAsia="Times New Roman" w:hAnsi="BRH Malayalam Extra" w:cs="BRH Devanagari Extra"/>
@@ -5347,7 +4958,6 @@
               </w:rPr>
               <w:t>–</w:t>
             </w:r>
-            <w:proofErr w:type="spellStart"/>
             <w:r>
               <w:rPr>
                 <w:rFonts w:ascii="BRH Devanagari Extra" w:eastAsia="Times New Roman" w:hAnsi="BRH Devanagari Extra" w:cs="BRH Devanagari Extra"/>
@@ -5355,9 +4965,17 @@
                 <w:szCs w:val="40"/>
                 <w:lang w:val="en-IN" w:eastAsia="en-IN" w:bidi="ml-IN"/>
               </w:rPr>
-              <w:t>lÉåÌiÉþ</w:t>
-            </w:r>
-            <w:proofErr w:type="spellEnd"/>
+              <w:t>lÉåÌiÉþ xÉÇ - xTüÉ</w:t>
+            </w:r>
+            <w:r>
+              <w:rPr>
+                <w:rFonts w:ascii="BRH Malayalam Extra" w:eastAsia="Times New Roman" w:hAnsi="BRH Malayalam Extra" w:cs="BRH Devanagari Extra"/>
+                <w:sz w:val="34"/>
+                <w:szCs w:val="40"/>
+                <w:lang w:val="en-IN" w:eastAsia="en-IN" w:bidi="ml-IN"/>
+              </w:rPr>
+              <w:t>–</w:t>
+            </w:r>
             <w:r>
               <w:rPr>
                 <w:rFonts w:ascii="BRH Devanagari Extra" w:eastAsia="Times New Roman" w:hAnsi="BRH Devanagari Extra" w:cs="BRH Devanagari Extra"/>
@@ -5365,59 +4983,8 @@
                 <w:szCs w:val="40"/>
                 <w:lang w:val="en-IN" w:eastAsia="en-IN" w:bidi="ml-IN"/>
               </w:rPr>
-              <w:t xml:space="preserve"> </w:t>
-            </w:r>
-            <w:proofErr w:type="spellStart"/>
-            <w:r>
-              <w:rPr>
-                <w:rFonts w:ascii="BRH Devanagari Extra" w:eastAsia="Times New Roman" w:hAnsi="BRH Devanagari Extra" w:cs="BRH Devanagari Extra"/>
-                <w:sz w:val="40"/>
-                <w:szCs w:val="40"/>
-                <w:lang w:val="en-IN" w:eastAsia="en-IN" w:bidi="ml-IN"/>
-              </w:rPr>
-              <w:t>xÉÇ</w:t>
-            </w:r>
-            <w:proofErr w:type="spellEnd"/>
-            <w:r>
-              <w:rPr>
-                <w:rFonts w:ascii="BRH Devanagari Extra" w:eastAsia="Times New Roman" w:hAnsi="BRH Devanagari Extra" w:cs="BRH Devanagari Extra"/>
-                <w:sz w:val="40"/>
-                <w:szCs w:val="40"/>
-                <w:lang w:val="en-IN" w:eastAsia="en-IN" w:bidi="ml-IN"/>
-              </w:rPr>
-              <w:t xml:space="preserve"> - </w:t>
-            </w:r>
-            <w:proofErr w:type="spellStart"/>
-            <w:r>
-              <w:rPr>
-                <w:rFonts w:ascii="BRH Devanagari Extra" w:eastAsia="Times New Roman" w:hAnsi="BRH Devanagari Extra" w:cs="BRH Devanagari Extra"/>
-                <w:sz w:val="40"/>
-                <w:szCs w:val="40"/>
-                <w:lang w:val="en-IN" w:eastAsia="en-IN" w:bidi="ml-IN"/>
-              </w:rPr>
-              <w:t>xTüÉ</w:t>
-            </w:r>
-            <w:proofErr w:type="spellEnd"/>
-            <w:r>
-              <w:rPr>
-                <w:rFonts w:ascii="BRH Malayalam Extra" w:eastAsia="Times New Roman" w:hAnsi="BRH Malayalam Extra" w:cs="BRH Devanagari Extra"/>
-                <w:sz w:val="34"/>
-                <w:szCs w:val="40"/>
-                <w:lang w:val="en-IN" w:eastAsia="en-IN" w:bidi="ml-IN"/>
-              </w:rPr>
-              <w:t>–</w:t>
-            </w:r>
-            <w:proofErr w:type="spellStart"/>
-            <w:r>
-              <w:rPr>
-                <w:rFonts w:ascii="BRH Devanagari Extra" w:eastAsia="Times New Roman" w:hAnsi="BRH Devanagari Extra" w:cs="BRH Devanagari Extra"/>
-                <w:sz w:val="40"/>
-                <w:szCs w:val="40"/>
-                <w:lang w:val="en-IN" w:eastAsia="en-IN" w:bidi="ml-IN"/>
-              </w:rPr>
               <w:t>lÉ</w:t>
             </w:r>
-            <w:proofErr w:type="spellEnd"/>
             <w:r>
               <w:rPr>
                 <w:rFonts w:ascii="BRH Malayalam Extra" w:eastAsia="Times New Roman" w:hAnsi="BRH Malayalam Extra" w:cs="BRH Devanagari Extra"/>
@@ -5474,6 +5041,7 @@
                 <w:szCs w:val="28"/>
                 <w:lang w:eastAsia="en-IN" w:bidi="ml-IN"/>
               </w:rPr>
+              <w:lastRenderedPageBreak/>
               <w:t>TS 3.3.11.5-Padam</w:t>
             </w:r>
           </w:p>
@@ -5525,7 +5093,6 @@
                 <w:szCs w:val="40"/>
               </w:rPr>
             </w:pPr>
-            <w:proofErr w:type="spellStart"/>
             <w:r>
               <w:rPr>
                 <w:rFonts w:ascii="BRH Devanagari Extra" w:hAnsi="BRH Devanagari Extra" w:cs="BRH Devanagari Extra"/>
@@ -5541,70 +5108,23 @@
                 <w:sz w:val="36"/>
                 <w:szCs w:val="36"/>
               </w:rPr>
-              <w:t>cNûþ±qÉÉlÉrÉÉ</w:t>
-            </w:r>
-            <w:proofErr w:type="spellEnd"/>
+              <w:t>cNûþ±qÉÉlÉrÉÉ | SSÉþiÉÑ | uÉÏ</w:t>
+            </w:r>
+            <w:r>
+              <w:rPr>
+                <w:rFonts w:ascii="BRH Malayalam Extra" w:hAnsi="BRH Malayalam Extra" w:cs="BRH Devanagari Extra"/>
+                <w:sz w:val="32"/>
+                <w:szCs w:val="36"/>
+              </w:rPr>
+              <w:t>–</w:t>
+            </w:r>
             <w:r>
               <w:rPr>
                 <w:rFonts w:ascii="BRH Devanagari Extra" w:hAnsi="BRH Devanagari Extra" w:cs="BRH Devanagari Extra"/>
                 <w:sz w:val="36"/>
                 <w:szCs w:val="36"/>
               </w:rPr>
-              <w:t xml:space="preserve"> | </w:t>
-            </w:r>
-            <w:proofErr w:type="spellStart"/>
-            <w:r>
-              <w:rPr>
-                <w:rFonts w:ascii="BRH Devanagari Extra" w:hAnsi="BRH Devanagari Extra" w:cs="BRH Devanagari Extra"/>
-                <w:sz w:val="36"/>
-                <w:szCs w:val="36"/>
-              </w:rPr>
-              <w:t>SSÉþiÉÑ</w:t>
-            </w:r>
-            <w:proofErr w:type="spellEnd"/>
-            <w:r>
-              <w:rPr>
-                <w:rFonts w:ascii="BRH Devanagari Extra" w:hAnsi="BRH Devanagari Extra" w:cs="BRH Devanagari Extra"/>
-                <w:sz w:val="36"/>
-                <w:szCs w:val="36"/>
-              </w:rPr>
-              <w:t xml:space="preserve"> | </w:t>
-            </w:r>
-            <w:proofErr w:type="spellStart"/>
-            <w:r>
-              <w:rPr>
-                <w:rFonts w:ascii="BRH Devanagari Extra" w:hAnsi="BRH Devanagari Extra" w:cs="BRH Devanagari Extra"/>
-                <w:sz w:val="36"/>
-                <w:szCs w:val="36"/>
-              </w:rPr>
-              <w:t>uÉÏ</w:t>
-            </w:r>
-            <w:proofErr w:type="spellEnd"/>
-            <w:r>
-              <w:rPr>
-                <w:rFonts w:ascii="BRH Malayalam Extra" w:hAnsi="BRH Malayalam Extra" w:cs="BRH Devanagari Extra"/>
-                <w:sz w:val="32"/>
-                <w:szCs w:val="36"/>
-              </w:rPr>
-              <w:t>–</w:t>
-            </w:r>
-            <w:proofErr w:type="spellStart"/>
-            <w:r>
-              <w:rPr>
-                <w:rFonts w:ascii="BRH Devanagari Extra" w:hAnsi="BRH Devanagari Extra" w:cs="BRH Devanagari Extra"/>
-                <w:sz w:val="36"/>
-                <w:szCs w:val="36"/>
-              </w:rPr>
-              <w:t>UqÉç</w:t>
-            </w:r>
-            <w:proofErr w:type="spellEnd"/>
-            <w:r>
-              <w:rPr>
-                <w:rFonts w:ascii="BRH Devanagari Extra" w:hAnsi="BRH Devanagari Extra" w:cs="BRH Devanagari Extra"/>
-                <w:sz w:val="36"/>
-                <w:szCs w:val="36"/>
-              </w:rPr>
-              <w:t xml:space="preserve"> </w:t>
+              <w:t xml:space="preserve">UqÉç </w:t>
             </w:r>
             <w:r>
               <w:rPr>
@@ -5633,7 +5153,6 @@
                 <w:szCs w:val="40"/>
               </w:rPr>
             </w:pPr>
-            <w:proofErr w:type="spellStart"/>
             <w:r>
               <w:rPr>
                 <w:rFonts w:ascii="BRH Devanagari Extra" w:hAnsi="BRH Devanagari Extra" w:cs="BRH Devanagari Extra"/>
@@ -5649,70 +5168,23 @@
                 <w:sz w:val="36"/>
                 <w:szCs w:val="36"/>
               </w:rPr>
-              <w:t>ÎcNûþ±qÉÉlÉrÉÉ</w:t>
-            </w:r>
-            <w:proofErr w:type="spellEnd"/>
+              <w:t>ÎcNûþ±qÉÉlÉrÉÉ | SSÉþiÉÑ | uÉÏ</w:t>
+            </w:r>
+            <w:r>
+              <w:rPr>
+                <w:rFonts w:ascii="BRH Malayalam Extra" w:hAnsi="BRH Malayalam Extra" w:cs="BRH Devanagari Extra"/>
+                <w:sz w:val="32"/>
+                <w:szCs w:val="36"/>
+              </w:rPr>
+              <w:t>–</w:t>
+            </w:r>
             <w:r>
               <w:rPr>
                 <w:rFonts w:ascii="BRH Devanagari Extra" w:hAnsi="BRH Devanagari Extra" w:cs="BRH Devanagari Extra"/>
                 <w:sz w:val="36"/>
                 <w:szCs w:val="36"/>
               </w:rPr>
-              <w:t xml:space="preserve"> | </w:t>
-            </w:r>
-            <w:proofErr w:type="spellStart"/>
-            <w:r>
-              <w:rPr>
-                <w:rFonts w:ascii="BRH Devanagari Extra" w:hAnsi="BRH Devanagari Extra" w:cs="BRH Devanagari Extra"/>
-                <w:sz w:val="36"/>
-                <w:szCs w:val="36"/>
-              </w:rPr>
-              <w:t>SSÉþiÉÑ</w:t>
-            </w:r>
-            <w:proofErr w:type="spellEnd"/>
-            <w:r>
-              <w:rPr>
-                <w:rFonts w:ascii="BRH Devanagari Extra" w:hAnsi="BRH Devanagari Extra" w:cs="BRH Devanagari Extra"/>
-                <w:sz w:val="36"/>
-                <w:szCs w:val="36"/>
-              </w:rPr>
-              <w:t xml:space="preserve"> | </w:t>
-            </w:r>
-            <w:proofErr w:type="spellStart"/>
-            <w:r>
-              <w:rPr>
-                <w:rFonts w:ascii="BRH Devanagari Extra" w:hAnsi="BRH Devanagari Extra" w:cs="BRH Devanagari Extra"/>
-                <w:sz w:val="36"/>
-                <w:szCs w:val="36"/>
-              </w:rPr>
-              <w:t>uÉÏ</w:t>
-            </w:r>
-            <w:proofErr w:type="spellEnd"/>
-            <w:r>
-              <w:rPr>
-                <w:rFonts w:ascii="BRH Malayalam Extra" w:hAnsi="BRH Malayalam Extra" w:cs="BRH Devanagari Extra"/>
-                <w:sz w:val="32"/>
-                <w:szCs w:val="36"/>
-              </w:rPr>
-              <w:t>–</w:t>
-            </w:r>
-            <w:proofErr w:type="spellStart"/>
-            <w:r>
-              <w:rPr>
-                <w:rFonts w:ascii="BRH Devanagari Extra" w:hAnsi="BRH Devanagari Extra" w:cs="BRH Devanagari Extra"/>
-                <w:sz w:val="36"/>
-                <w:szCs w:val="36"/>
-              </w:rPr>
-              <w:t>UqÉç</w:t>
-            </w:r>
-            <w:proofErr w:type="spellEnd"/>
-            <w:r>
-              <w:rPr>
-                <w:rFonts w:ascii="BRH Devanagari Extra" w:hAnsi="BRH Devanagari Extra" w:cs="BRH Devanagari Extra"/>
-                <w:sz w:val="36"/>
-                <w:szCs w:val="36"/>
-              </w:rPr>
-              <w:t xml:space="preserve"> </w:t>
+              <w:t xml:space="preserve">UqÉç </w:t>
             </w:r>
             <w:r>
               <w:rPr>
@@ -5734,7 +5206,6 @@
           <w:sz w:val="32"/>
         </w:rPr>
       </w:pPr>
-      <w:bookmarkStart w:id="0" w:name="_GoBack"/>
       <w:r>
         <w:rPr>
           <w:b/>
@@ -5742,7 +5213,6 @@
         </w:rPr>
         <w:t>=============</w:t>
       </w:r>
-      <w:bookmarkEnd w:id="0"/>
     </w:p>
     <w:sectPr>
       <w:headerReference w:type="even" r:id="rId7"/>
@@ -5759,7 +5229,7 @@
 </file>
 
 <file path=word/endnotes.xml><?xml version="1.0" encoding="utf-8"?>
-<w:endnotes xmlns:wpc="http://schemas.microsoft.com/office/word/2010/wordprocessingCanvas" xmlns:cx="http://schemas.microsoft.com/office/drawing/2014/chartex" xmlns:cx1="http://schemas.microsoft.com/office/drawing/2015/9/8/chartex" xmlns:mc="http://schemas.openxmlformats.org/markup-compatibility/2006" xmlns:o="urn:schemas-microsoft-com:office:office" xmlns:r="http://schemas.openxmlformats.org/officeDocument/2006/relationships" xmlns:m="http://schemas.openxmlformats.org/officeDocument/2006/math" xmlns:v="urn:schemas-microsoft-com:vml" xmlns:wp14="http://schemas.microsoft.com/office/word/2010/wordprocessingDrawing" xmlns:wp="http://schemas.openxmlformats.org/drawingml/2006/wordprocessingDrawing" xmlns:w10="urn:schemas-microsoft-com:office:word" xmlns:w="http://schemas.openxmlformats.org/wordprocessingml/2006/main" xmlns:w14="http://schemas.microsoft.com/office/word/2010/wordml" xmlns:w15="http://schemas.microsoft.com/office/word/2012/wordml" xmlns:w16se="http://schemas.microsoft.com/office/word/2015/wordml/symex" xmlns:wpg="http://schemas.microsoft.com/office/word/2010/wordprocessingGroup" xmlns:wpi="http://schemas.microsoft.com/office/word/2010/wordprocessingInk" xmlns:wne="http://schemas.microsoft.com/office/word/2006/wordml" xmlns:wps="http://schemas.microsoft.com/office/word/2010/wordprocessingShape" mc:Ignorable="w14 w15 w16se wp14">
+<w:endnotes xmlns:wpc="http://schemas.microsoft.com/office/word/2010/wordprocessingCanvas" xmlns:cx="http://schemas.microsoft.com/office/drawing/2014/chartex" xmlns:cx1="http://schemas.microsoft.com/office/drawing/2015/9/8/chartex" xmlns:cx2="http://schemas.microsoft.com/office/drawing/2015/10/21/chartex" xmlns:cx3="http://schemas.microsoft.com/office/drawing/2016/5/9/chartex" xmlns:cx4="http://schemas.microsoft.com/office/drawing/2016/5/10/chartex" xmlns:cx5="http://schemas.microsoft.com/office/drawing/2016/5/11/chartex" xmlns:cx6="http://schemas.microsoft.com/office/drawing/2016/5/12/chartex" xmlns:cx7="http://schemas.microsoft.com/office/drawing/2016/5/13/chartex" xmlns:cx8="http://schemas.microsoft.com/office/drawing/2016/5/14/chartex" xmlns:mc="http://schemas.openxmlformats.org/markup-compatibility/2006" xmlns:aink="http://schemas.microsoft.com/office/drawing/2016/ink" xmlns:am3d="http://schemas.microsoft.com/office/drawing/2017/model3d" xmlns:o="urn:schemas-microsoft-com:office:office" xmlns:oel="http://schemas.microsoft.com/office/2019/extlst" xmlns:r="http://schemas.openxmlformats.org/officeDocument/2006/relationships" xmlns:m="http://schemas.openxmlformats.org/officeDocument/2006/math" xmlns:v="urn:schemas-microsoft-com:vml" xmlns:wp14="http://schemas.microsoft.com/office/word/2010/wordprocessingDrawing" xmlns:wp="http://schemas.openxmlformats.org/drawingml/2006/wordprocessingDrawing" xmlns:w10="urn:schemas-microsoft-com:office:word" xmlns:w="http://schemas.openxmlformats.org/wordprocessingml/2006/main" xmlns:w14="http://schemas.microsoft.com/office/word/2010/wordml" xmlns:w15="http://schemas.microsoft.com/office/word/2012/wordml" xmlns:w16cex="http://schemas.microsoft.com/office/word/2018/wordml/cex" xmlns:w16cid="http://schemas.microsoft.com/office/word/2016/wordml/cid" xmlns:w16="http://schemas.microsoft.com/office/word/2018/wordml" xmlns:w16sdtdh="http://schemas.microsoft.com/office/word/2020/wordml/sdtdatahash" xmlns:w16se="http://schemas.microsoft.com/office/word/2015/wordml/symex" xmlns:wpg="http://schemas.microsoft.com/office/word/2010/wordprocessingGroup" xmlns:wpi="http://schemas.microsoft.com/office/word/2010/wordprocessingInk" xmlns:wne="http://schemas.microsoft.com/office/word/2006/wordml" xmlns:wps="http://schemas.microsoft.com/office/word/2010/wordprocessingShape" mc:Ignorable="w14 w15 w16se w16cid w16 w16cex w16sdtdh wp14">
   <w:endnote w:type="separator" w:id="-1">
     <w:p>
       <w:pPr>
@@ -5784,7 +5254,7 @@
 </file>
 
 <file path=word/footer1.xml><?xml version="1.0" encoding="utf-8"?>
-<w:ftr xmlns:wpc="http://schemas.microsoft.com/office/word/2010/wordprocessingCanvas" xmlns:cx="http://schemas.microsoft.com/office/drawing/2014/chartex" xmlns:cx1="http://schemas.microsoft.com/office/drawing/2015/9/8/chartex" xmlns:mc="http://schemas.openxmlformats.org/markup-compatibility/2006" xmlns:o="urn:schemas-microsoft-com:office:office" xmlns:r="http://schemas.openxmlformats.org/officeDocument/2006/relationships" xmlns:m="http://schemas.openxmlformats.org/officeDocument/2006/math" xmlns:v="urn:schemas-microsoft-com:vml" xmlns:wp14="http://schemas.microsoft.com/office/word/2010/wordprocessingDrawing" xmlns:wp="http://schemas.openxmlformats.org/drawingml/2006/wordprocessingDrawing" xmlns:w10="urn:schemas-microsoft-com:office:word" xmlns:w="http://schemas.openxmlformats.org/wordprocessingml/2006/main" xmlns:w14="http://schemas.microsoft.com/office/word/2010/wordml" xmlns:w15="http://schemas.microsoft.com/office/word/2012/wordml" xmlns:w16se="http://schemas.microsoft.com/office/word/2015/wordml/symex" xmlns:wpg="http://schemas.microsoft.com/office/word/2010/wordprocessingGroup" xmlns:wpi="http://schemas.microsoft.com/office/word/2010/wordprocessingInk" xmlns:wne="http://schemas.microsoft.com/office/word/2006/wordml" xmlns:wps="http://schemas.microsoft.com/office/word/2010/wordprocessingShape" mc:Ignorable="w14 w15 w16se wp14">
+<w:ftr xmlns:wpc="http://schemas.microsoft.com/office/word/2010/wordprocessingCanvas" xmlns:cx="http://schemas.microsoft.com/office/drawing/2014/chartex" xmlns:cx1="http://schemas.microsoft.com/office/drawing/2015/9/8/chartex" xmlns:cx2="http://schemas.microsoft.com/office/drawing/2015/10/21/chartex" xmlns:cx3="http://schemas.microsoft.com/office/drawing/2016/5/9/chartex" xmlns:cx4="http://schemas.microsoft.com/office/drawing/2016/5/10/chartex" xmlns:cx5="http://schemas.microsoft.com/office/drawing/2016/5/11/chartex" xmlns:cx6="http://schemas.microsoft.com/office/drawing/2016/5/12/chartex" xmlns:cx7="http://schemas.microsoft.com/office/drawing/2016/5/13/chartex" xmlns:cx8="http://schemas.microsoft.com/office/drawing/2016/5/14/chartex" xmlns:mc="http://schemas.openxmlformats.org/markup-compatibility/2006" xmlns:aink="http://schemas.microsoft.com/office/drawing/2016/ink" xmlns:am3d="http://schemas.microsoft.com/office/drawing/2017/model3d" xmlns:o="urn:schemas-microsoft-com:office:office" xmlns:oel="http://schemas.microsoft.com/office/2019/extlst" xmlns:r="http://schemas.openxmlformats.org/officeDocument/2006/relationships" xmlns:m="http://schemas.openxmlformats.org/officeDocument/2006/math" xmlns:v="urn:schemas-microsoft-com:vml" xmlns:wp14="http://schemas.microsoft.com/office/word/2010/wordprocessingDrawing" xmlns:wp="http://schemas.openxmlformats.org/drawingml/2006/wordprocessingDrawing" xmlns:w10="urn:schemas-microsoft-com:office:word" xmlns:w="http://schemas.openxmlformats.org/wordprocessingml/2006/main" xmlns:w14="http://schemas.microsoft.com/office/word/2010/wordml" xmlns:w15="http://schemas.microsoft.com/office/word/2012/wordml" xmlns:w16cex="http://schemas.microsoft.com/office/word/2018/wordml/cex" xmlns:w16cid="http://schemas.microsoft.com/office/word/2016/wordml/cid" xmlns:w16="http://schemas.microsoft.com/office/word/2018/wordml" xmlns:w16sdtdh="http://schemas.microsoft.com/office/word/2020/wordml/sdtdatahash" xmlns:w16se="http://schemas.microsoft.com/office/word/2015/wordml/symex" xmlns:wpg="http://schemas.microsoft.com/office/word/2010/wordprocessingGroup" xmlns:wpi="http://schemas.microsoft.com/office/word/2010/wordprocessingInk" xmlns:wne="http://schemas.microsoft.com/office/word/2006/wordml" xmlns:wps="http://schemas.microsoft.com/office/word/2010/wordprocessingShape" mc:Ignorable="w14 w15 w16se w16cid w16 w16cex w16sdtdh wp14">
   <w:p>
     <w:pPr>
       <w:pStyle w:val="Footer"/>
@@ -5905,7 +5375,7 @@
 </file>
 
 <file path=word/footer2.xml><?xml version="1.0" encoding="utf-8"?>
-<w:ftr xmlns:wpc="http://schemas.microsoft.com/office/word/2010/wordprocessingCanvas" xmlns:cx="http://schemas.microsoft.com/office/drawing/2014/chartex" xmlns:cx1="http://schemas.microsoft.com/office/drawing/2015/9/8/chartex" xmlns:mc="http://schemas.openxmlformats.org/markup-compatibility/2006" xmlns:o="urn:schemas-microsoft-com:office:office" xmlns:r="http://schemas.openxmlformats.org/officeDocument/2006/relationships" xmlns:m="http://schemas.openxmlformats.org/officeDocument/2006/math" xmlns:v="urn:schemas-microsoft-com:vml" xmlns:wp14="http://schemas.microsoft.com/office/word/2010/wordprocessingDrawing" xmlns:wp="http://schemas.openxmlformats.org/drawingml/2006/wordprocessingDrawing" xmlns:w10="urn:schemas-microsoft-com:office:word" xmlns:w="http://schemas.openxmlformats.org/wordprocessingml/2006/main" xmlns:w14="http://schemas.microsoft.com/office/word/2010/wordml" xmlns:w15="http://schemas.microsoft.com/office/word/2012/wordml" xmlns:w16se="http://schemas.microsoft.com/office/word/2015/wordml/symex" xmlns:wpg="http://schemas.microsoft.com/office/word/2010/wordprocessingGroup" xmlns:wpi="http://schemas.microsoft.com/office/word/2010/wordprocessingInk" xmlns:wne="http://schemas.microsoft.com/office/word/2006/wordml" xmlns:wps="http://schemas.microsoft.com/office/word/2010/wordprocessingShape" mc:Ignorable="w14 w15 w16se wp14">
+<w:ftr xmlns:wpc="http://schemas.microsoft.com/office/word/2010/wordprocessingCanvas" xmlns:cx="http://schemas.microsoft.com/office/drawing/2014/chartex" xmlns:cx1="http://schemas.microsoft.com/office/drawing/2015/9/8/chartex" xmlns:cx2="http://schemas.microsoft.com/office/drawing/2015/10/21/chartex" xmlns:cx3="http://schemas.microsoft.com/office/drawing/2016/5/9/chartex" xmlns:cx4="http://schemas.microsoft.com/office/drawing/2016/5/10/chartex" xmlns:cx5="http://schemas.microsoft.com/office/drawing/2016/5/11/chartex" xmlns:cx6="http://schemas.microsoft.com/office/drawing/2016/5/12/chartex" xmlns:cx7="http://schemas.microsoft.com/office/drawing/2016/5/13/chartex" xmlns:cx8="http://schemas.microsoft.com/office/drawing/2016/5/14/chartex" xmlns:mc="http://schemas.openxmlformats.org/markup-compatibility/2006" xmlns:aink="http://schemas.microsoft.com/office/drawing/2016/ink" xmlns:am3d="http://schemas.microsoft.com/office/drawing/2017/model3d" xmlns:o="urn:schemas-microsoft-com:office:office" xmlns:oel="http://schemas.microsoft.com/office/2019/extlst" xmlns:r="http://schemas.openxmlformats.org/officeDocument/2006/relationships" xmlns:m="http://schemas.openxmlformats.org/officeDocument/2006/math" xmlns:v="urn:schemas-microsoft-com:vml" xmlns:wp14="http://schemas.microsoft.com/office/word/2010/wordprocessingDrawing" xmlns:wp="http://schemas.openxmlformats.org/drawingml/2006/wordprocessingDrawing" xmlns:w10="urn:schemas-microsoft-com:office:word" xmlns:w="http://schemas.openxmlformats.org/wordprocessingml/2006/main" xmlns:w14="http://schemas.microsoft.com/office/word/2010/wordml" xmlns:w15="http://schemas.microsoft.com/office/word/2012/wordml" xmlns:w16cex="http://schemas.microsoft.com/office/word/2018/wordml/cex" xmlns:w16cid="http://schemas.microsoft.com/office/word/2016/wordml/cid" xmlns:w16="http://schemas.microsoft.com/office/word/2018/wordml" xmlns:w16sdtdh="http://schemas.microsoft.com/office/word/2020/wordml/sdtdatahash" xmlns:w16se="http://schemas.microsoft.com/office/word/2015/wordml/symex" xmlns:wpg="http://schemas.microsoft.com/office/word/2010/wordprocessingGroup" xmlns:wpi="http://schemas.microsoft.com/office/word/2010/wordprocessingInk" xmlns:wne="http://schemas.microsoft.com/office/word/2006/wordml" xmlns:wps="http://schemas.microsoft.com/office/word/2010/wordprocessingShape" mc:Ignorable="w14 w15 w16se w16cid w16 w16cex w16sdtdh wp14">
   <w:p>
     <w:pPr>
       <w:pBdr>
@@ -6108,7 +5578,7 @@
 </file>
 
 <file path=word/footnotes.xml><?xml version="1.0" encoding="utf-8"?>
-<w:footnotes xmlns:wpc="http://schemas.microsoft.com/office/word/2010/wordprocessingCanvas" xmlns:cx="http://schemas.microsoft.com/office/drawing/2014/chartex" xmlns:cx1="http://schemas.microsoft.com/office/drawing/2015/9/8/chartex" xmlns:mc="http://schemas.openxmlformats.org/markup-compatibility/2006" xmlns:o="urn:schemas-microsoft-com:office:office" xmlns:r="http://schemas.openxmlformats.org/officeDocument/2006/relationships" xmlns:m="http://schemas.openxmlformats.org/officeDocument/2006/math" xmlns:v="urn:schemas-microsoft-com:vml" xmlns:wp14="http://schemas.microsoft.com/office/word/2010/wordprocessingDrawing" xmlns:wp="http://schemas.openxmlformats.org/drawingml/2006/wordprocessingDrawing" xmlns:w10="urn:schemas-microsoft-com:office:word" xmlns:w="http://schemas.openxmlformats.org/wordprocessingml/2006/main" xmlns:w14="http://schemas.microsoft.com/office/word/2010/wordml" xmlns:w15="http://schemas.microsoft.com/office/word/2012/wordml" xmlns:w16se="http://schemas.microsoft.com/office/word/2015/wordml/symex" xmlns:wpg="http://schemas.microsoft.com/office/word/2010/wordprocessingGroup" xmlns:wpi="http://schemas.microsoft.com/office/word/2010/wordprocessingInk" xmlns:wne="http://schemas.microsoft.com/office/word/2006/wordml" xmlns:wps="http://schemas.microsoft.com/office/word/2010/wordprocessingShape" mc:Ignorable="w14 w15 w16se wp14">
+<w:footnotes xmlns:wpc="http://schemas.microsoft.com/office/word/2010/wordprocessingCanvas" xmlns:cx="http://schemas.microsoft.com/office/drawing/2014/chartex" xmlns:cx1="http://schemas.microsoft.com/office/drawing/2015/9/8/chartex" xmlns:cx2="http://schemas.microsoft.com/office/drawing/2015/10/21/chartex" xmlns:cx3="http://schemas.microsoft.com/office/drawing/2016/5/9/chartex" xmlns:cx4="http://schemas.microsoft.com/office/drawing/2016/5/10/chartex" xmlns:cx5="http://schemas.microsoft.com/office/drawing/2016/5/11/chartex" xmlns:cx6="http://schemas.microsoft.com/office/drawing/2016/5/12/chartex" xmlns:cx7="http://schemas.microsoft.com/office/drawing/2016/5/13/chartex" xmlns:cx8="http://schemas.microsoft.com/office/drawing/2016/5/14/chartex" xmlns:mc="http://schemas.openxmlformats.org/markup-compatibility/2006" xmlns:aink="http://schemas.microsoft.com/office/drawing/2016/ink" xmlns:am3d="http://schemas.microsoft.com/office/drawing/2017/model3d" xmlns:o="urn:schemas-microsoft-com:office:office" xmlns:oel="http://schemas.microsoft.com/office/2019/extlst" xmlns:r="http://schemas.openxmlformats.org/officeDocument/2006/relationships" xmlns:m="http://schemas.openxmlformats.org/officeDocument/2006/math" xmlns:v="urn:schemas-microsoft-com:vml" xmlns:wp14="http://schemas.microsoft.com/office/word/2010/wordprocessingDrawing" xmlns:wp="http://schemas.openxmlformats.org/drawingml/2006/wordprocessingDrawing" xmlns:w10="urn:schemas-microsoft-com:office:word" xmlns:w="http://schemas.openxmlformats.org/wordprocessingml/2006/main" xmlns:w14="http://schemas.microsoft.com/office/word/2010/wordml" xmlns:w15="http://schemas.microsoft.com/office/word/2012/wordml" xmlns:w16cex="http://schemas.microsoft.com/office/word/2018/wordml/cex" xmlns:w16cid="http://schemas.microsoft.com/office/word/2016/wordml/cid" xmlns:w16="http://schemas.microsoft.com/office/word/2018/wordml" xmlns:w16sdtdh="http://schemas.microsoft.com/office/word/2020/wordml/sdtdatahash" xmlns:w16se="http://schemas.microsoft.com/office/word/2015/wordml/symex" xmlns:wpg="http://schemas.microsoft.com/office/word/2010/wordprocessingGroup" xmlns:wpi="http://schemas.microsoft.com/office/word/2010/wordprocessingInk" xmlns:wne="http://schemas.microsoft.com/office/word/2006/wordml" xmlns:wps="http://schemas.microsoft.com/office/word/2010/wordprocessingShape" mc:Ignorable="w14 w15 w16se w16cid w16 w16cex w16sdtdh wp14">
   <w:footnote w:type="separator" w:id="-1">
     <w:p>
       <w:pPr>
@@ -6133,7 +5603,7 @@
 </file>
 
 <file path=word/header1.xml><?xml version="1.0" encoding="utf-8"?>
-<w:hdr xmlns:wpc="http://schemas.microsoft.com/office/word/2010/wordprocessingCanvas" xmlns:cx="http://schemas.microsoft.com/office/drawing/2014/chartex" xmlns:cx1="http://schemas.microsoft.com/office/drawing/2015/9/8/chartex" xmlns:mc="http://schemas.openxmlformats.org/markup-compatibility/2006" xmlns:o="urn:schemas-microsoft-com:office:office" xmlns:r="http://schemas.openxmlformats.org/officeDocument/2006/relationships" xmlns:m="http://schemas.openxmlformats.org/officeDocument/2006/math" xmlns:v="urn:schemas-microsoft-com:vml" xmlns:wp14="http://schemas.microsoft.com/office/word/2010/wordprocessingDrawing" xmlns:wp="http://schemas.openxmlformats.org/drawingml/2006/wordprocessingDrawing" xmlns:w10="urn:schemas-microsoft-com:office:word" xmlns:w="http://schemas.openxmlformats.org/wordprocessingml/2006/main" xmlns:w14="http://schemas.microsoft.com/office/word/2010/wordml" xmlns:w15="http://schemas.microsoft.com/office/word/2012/wordml" xmlns:w16se="http://schemas.microsoft.com/office/word/2015/wordml/symex" xmlns:wpg="http://schemas.microsoft.com/office/word/2010/wordprocessingGroup" xmlns:wpi="http://schemas.microsoft.com/office/word/2010/wordprocessingInk" xmlns:wne="http://schemas.microsoft.com/office/word/2006/wordml" xmlns:wps="http://schemas.microsoft.com/office/word/2010/wordprocessingShape" mc:Ignorable="w14 w15 w16se wp14">
+<w:hdr xmlns:wpc="http://schemas.microsoft.com/office/word/2010/wordprocessingCanvas" xmlns:cx="http://schemas.microsoft.com/office/drawing/2014/chartex" xmlns:cx1="http://schemas.microsoft.com/office/drawing/2015/9/8/chartex" xmlns:cx2="http://schemas.microsoft.com/office/drawing/2015/10/21/chartex" xmlns:cx3="http://schemas.microsoft.com/office/drawing/2016/5/9/chartex" xmlns:cx4="http://schemas.microsoft.com/office/drawing/2016/5/10/chartex" xmlns:cx5="http://schemas.microsoft.com/office/drawing/2016/5/11/chartex" xmlns:cx6="http://schemas.microsoft.com/office/drawing/2016/5/12/chartex" xmlns:cx7="http://schemas.microsoft.com/office/drawing/2016/5/13/chartex" xmlns:cx8="http://schemas.microsoft.com/office/drawing/2016/5/14/chartex" xmlns:mc="http://schemas.openxmlformats.org/markup-compatibility/2006" xmlns:aink="http://schemas.microsoft.com/office/drawing/2016/ink" xmlns:am3d="http://schemas.microsoft.com/office/drawing/2017/model3d" xmlns:o="urn:schemas-microsoft-com:office:office" xmlns:oel="http://schemas.microsoft.com/office/2019/extlst" xmlns:r="http://schemas.openxmlformats.org/officeDocument/2006/relationships" xmlns:m="http://schemas.openxmlformats.org/officeDocument/2006/math" xmlns:v="urn:schemas-microsoft-com:vml" xmlns:wp14="http://schemas.microsoft.com/office/word/2010/wordprocessingDrawing" xmlns:wp="http://schemas.openxmlformats.org/drawingml/2006/wordprocessingDrawing" xmlns:w10="urn:schemas-microsoft-com:office:word" xmlns:w="http://schemas.openxmlformats.org/wordprocessingml/2006/main" xmlns:w14="http://schemas.microsoft.com/office/word/2010/wordml" xmlns:w15="http://schemas.microsoft.com/office/word/2012/wordml" xmlns:w16cex="http://schemas.microsoft.com/office/word/2018/wordml/cex" xmlns:w16cid="http://schemas.microsoft.com/office/word/2016/wordml/cid" xmlns:w16="http://schemas.microsoft.com/office/word/2018/wordml" xmlns:w16sdtdh="http://schemas.microsoft.com/office/word/2020/wordml/sdtdatahash" xmlns:w16se="http://schemas.microsoft.com/office/word/2015/wordml/symex" xmlns:wpg="http://schemas.microsoft.com/office/word/2010/wordprocessingGroup" xmlns:wpi="http://schemas.microsoft.com/office/word/2010/wordprocessingInk" xmlns:wne="http://schemas.microsoft.com/office/word/2006/wordml" xmlns:wps="http://schemas.microsoft.com/office/word/2010/wordprocessingShape" mc:Ignorable="w14 w15 w16se w16cid w16 w16cex w16sdtdh wp14">
   <w:p>
     <w:pPr>
       <w:pStyle w:val="Header"/>
@@ -6146,7 +5616,7 @@
 </file>
 
 <file path=word/header2.xml><?xml version="1.0" encoding="utf-8"?>
-<w:hdr xmlns:wpc="http://schemas.microsoft.com/office/word/2010/wordprocessingCanvas" xmlns:cx="http://schemas.microsoft.com/office/drawing/2014/chartex" xmlns:cx1="http://schemas.microsoft.com/office/drawing/2015/9/8/chartex" xmlns:mc="http://schemas.openxmlformats.org/markup-compatibility/2006" xmlns:o="urn:schemas-microsoft-com:office:office" xmlns:r="http://schemas.openxmlformats.org/officeDocument/2006/relationships" xmlns:m="http://schemas.openxmlformats.org/officeDocument/2006/math" xmlns:v="urn:schemas-microsoft-com:vml" xmlns:wp14="http://schemas.microsoft.com/office/word/2010/wordprocessingDrawing" xmlns:wp="http://schemas.openxmlformats.org/drawingml/2006/wordprocessingDrawing" xmlns:w10="urn:schemas-microsoft-com:office:word" xmlns:w="http://schemas.openxmlformats.org/wordprocessingml/2006/main" xmlns:w14="http://schemas.microsoft.com/office/word/2010/wordml" xmlns:w15="http://schemas.microsoft.com/office/word/2012/wordml" xmlns:w16se="http://schemas.microsoft.com/office/word/2015/wordml/symex" xmlns:wpg="http://schemas.microsoft.com/office/word/2010/wordprocessingGroup" xmlns:wpi="http://schemas.microsoft.com/office/word/2010/wordprocessingInk" xmlns:wne="http://schemas.microsoft.com/office/word/2006/wordml" xmlns:wps="http://schemas.microsoft.com/office/word/2010/wordprocessingShape" mc:Ignorable="w14 w15 w16se wp14">
+<w:hdr xmlns:wpc="http://schemas.microsoft.com/office/word/2010/wordprocessingCanvas" xmlns:cx="http://schemas.microsoft.com/office/drawing/2014/chartex" xmlns:cx1="http://schemas.microsoft.com/office/drawing/2015/9/8/chartex" xmlns:cx2="http://schemas.microsoft.com/office/drawing/2015/10/21/chartex" xmlns:cx3="http://schemas.microsoft.com/office/drawing/2016/5/9/chartex" xmlns:cx4="http://schemas.microsoft.com/office/drawing/2016/5/10/chartex" xmlns:cx5="http://schemas.microsoft.com/office/drawing/2016/5/11/chartex" xmlns:cx6="http://schemas.microsoft.com/office/drawing/2016/5/12/chartex" xmlns:cx7="http://schemas.microsoft.com/office/drawing/2016/5/13/chartex" xmlns:cx8="http://schemas.microsoft.com/office/drawing/2016/5/14/chartex" xmlns:mc="http://schemas.openxmlformats.org/markup-compatibility/2006" xmlns:aink="http://schemas.microsoft.com/office/drawing/2016/ink" xmlns:am3d="http://schemas.microsoft.com/office/drawing/2017/model3d" xmlns:o="urn:schemas-microsoft-com:office:office" xmlns:oel="http://schemas.microsoft.com/office/2019/extlst" xmlns:r="http://schemas.openxmlformats.org/officeDocument/2006/relationships" xmlns:m="http://schemas.openxmlformats.org/officeDocument/2006/math" xmlns:v="urn:schemas-microsoft-com:vml" xmlns:wp14="http://schemas.microsoft.com/office/word/2010/wordprocessingDrawing" xmlns:wp="http://schemas.openxmlformats.org/drawingml/2006/wordprocessingDrawing" xmlns:w10="urn:schemas-microsoft-com:office:word" xmlns:w="http://schemas.openxmlformats.org/wordprocessingml/2006/main" xmlns:w14="http://schemas.microsoft.com/office/word/2010/wordml" xmlns:w15="http://schemas.microsoft.com/office/word/2012/wordml" xmlns:w16cex="http://schemas.microsoft.com/office/word/2018/wordml/cex" xmlns:w16cid="http://schemas.microsoft.com/office/word/2016/wordml/cid" xmlns:w16="http://schemas.microsoft.com/office/word/2018/wordml" xmlns:w16sdtdh="http://schemas.microsoft.com/office/word/2020/wordml/sdtdatahash" xmlns:w16se="http://schemas.microsoft.com/office/word/2015/wordml/symex" xmlns:wpg="http://schemas.microsoft.com/office/word/2010/wordprocessingGroup" xmlns:wpi="http://schemas.microsoft.com/office/word/2010/wordprocessingInk" xmlns:wne="http://schemas.microsoft.com/office/word/2006/wordml" xmlns:wps="http://schemas.microsoft.com/office/word/2010/wordprocessingShape" mc:Ignorable="w14 w15 w16se w16cid w16 w16cex w16sdtdh wp14">
   <w:p>
     <w:pPr>
       <w:pStyle w:val="Header"/>
@@ -6159,7 +5629,7 @@
 </file>
 
 <file path=word/styles.xml><?xml version="1.0" encoding="utf-8"?>
-<w:styles xmlns:mc="http://schemas.openxmlformats.org/markup-compatibility/2006" xmlns:r="http://schemas.openxmlformats.org/officeDocument/2006/relationships" xmlns:w="http://schemas.openxmlformats.org/wordprocessingml/2006/main" xmlns:w14="http://schemas.microsoft.com/office/word/2010/wordml" xmlns:w15="http://schemas.microsoft.com/office/word/2012/wordml" xmlns:w16se="http://schemas.microsoft.com/office/word/2015/wordml/symex" mc:Ignorable="w14 w15 w16se">
+<w:styles xmlns:mc="http://schemas.openxmlformats.org/markup-compatibility/2006" xmlns:r="http://schemas.openxmlformats.org/officeDocument/2006/relationships" xmlns:w="http://schemas.openxmlformats.org/wordprocessingml/2006/main" xmlns:w14="http://schemas.microsoft.com/office/word/2010/wordml" xmlns:w15="http://schemas.microsoft.com/office/word/2012/wordml" xmlns:w16cex="http://schemas.microsoft.com/office/word/2018/wordml/cex" xmlns:w16cid="http://schemas.microsoft.com/office/word/2016/wordml/cid" xmlns:w16="http://schemas.microsoft.com/office/word/2018/wordml" xmlns:w16sdtdh="http://schemas.microsoft.com/office/word/2020/wordml/sdtdatahash" xmlns:w16se="http://schemas.microsoft.com/office/word/2015/wordml/symex" mc:Ignorable="w14 w15 w16se w16cid w16 w16cex w16sdtdh">
   <w:docDefaults>
     <w:rPrDefault>
       <w:rPr>
@@ -6169,7 +5639,7 @@
     </w:rPrDefault>
     <w:pPrDefault/>
   </w:docDefaults>
-  <w:latentStyles w:defLockedState="0" w:defUIPriority="99" w:defSemiHidden="0" w:defUnhideWhenUsed="0" w:defQFormat="0" w:count="371">
+  <w:latentStyles w:defLockedState="0" w:defUIPriority="99" w:defSemiHidden="0" w:defUnhideWhenUsed="0" w:defQFormat="0" w:count="376">
     <w:lsdException w:name="Normal" w:uiPriority="0" w:qFormat="1"/>
     <w:lsdException w:name="heading 1" w:uiPriority="9" w:qFormat="1"/>
     <w:lsdException w:name="heading 2" w:semiHidden="1" w:uiPriority="9" w:unhideWhenUsed="1" w:qFormat="1"/>
@@ -6541,6 +6011,11 @@
     <w:lsdException w:name="List Table 5 Dark Accent 6" w:uiPriority="50"/>
     <w:lsdException w:name="List Table 6 Colorful Accent 6" w:uiPriority="51"/>
     <w:lsdException w:name="List Table 7 Colorful Accent 6" w:uiPriority="52"/>
+    <w:lsdException w:name="Mention" w:semiHidden="1" w:unhideWhenUsed="1"/>
+    <w:lsdException w:name="Smart Hyperlink" w:semiHidden="1" w:unhideWhenUsed="1"/>
+    <w:lsdException w:name="Hashtag" w:semiHidden="1" w:unhideWhenUsed="1"/>
+    <w:lsdException w:name="Unresolved Mention" w:semiHidden="1" w:unhideWhenUsed="1"/>
+    <w:lsdException w:name="Smart Link" w:semiHidden="1" w:unhideWhenUsed="1"/>
   </w:latentStyles>
   <w:style w:type="paragraph" w:default="1" w:styleId="Normal">
     <w:name w:val="Normal"/>

</xml_diff>